<commit_message>
Added columns for reporting into the sprint review protocol
</commit_message>
<xml_diff>
--- a/00-Dokumentation/docs/Protokoll-Sprint3.docx
+++ b/00-Dokumentation/docs/Protokoll-Sprint3.docx
@@ -1,6 +1,6 @@
 
 <file path=word/document.xml><?xml version="1.0" encoding="utf-8"?>
-<w:document xmlns:wpc="http://schemas.microsoft.com/office/word/2010/wordprocessingCanvas" xmlns:mc="http://schemas.openxmlformats.org/markup-compatibility/2006" xmlns:o="urn:schemas-microsoft-com:office:office" xmlns:r="http://schemas.openxmlformats.org/officeDocument/2006/relationships" xmlns:m="http://schemas.openxmlformats.org/officeDocument/2006/math" xmlns:v="urn:schemas-microsoft-com:vml" xmlns:wp14="http://schemas.microsoft.com/office/word/2010/wordprocessingDrawing" xmlns:wp="http://schemas.openxmlformats.org/drawingml/2006/wordprocessingDrawing" xmlns:w10="urn:schemas-microsoft-com:office:word" xmlns:w="http://schemas.openxmlformats.org/wordprocessingml/2006/main" xmlns:w14="http://schemas.microsoft.com/office/word/2010/wordml" xmlns:w15="http://schemas.microsoft.com/office/word/2012/wordml" xmlns:wpg="http://schemas.microsoft.com/office/word/2010/wordprocessingGroup" xmlns:wpi="http://schemas.microsoft.com/office/word/2010/wordprocessingInk" xmlns:wne="http://schemas.microsoft.com/office/word/2006/wordml" xmlns:wps="http://schemas.microsoft.com/office/word/2010/wordprocessingShape" mc:Ignorable="w14 w15 wp14">
+<w:document xmlns:wpc="http://schemas.microsoft.com/office/word/2010/wordprocessingCanvas" xmlns:cx="http://schemas.microsoft.com/office/drawing/2014/chartex" xmlns:cx1="http://schemas.microsoft.com/office/drawing/2015/9/8/chartex" xmlns:cx2="http://schemas.microsoft.com/office/drawing/2015/10/21/chartex" xmlns:cx3="http://schemas.microsoft.com/office/drawing/2016/5/9/chartex" xmlns:cx4="http://schemas.microsoft.com/office/drawing/2016/5/10/chartex" xmlns:cx5="http://schemas.microsoft.com/office/drawing/2016/5/11/chartex" xmlns:cx6="http://schemas.microsoft.com/office/drawing/2016/5/12/chartex" xmlns:cx7="http://schemas.microsoft.com/office/drawing/2016/5/13/chartex" xmlns:cx8="http://schemas.microsoft.com/office/drawing/2016/5/14/chartex" xmlns:mc="http://schemas.openxmlformats.org/markup-compatibility/2006" xmlns:aink="http://schemas.microsoft.com/office/drawing/2016/ink" xmlns:am3d="http://schemas.microsoft.com/office/drawing/2017/model3d" xmlns:o="urn:schemas-microsoft-com:office:office" xmlns:r="http://schemas.openxmlformats.org/officeDocument/2006/relationships" xmlns:m="http://schemas.openxmlformats.org/officeDocument/2006/math" xmlns:v="urn:schemas-microsoft-com:vml" xmlns:wp14="http://schemas.microsoft.com/office/word/2010/wordprocessingDrawing" xmlns:wp="http://schemas.openxmlformats.org/drawingml/2006/wordprocessingDrawing" xmlns:w10="urn:schemas-microsoft-com:office:word" xmlns:w="http://schemas.openxmlformats.org/wordprocessingml/2006/main" xmlns:w14="http://schemas.microsoft.com/office/word/2010/wordml" xmlns:w15="http://schemas.microsoft.com/office/word/2012/wordml" xmlns:w16cid="http://schemas.microsoft.com/office/word/2016/wordml/cid" xmlns:w16se="http://schemas.microsoft.com/office/word/2015/wordml/symex" xmlns:wpg="http://schemas.microsoft.com/office/word/2010/wordprocessingGroup" xmlns:wpi="http://schemas.microsoft.com/office/word/2010/wordprocessingInk" xmlns:wne="http://schemas.microsoft.com/office/word/2006/wordml" xmlns:wps="http://schemas.microsoft.com/office/word/2010/wordprocessingShape" mc:Ignorable="w14 w15 w16se w16cid wp14">
   <w:body>
     <w:p>
       <w:pPr>
@@ -97,19 +97,88 @@
     </w:p>
     <w:tbl>
       <w:tblPr>
-        <w:tblStyle w:val="TableGrid"/>
-        <w:tblW w:w="0" w:type="auto"/>
+        <w:tblStyle w:val="Tabellenraster"/>
+        <w:tblW w:w="9508" w:type="dxa"/>
         <w:tblLook w:val="04A0" w:firstRow="1" w:lastRow="0" w:firstColumn="1" w:lastColumn="0" w:noHBand="0" w:noVBand="1"/>
       </w:tblPr>
       <w:tblGrid>
-        <w:gridCol w:w="908"/>
-        <w:gridCol w:w="6520"/>
-        <w:gridCol w:w="2069"/>
+        <w:gridCol w:w="767"/>
+        <w:gridCol w:w="5237"/>
+        <w:gridCol w:w="978"/>
+        <w:gridCol w:w="1155"/>
+        <w:gridCol w:w="1361"/>
+        <w:gridCol w:w="10"/>
       </w:tblGrid>
       <w:tr>
-        <w:tc>
-          <w:tcPr>
-            <w:tcW w:w="908" w:type="dxa"/>
+        <w:trPr>
+          <w:gridAfter w:val="1"/>
+          <w:wAfter w:w="10" w:type="dxa"/>
+        </w:trPr>
+        <w:tc>
+          <w:tcPr>
+            <w:tcW w:w="767" w:type="dxa"/>
+            <w:tcBorders>
+              <w:top w:val="nil"/>
+              <w:left w:val="nil"/>
+              <w:bottom w:val="single" w:sz="4" w:space="0" w:color="auto"/>
+              <w:right w:val="nil"/>
+            </w:tcBorders>
+          </w:tcPr>
+          <w:p/>
+        </w:tc>
+        <w:tc>
+          <w:tcPr>
+            <w:tcW w:w="5237" w:type="dxa"/>
+            <w:tcBorders>
+              <w:top w:val="nil"/>
+              <w:left w:val="nil"/>
+              <w:bottom w:val="single" w:sz="4" w:space="0" w:color="auto"/>
+              <w:right w:val="single" w:sz="4" w:space="0" w:color="auto"/>
+            </w:tcBorders>
+          </w:tcPr>
+          <w:p/>
+        </w:tc>
+        <w:tc>
+          <w:tcPr>
+            <w:tcW w:w="2133" w:type="dxa"/>
+            <w:gridSpan w:val="2"/>
+            <w:tcBorders>
+              <w:left w:val="single" w:sz="4" w:space="0" w:color="auto"/>
+              <w:bottom w:val="single" w:sz="4" w:space="0" w:color="auto"/>
+              <w:right w:val="single" w:sz="4" w:space="0" w:color="auto"/>
+            </w:tcBorders>
+            <w:shd w:val="clear" w:color="auto" w:fill="F2F2F2" w:themeFill="background1" w:themeFillShade="F2"/>
+          </w:tcPr>
+          <w:p>
+            <w:pPr>
+              <w:jc w:val="center"/>
+            </w:pPr>
+            <w:r>
+              <w:t>Aufwand in Stunden</w:t>
+            </w:r>
+          </w:p>
+        </w:tc>
+        <w:tc>
+          <w:tcPr>
+            <w:tcW w:w="1361" w:type="dxa"/>
+            <w:tcBorders>
+              <w:top w:val="nil"/>
+              <w:left w:val="single" w:sz="4" w:space="0" w:color="auto"/>
+              <w:bottom w:val="single" w:sz="4" w:space="0" w:color="auto"/>
+              <w:right w:val="nil"/>
+            </w:tcBorders>
+          </w:tcPr>
+          <w:p/>
+        </w:tc>
+      </w:tr>
+      <w:tr>
+        <w:tc>
+          <w:tcPr>
+            <w:tcW w:w="767" w:type="dxa"/>
+            <w:tcBorders>
+              <w:top w:val="single" w:sz="4" w:space="0" w:color="auto"/>
+            </w:tcBorders>
+            <w:shd w:val="clear" w:color="auto" w:fill="F2F2F2" w:themeFill="background1" w:themeFillShade="F2"/>
           </w:tcPr>
           <w:p>
             <w:r>
@@ -119,7 +188,11 @@
         </w:tc>
         <w:tc>
           <w:tcPr>
-            <w:tcW w:w="6520" w:type="dxa"/>
+            <w:tcW w:w="5237" w:type="dxa"/>
+            <w:tcBorders>
+              <w:top w:val="single" w:sz="4" w:space="0" w:color="auto"/>
+            </w:tcBorders>
+            <w:shd w:val="clear" w:color="auto" w:fill="F2F2F2" w:themeFill="background1" w:themeFillShade="F2"/>
           </w:tcPr>
           <w:p>
             <w:r>
@@ -129,7 +202,43 @@
         </w:tc>
         <w:tc>
           <w:tcPr>
-            <w:tcW w:w="2069" w:type="dxa"/>
+            <w:tcW w:w="978" w:type="dxa"/>
+            <w:tcBorders>
+              <w:top w:val="single" w:sz="4" w:space="0" w:color="auto"/>
+            </w:tcBorders>
+            <w:shd w:val="clear" w:color="auto" w:fill="F2F2F2" w:themeFill="background1" w:themeFillShade="F2"/>
+          </w:tcPr>
+          <w:p>
+            <w:pPr>
+              <w:jc w:val="center"/>
+            </w:pPr>
+            <w:r>
+              <w:t>Geschätzt</w:t>
+            </w:r>
+          </w:p>
+        </w:tc>
+        <w:tc>
+          <w:tcPr>
+            <w:tcW w:w="1155" w:type="dxa"/>
+            <w:tcBorders>
+              <w:top w:val="single" w:sz="4" w:space="0" w:color="auto"/>
+            </w:tcBorders>
+            <w:shd w:val="clear" w:color="auto" w:fill="F2F2F2" w:themeFill="background1" w:themeFillShade="F2"/>
+          </w:tcPr>
+          <w:p>
+            <w:r>
+              <w:t>Tatsächlich</w:t>
+            </w:r>
+          </w:p>
+        </w:tc>
+        <w:tc>
+          <w:tcPr>
+            <w:tcW w:w="1371" w:type="dxa"/>
+            <w:gridSpan w:val="2"/>
+            <w:tcBorders>
+              <w:top w:val="single" w:sz="4" w:space="0" w:color="auto"/>
+            </w:tcBorders>
+            <w:shd w:val="clear" w:color="auto" w:fill="F2F2F2" w:themeFill="background1" w:themeFillShade="F2"/>
           </w:tcPr>
           <w:p>
             <w:r>
@@ -141,23 +250,17 @@
       <w:tr>
         <w:tc>
           <w:tcPr>
-            <w:tcW w:w="908" w:type="dxa"/>
+            <w:tcW w:w="767" w:type="dxa"/>
           </w:tcPr>
           <w:p>
             <w:r>
-              <w:t>VA-</w:t>
-            </w:r>
-            <w:r>
-              <w:t>1</w:t>
-            </w:r>
-            <w:r>
-              <w:t>8</w:t>
+              <w:t>VA-18</w:t>
             </w:r>
           </w:p>
         </w:tc>
         <w:tc>
           <w:tcPr>
-            <w:tcW w:w="6520" w:type="dxa"/>
+            <w:tcW w:w="5237" w:type="dxa"/>
           </w:tcPr>
           <w:p>
             <w:r>
@@ -167,7 +270,20 @@
         </w:tc>
         <w:tc>
           <w:tcPr>
-            <w:tcW w:w="2069" w:type="dxa"/>
+            <w:tcW w:w="978" w:type="dxa"/>
+          </w:tcPr>
+          <w:p/>
+        </w:tc>
+        <w:tc>
+          <w:tcPr>
+            <w:tcW w:w="1155" w:type="dxa"/>
+          </w:tcPr>
+          <w:p/>
+        </w:tc>
+        <w:tc>
+          <w:tcPr>
+            <w:tcW w:w="1371" w:type="dxa"/>
+            <w:gridSpan w:val="2"/>
           </w:tcPr>
           <w:p/>
         </w:tc>
@@ -175,7 +291,7 @@
       <w:tr>
         <w:tc>
           <w:tcPr>
-            <w:tcW w:w="908" w:type="dxa"/>
+            <w:tcW w:w="767" w:type="dxa"/>
           </w:tcPr>
           <w:p>
             <w:r>
@@ -185,7 +301,7 @@
         </w:tc>
         <w:tc>
           <w:tcPr>
-            <w:tcW w:w="6520" w:type="dxa"/>
+            <w:tcW w:w="5237" w:type="dxa"/>
           </w:tcPr>
           <w:p>
             <w:r>
@@ -195,7 +311,20 @@
         </w:tc>
         <w:tc>
           <w:tcPr>
-            <w:tcW w:w="2069" w:type="dxa"/>
+            <w:tcW w:w="978" w:type="dxa"/>
+          </w:tcPr>
+          <w:p/>
+        </w:tc>
+        <w:tc>
+          <w:tcPr>
+            <w:tcW w:w="1155" w:type="dxa"/>
+          </w:tcPr>
+          <w:p/>
+        </w:tc>
+        <w:tc>
+          <w:tcPr>
+            <w:tcW w:w="1371" w:type="dxa"/>
+            <w:gridSpan w:val="2"/>
           </w:tcPr>
           <w:p/>
         </w:tc>
@@ -203,7 +332,7 @@
       <w:tr>
         <w:tc>
           <w:tcPr>
-            <w:tcW w:w="908" w:type="dxa"/>
+            <w:tcW w:w="767" w:type="dxa"/>
           </w:tcPr>
           <w:p>
             <w:r>
@@ -213,7 +342,7 @@
         </w:tc>
         <w:tc>
           <w:tcPr>
-            <w:tcW w:w="6520" w:type="dxa"/>
+            <w:tcW w:w="5237" w:type="dxa"/>
           </w:tcPr>
           <w:p>
             <w:r>
@@ -223,7 +352,20 @@
         </w:tc>
         <w:tc>
           <w:tcPr>
-            <w:tcW w:w="2069" w:type="dxa"/>
+            <w:tcW w:w="978" w:type="dxa"/>
+          </w:tcPr>
+          <w:p/>
+        </w:tc>
+        <w:tc>
+          <w:tcPr>
+            <w:tcW w:w="1155" w:type="dxa"/>
+          </w:tcPr>
+          <w:p/>
+        </w:tc>
+        <w:tc>
+          <w:tcPr>
+            <w:tcW w:w="1371" w:type="dxa"/>
+            <w:gridSpan w:val="2"/>
           </w:tcPr>
           <w:p/>
         </w:tc>
@@ -231,7 +373,7 @@
       <w:tr>
         <w:tc>
           <w:tcPr>
-            <w:tcW w:w="908" w:type="dxa"/>
+            <w:tcW w:w="767" w:type="dxa"/>
           </w:tcPr>
           <w:p>
             <w:r>
@@ -241,7 +383,7 @@
         </w:tc>
         <w:tc>
           <w:tcPr>
-            <w:tcW w:w="6520" w:type="dxa"/>
+            <w:tcW w:w="5237" w:type="dxa"/>
           </w:tcPr>
           <w:p>
             <w:r>
@@ -251,7 +393,20 @@
         </w:tc>
         <w:tc>
           <w:tcPr>
-            <w:tcW w:w="2069" w:type="dxa"/>
+            <w:tcW w:w="978" w:type="dxa"/>
+          </w:tcPr>
+          <w:p/>
+        </w:tc>
+        <w:tc>
+          <w:tcPr>
+            <w:tcW w:w="1155" w:type="dxa"/>
+          </w:tcPr>
+          <w:p/>
+        </w:tc>
+        <w:tc>
+          <w:tcPr>
+            <w:tcW w:w="1371" w:type="dxa"/>
+            <w:gridSpan w:val="2"/>
           </w:tcPr>
           <w:p/>
         </w:tc>
@@ -259,7 +414,7 @@
       <w:tr>
         <w:tc>
           <w:tcPr>
-            <w:tcW w:w="908" w:type="dxa"/>
+            <w:tcW w:w="767" w:type="dxa"/>
           </w:tcPr>
           <w:p>
             <w:r>
@@ -269,7 +424,7 @@
         </w:tc>
         <w:tc>
           <w:tcPr>
-            <w:tcW w:w="6520" w:type="dxa"/>
+            <w:tcW w:w="5237" w:type="dxa"/>
           </w:tcPr>
           <w:p>
             <w:r>
@@ -279,7 +434,20 @@
         </w:tc>
         <w:tc>
           <w:tcPr>
-            <w:tcW w:w="2069" w:type="dxa"/>
+            <w:tcW w:w="978" w:type="dxa"/>
+          </w:tcPr>
+          <w:p/>
+        </w:tc>
+        <w:tc>
+          <w:tcPr>
+            <w:tcW w:w="1155" w:type="dxa"/>
+          </w:tcPr>
+          <w:p/>
+        </w:tc>
+        <w:tc>
+          <w:tcPr>
+            <w:tcW w:w="1371" w:type="dxa"/>
+            <w:gridSpan w:val="2"/>
           </w:tcPr>
           <w:p/>
         </w:tc>
@@ -287,7 +455,7 @@
       <w:tr>
         <w:tc>
           <w:tcPr>
-            <w:tcW w:w="908" w:type="dxa"/>
+            <w:tcW w:w="767" w:type="dxa"/>
           </w:tcPr>
           <w:p>
             <w:r>
@@ -297,7 +465,7 @@
         </w:tc>
         <w:tc>
           <w:tcPr>
-            <w:tcW w:w="6520" w:type="dxa"/>
+            <w:tcW w:w="5237" w:type="dxa"/>
           </w:tcPr>
           <w:p>
             <w:pPr>
@@ -327,7 +495,20 @@
         </w:tc>
         <w:tc>
           <w:tcPr>
-            <w:tcW w:w="2069" w:type="dxa"/>
+            <w:tcW w:w="978" w:type="dxa"/>
+          </w:tcPr>
+          <w:p/>
+        </w:tc>
+        <w:tc>
+          <w:tcPr>
+            <w:tcW w:w="1155" w:type="dxa"/>
+          </w:tcPr>
+          <w:p/>
+        </w:tc>
+        <w:tc>
+          <w:tcPr>
+            <w:tcW w:w="1371" w:type="dxa"/>
+            <w:gridSpan w:val="2"/>
           </w:tcPr>
           <w:p/>
         </w:tc>
@@ -335,7 +516,7 @@
       <w:tr>
         <w:tc>
           <w:tcPr>
-            <w:tcW w:w="908" w:type="dxa"/>
+            <w:tcW w:w="767" w:type="dxa"/>
           </w:tcPr>
           <w:p>
             <w:r>
@@ -345,7 +526,7 @@
         </w:tc>
         <w:tc>
           <w:tcPr>
-            <w:tcW w:w="6520" w:type="dxa"/>
+            <w:tcW w:w="5237" w:type="dxa"/>
           </w:tcPr>
           <w:p>
             <w:pPr>
@@ -375,7 +556,20 @@
         </w:tc>
         <w:tc>
           <w:tcPr>
-            <w:tcW w:w="2069" w:type="dxa"/>
+            <w:tcW w:w="978" w:type="dxa"/>
+          </w:tcPr>
+          <w:p/>
+        </w:tc>
+        <w:tc>
+          <w:tcPr>
+            <w:tcW w:w="1155" w:type="dxa"/>
+          </w:tcPr>
+          <w:p/>
+        </w:tc>
+        <w:tc>
+          <w:tcPr>
+            <w:tcW w:w="1371" w:type="dxa"/>
+            <w:gridSpan w:val="2"/>
           </w:tcPr>
           <w:p/>
         </w:tc>
@@ -383,7 +577,7 @@
       <w:tr>
         <w:tc>
           <w:tcPr>
-            <w:tcW w:w="908" w:type="dxa"/>
+            <w:tcW w:w="767" w:type="dxa"/>
           </w:tcPr>
           <w:p>
             <w:r>
@@ -393,7 +587,7 @@
         </w:tc>
         <w:tc>
           <w:tcPr>
-            <w:tcW w:w="6520" w:type="dxa"/>
+            <w:tcW w:w="5237" w:type="dxa"/>
           </w:tcPr>
           <w:p>
             <w:r>
@@ -403,7 +597,20 @@
         </w:tc>
         <w:tc>
           <w:tcPr>
-            <w:tcW w:w="2069" w:type="dxa"/>
+            <w:tcW w:w="978" w:type="dxa"/>
+          </w:tcPr>
+          <w:p/>
+        </w:tc>
+        <w:tc>
+          <w:tcPr>
+            <w:tcW w:w="1155" w:type="dxa"/>
+          </w:tcPr>
+          <w:p/>
+        </w:tc>
+        <w:tc>
+          <w:tcPr>
+            <w:tcW w:w="1371" w:type="dxa"/>
+            <w:gridSpan w:val="2"/>
           </w:tcPr>
           <w:p/>
         </w:tc>
@@ -411,7 +618,7 @@
       <w:tr>
         <w:tc>
           <w:tcPr>
-            <w:tcW w:w="908" w:type="dxa"/>
+            <w:tcW w:w="767" w:type="dxa"/>
           </w:tcPr>
           <w:p>
             <w:r>
@@ -421,7 +628,7 @@
         </w:tc>
         <w:tc>
           <w:tcPr>
-            <w:tcW w:w="6520" w:type="dxa"/>
+            <w:tcW w:w="5237" w:type="dxa"/>
           </w:tcPr>
           <w:p>
             <w:r>
@@ -431,7 +638,23 @@
         </w:tc>
         <w:tc>
           <w:tcPr>
-            <w:tcW w:w="2069" w:type="dxa"/>
+            <w:tcW w:w="978" w:type="dxa"/>
+          </w:tcPr>
+          <w:p/>
+        </w:tc>
+        <w:tc>
+          <w:tcPr>
+            <w:tcW w:w="1155" w:type="dxa"/>
+          </w:tcPr>
+          <w:p>
+            <w:bookmarkStart w:id="1" w:name="_GoBack"/>
+            <w:bookmarkEnd w:id="1"/>
+          </w:p>
+        </w:tc>
+        <w:tc>
+          <w:tcPr>
+            <w:tcW w:w="1371" w:type="dxa"/>
+            <w:gridSpan w:val="2"/>
           </w:tcPr>
           <w:p/>
         </w:tc>
@@ -439,7 +662,7 @@
       <w:tr>
         <w:tc>
           <w:tcPr>
-            <w:tcW w:w="908" w:type="dxa"/>
+            <w:tcW w:w="767" w:type="dxa"/>
           </w:tcPr>
           <w:p>
             <w:r>
@@ -449,7 +672,7 @@
         </w:tc>
         <w:tc>
           <w:tcPr>
-            <w:tcW w:w="6520" w:type="dxa"/>
+            <w:tcW w:w="5237" w:type="dxa"/>
           </w:tcPr>
           <w:p>
             <w:r>
@@ -459,7 +682,20 @@
         </w:tc>
         <w:tc>
           <w:tcPr>
-            <w:tcW w:w="2069" w:type="dxa"/>
+            <w:tcW w:w="978" w:type="dxa"/>
+          </w:tcPr>
+          <w:p/>
+        </w:tc>
+        <w:tc>
+          <w:tcPr>
+            <w:tcW w:w="1155" w:type="dxa"/>
+          </w:tcPr>
+          <w:p/>
+        </w:tc>
+        <w:tc>
+          <w:tcPr>
+            <w:tcW w:w="1371" w:type="dxa"/>
+            <w:gridSpan w:val="2"/>
           </w:tcPr>
           <w:p/>
         </w:tc>
@@ -467,7 +703,7 @@
       <w:tr>
         <w:tc>
           <w:tcPr>
-            <w:tcW w:w="908" w:type="dxa"/>
+            <w:tcW w:w="767" w:type="dxa"/>
           </w:tcPr>
           <w:p>
             <w:r>
@@ -477,7 +713,7 @@
         </w:tc>
         <w:tc>
           <w:tcPr>
-            <w:tcW w:w="6520" w:type="dxa"/>
+            <w:tcW w:w="5237" w:type="dxa"/>
           </w:tcPr>
           <w:p>
             <w:r>
@@ -487,7 +723,20 @@
         </w:tc>
         <w:tc>
           <w:tcPr>
-            <w:tcW w:w="2069" w:type="dxa"/>
+            <w:tcW w:w="978" w:type="dxa"/>
+          </w:tcPr>
+          <w:p/>
+        </w:tc>
+        <w:tc>
+          <w:tcPr>
+            <w:tcW w:w="1155" w:type="dxa"/>
+          </w:tcPr>
+          <w:p/>
+        </w:tc>
+        <w:tc>
+          <w:tcPr>
+            <w:tcW w:w="1371" w:type="dxa"/>
+            <w:gridSpan w:val="2"/>
           </w:tcPr>
           <w:p/>
         </w:tc>
@@ -495,7 +744,7 @@
       <w:tr>
         <w:tc>
           <w:tcPr>
-            <w:tcW w:w="908" w:type="dxa"/>
+            <w:tcW w:w="767" w:type="dxa"/>
           </w:tcPr>
           <w:p>
             <w:r>
@@ -505,7 +754,7 @@
         </w:tc>
         <w:tc>
           <w:tcPr>
-            <w:tcW w:w="6520" w:type="dxa"/>
+            <w:tcW w:w="5237" w:type="dxa"/>
           </w:tcPr>
           <w:p>
             <w:r>
@@ -515,7 +764,20 @@
         </w:tc>
         <w:tc>
           <w:tcPr>
-            <w:tcW w:w="2069" w:type="dxa"/>
+            <w:tcW w:w="978" w:type="dxa"/>
+          </w:tcPr>
+          <w:p/>
+        </w:tc>
+        <w:tc>
+          <w:tcPr>
+            <w:tcW w:w="1155" w:type="dxa"/>
+          </w:tcPr>
+          <w:p/>
+        </w:tc>
+        <w:tc>
+          <w:tcPr>
+            <w:tcW w:w="1371" w:type="dxa"/>
+            <w:gridSpan w:val="2"/>
           </w:tcPr>
           <w:p/>
         </w:tc>
@@ -523,7 +785,7 @@
       <w:tr>
         <w:tc>
           <w:tcPr>
-            <w:tcW w:w="908" w:type="dxa"/>
+            <w:tcW w:w="767" w:type="dxa"/>
           </w:tcPr>
           <w:p>
             <w:r>
@@ -533,7 +795,7 @@
         </w:tc>
         <w:tc>
           <w:tcPr>
-            <w:tcW w:w="6520" w:type="dxa"/>
+            <w:tcW w:w="5237" w:type="dxa"/>
           </w:tcPr>
           <w:p>
             <w:r>
@@ -543,7 +805,20 @@
         </w:tc>
         <w:tc>
           <w:tcPr>
-            <w:tcW w:w="2069" w:type="dxa"/>
+            <w:tcW w:w="978" w:type="dxa"/>
+          </w:tcPr>
+          <w:p/>
+        </w:tc>
+        <w:tc>
+          <w:tcPr>
+            <w:tcW w:w="1155" w:type="dxa"/>
+          </w:tcPr>
+          <w:p/>
+        </w:tc>
+        <w:tc>
+          <w:tcPr>
+            <w:tcW w:w="1371" w:type="dxa"/>
+            <w:gridSpan w:val="2"/>
           </w:tcPr>
           <w:p/>
         </w:tc>
@@ -551,7 +826,7 @@
       <w:tr>
         <w:tc>
           <w:tcPr>
-            <w:tcW w:w="908" w:type="dxa"/>
+            <w:tcW w:w="767" w:type="dxa"/>
           </w:tcPr>
           <w:p>
             <w:r>
@@ -561,7 +836,7 @@
         </w:tc>
         <w:tc>
           <w:tcPr>
-            <w:tcW w:w="6520" w:type="dxa"/>
+            <w:tcW w:w="5237" w:type="dxa"/>
           </w:tcPr>
           <w:p>
             <w:r>
@@ -571,7 +846,20 @@
         </w:tc>
         <w:tc>
           <w:tcPr>
-            <w:tcW w:w="2069" w:type="dxa"/>
+            <w:tcW w:w="978" w:type="dxa"/>
+          </w:tcPr>
+          <w:p/>
+        </w:tc>
+        <w:tc>
+          <w:tcPr>
+            <w:tcW w:w="1155" w:type="dxa"/>
+          </w:tcPr>
+          <w:p/>
+        </w:tc>
+        <w:tc>
+          <w:tcPr>
+            <w:tcW w:w="1371" w:type="dxa"/>
+            <w:gridSpan w:val="2"/>
           </w:tcPr>
           <w:p/>
         </w:tc>
@@ -599,7 +887,7 @@
     </w:p>
     <w:p>
       <w:pPr>
-        <w:pStyle w:val="ListParagraph"/>
+        <w:pStyle w:val="Listenabsatz"/>
         <w:numPr>
           <w:ilvl w:val="0"/>
           <w:numId w:val="31"/>
@@ -787,8 +1075,8 @@
           <w:szCs w:val="22"/>
         </w:rPr>
       </w:pPr>
-      <w:bookmarkStart w:id="1" w:name="MacroStartPosition"/>
-      <w:bookmarkEnd w:id="1"/>
+      <w:bookmarkStart w:id="2" w:name="MacroStartPosition"/>
+      <w:bookmarkEnd w:id="2"/>
       <w:r>
         <w:br w:type="page"/>
       </w:r>
@@ -854,7 +1142,7 @@
     </w:p>
     <w:tbl>
       <w:tblPr>
-        <w:tblStyle w:val="TableGrid"/>
+        <w:tblStyle w:val="Tabellenraster"/>
         <w:tblW w:w="0" w:type="auto"/>
         <w:tblLook w:val="04A0" w:firstRow="1" w:lastRow="0" w:firstColumn="1" w:lastColumn="0" w:noHBand="0" w:noVBand="1"/>
       </w:tblPr>
@@ -972,10 +1260,7 @@
           <w:tcPr>
             <w:tcW w:w="6520" w:type="dxa"/>
           </w:tcPr>
-          <w:p>
-            <w:bookmarkStart w:id="2" w:name="_GoBack"/>
-            <w:bookmarkEnd w:id="2"/>
-          </w:p>
+          <w:p/>
         </w:tc>
         <w:tc>
           <w:tcPr>
@@ -1046,7 +1331,7 @@
     </w:p>
     <w:tbl>
       <w:tblPr>
-        <w:tblStyle w:val="TableGrid"/>
+        <w:tblStyle w:val="Tabellenraster"/>
         <w:tblW w:w="9497" w:type="dxa"/>
         <w:tblLook w:val="04A0" w:firstRow="1" w:lastRow="0" w:firstColumn="1" w:lastColumn="0" w:noHBand="0" w:noVBand="1"/>
       </w:tblPr>
@@ -1460,7 +1745,7 @@
 </file>
 
 <file path=word/endnotes.xml><?xml version="1.0" encoding="utf-8"?>
-<w:endnotes xmlns:wpc="http://schemas.microsoft.com/office/word/2010/wordprocessingCanvas" xmlns:mc="http://schemas.openxmlformats.org/markup-compatibility/2006" xmlns:o="urn:schemas-microsoft-com:office:office" xmlns:r="http://schemas.openxmlformats.org/officeDocument/2006/relationships" xmlns:m="http://schemas.openxmlformats.org/officeDocument/2006/math" xmlns:v="urn:schemas-microsoft-com:vml" xmlns:wp14="http://schemas.microsoft.com/office/word/2010/wordprocessingDrawing" xmlns:wp="http://schemas.openxmlformats.org/drawingml/2006/wordprocessingDrawing" xmlns:w10="urn:schemas-microsoft-com:office:word" xmlns:w="http://schemas.openxmlformats.org/wordprocessingml/2006/main" xmlns:w14="http://schemas.microsoft.com/office/word/2010/wordml" xmlns:w15="http://schemas.microsoft.com/office/word/2012/wordml" xmlns:wpg="http://schemas.microsoft.com/office/word/2010/wordprocessingGroup" xmlns:wpi="http://schemas.microsoft.com/office/word/2010/wordprocessingInk" xmlns:wne="http://schemas.microsoft.com/office/word/2006/wordml" xmlns:wps="http://schemas.microsoft.com/office/word/2010/wordprocessingShape" mc:Ignorable="w14 w15 wp14">
+<w:endnotes xmlns:wpc="http://schemas.microsoft.com/office/word/2010/wordprocessingCanvas" xmlns:cx="http://schemas.microsoft.com/office/drawing/2014/chartex" xmlns:cx1="http://schemas.microsoft.com/office/drawing/2015/9/8/chartex" xmlns:cx2="http://schemas.microsoft.com/office/drawing/2015/10/21/chartex" xmlns:cx3="http://schemas.microsoft.com/office/drawing/2016/5/9/chartex" xmlns:cx4="http://schemas.microsoft.com/office/drawing/2016/5/10/chartex" xmlns:cx5="http://schemas.microsoft.com/office/drawing/2016/5/11/chartex" xmlns:cx6="http://schemas.microsoft.com/office/drawing/2016/5/12/chartex" xmlns:cx7="http://schemas.microsoft.com/office/drawing/2016/5/13/chartex" xmlns:cx8="http://schemas.microsoft.com/office/drawing/2016/5/14/chartex" xmlns:mc="http://schemas.openxmlformats.org/markup-compatibility/2006" xmlns:aink="http://schemas.microsoft.com/office/drawing/2016/ink" xmlns:am3d="http://schemas.microsoft.com/office/drawing/2017/model3d" xmlns:o="urn:schemas-microsoft-com:office:office" xmlns:r="http://schemas.openxmlformats.org/officeDocument/2006/relationships" xmlns:m="http://schemas.openxmlformats.org/officeDocument/2006/math" xmlns:v="urn:schemas-microsoft-com:vml" xmlns:wp14="http://schemas.microsoft.com/office/word/2010/wordprocessingDrawing" xmlns:wp="http://schemas.openxmlformats.org/drawingml/2006/wordprocessingDrawing" xmlns:w10="urn:schemas-microsoft-com:office:word" xmlns:w="http://schemas.openxmlformats.org/wordprocessingml/2006/main" xmlns:w14="http://schemas.microsoft.com/office/word/2010/wordml" xmlns:w15="http://schemas.microsoft.com/office/word/2012/wordml" xmlns:w16cid="http://schemas.microsoft.com/office/word/2016/wordml/cid" xmlns:w16se="http://schemas.microsoft.com/office/word/2015/wordml/symex" xmlns:wpg="http://schemas.microsoft.com/office/word/2010/wordprocessingGroup" xmlns:wpi="http://schemas.microsoft.com/office/word/2010/wordprocessingInk" xmlns:wne="http://schemas.microsoft.com/office/word/2006/wordml" xmlns:wps="http://schemas.microsoft.com/office/word/2010/wordprocessingShape" mc:Ignorable="w14 w15 w16se w16cid wp14">
   <w:endnote w:type="separator" w:id="-1">
     <w:p>
       <w:r>
@@ -1479,7 +1764,7 @@
 </file>
 
 <file path=word/footer1.xml><?xml version="1.0" encoding="utf-8"?>
-<w:ftr xmlns:wpc="http://schemas.microsoft.com/office/word/2010/wordprocessingCanvas" xmlns:mc="http://schemas.openxmlformats.org/markup-compatibility/2006" xmlns:o="urn:schemas-microsoft-com:office:office" xmlns:r="http://schemas.openxmlformats.org/officeDocument/2006/relationships" xmlns:m="http://schemas.openxmlformats.org/officeDocument/2006/math" xmlns:v="urn:schemas-microsoft-com:vml" xmlns:wp14="http://schemas.microsoft.com/office/word/2010/wordprocessingDrawing" xmlns:wp="http://schemas.openxmlformats.org/drawingml/2006/wordprocessingDrawing" xmlns:w10="urn:schemas-microsoft-com:office:word" xmlns:w="http://schemas.openxmlformats.org/wordprocessingml/2006/main" xmlns:w14="http://schemas.microsoft.com/office/word/2010/wordml" xmlns:w15="http://schemas.microsoft.com/office/word/2012/wordml" xmlns:wpg="http://schemas.microsoft.com/office/word/2010/wordprocessingGroup" xmlns:wpi="http://schemas.microsoft.com/office/word/2010/wordprocessingInk" xmlns:wne="http://schemas.microsoft.com/office/word/2006/wordml" xmlns:wps="http://schemas.microsoft.com/office/word/2010/wordprocessingShape" mc:Ignorable="w14 w15 wp14">
+<w:ftr xmlns:wpc="http://schemas.microsoft.com/office/word/2010/wordprocessingCanvas" xmlns:cx="http://schemas.microsoft.com/office/drawing/2014/chartex" xmlns:cx1="http://schemas.microsoft.com/office/drawing/2015/9/8/chartex" xmlns:cx2="http://schemas.microsoft.com/office/drawing/2015/10/21/chartex" xmlns:cx3="http://schemas.microsoft.com/office/drawing/2016/5/9/chartex" xmlns:cx4="http://schemas.microsoft.com/office/drawing/2016/5/10/chartex" xmlns:cx5="http://schemas.microsoft.com/office/drawing/2016/5/11/chartex" xmlns:cx6="http://schemas.microsoft.com/office/drawing/2016/5/12/chartex" xmlns:cx7="http://schemas.microsoft.com/office/drawing/2016/5/13/chartex" xmlns:cx8="http://schemas.microsoft.com/office/drawing/2016/5/14/chartex" xmlns:mc="http://schemas.openxmlformats.org/markup-compatibility/2006" xmlns:aink="http://schemas.microsoft.com/office/drawing/2016/ink" xmlns:am3d="http://schemas.microsoft.com/office/drawing/2017/model3d" xmlns:o="urn:schemas-microsoft-com:office:office" xmlns:r="http://schemas.openxmlformats.org/officeDocument/2006/relationships" xmlns:m="http://schemas.openxmlformats.org/officeDocument/2006/math" xmlns:v="urn:schemas-microsoft-com:vml" xmlns:wp14="http://schemas.microsoft.com/office/word/2010/wordprocessingDrawing" xmlns:wp="http://schemas.openxmlformats.org/drawingml/2006/wordprocessingDrawing" xmlns:w10="urn:schemas-microsoft-com:office:word" xmlns:w="http://schemas.openxmlformats.org/wordprocessingml/2006/main" xmlns:w14="http://schemas.microsoft.com/office/word/2010/wordml" xmlns:w15="http://schemas.microsoft.com/office/word/2012/wordml" xmlns:w16cid="http://schemas.microsoft.com/office/word/2016/wordml/cid" xmlns:w16se="http://schemas.microsoft.com/office/word/2015/wordml/symex" xmlns:wpg="http://schemas.microsoft.com/office/word/2010/wordprocessingGroup" xmlns:wpi="http://schemas.microsoft.com/office/word/2010/wordprocessingInk" xmlns:wne="http://schemas.microsoft.com/office/word/2006/wordml" xmlns:wps="http://schemas.microsoft.com/office/word/2010/wordprocessingShape" mc:Ignorable="w14 w15 w16se w16cid wp14">
   <w:p>
     <w:pPr>
       <w:pBdr>
@@ -1535,8 +1820,16 @@
       <w:rPr>
         <w:b/>
       </w:rPr>
-      <w:t>Freigabe durch Product-Owner</w:t>
-    </w:r>
+      <w:t>Freigabe durch Product-</w:t>
+    </w:r>
+    <w:proofErr w:type="spellStart"/>
+    <w:r>
+      <w:rPr>
+        <w:b/>
+      </w:rPr>
+      <w:t>Owner</w:t>
+    </w:r>
+    <w:proofErr w:type="spellEnd"/>
     <w:r>
       <w:rPr>
         <w:b/>
@@ -1860,7 +2153,7 @@
 </file>
 
 <file path=word/footer2.xml><?xml version="1.0" encoding="utf-8"?>
-<w:ftr xmlns:wpc="http://schemas.microsoft.com/office/word/2010/wordprocessingCanvas" xmlns:mc="http://schemas.openxmlformats.org/markup-compatibility/2006" xmlns:o="urn:schemas-microsoft-com:office:office" xmlns:r="http://schemas.openxmlformats.org/officeDocument/2006/relationships" xmlns:m="http://schemas.openxmlformats.org/officeDocument/2006/math" xmlns:v="urn:schemas-microsoft-com:vml" xmlns:wp14="http://schemas.microsoft.com/office/word/2010/wordprocessingDrawing" xmlns:wp="http://schemas.openxmlformats.org/drawingml/2006/wordprocessingDrawing" xmlns:w10="urn:schemas-microsoft-com:office:word" xmlns:w="http://schemas.openxmlformats.org/wordprocessingml/2006/main" xmlns:w14="http://schemas.microsoft.com/office/word/2010/wordml" xmlns:w15="http://schemas.microsoft.com/office/word/2012/wordml" xmlns:wpg="http://schemas.microsoft.com/office/word/2010/wordprocessingGroup" xmlns:wpi="http://schemas.microsoft.com/office/word/2010/wordprocessingInk" xmlns:wne="http://schemas.microsoft.com/office/word/2006/wordml" xmlns:wps="http://schemas.microsoft.com/office/word/2010/wordprocessingShape" mc:Ignorable="w14 w15 wp14">
+<w:ftr xmlns:wpc="http://schemas.microsoft.com/office/word/2010/wordprocessingCanvas" xmlns:cx="http://schemas.microsoft.com/office/drawing/2014/chartex" xmlns:cx1="http://schemas.microsoft.com/office/drawing/2015/9/8/chartex" xmlns:cx2="http://schemas.microsoft.com/office/drawing/2015/10/21/chartex" xmlns:cx3="http://schemas.microsoft.com/office/drawing/2016/5/9/chartex" xmlns:cx4="http://schemas.microsoft.com/office/drawing/2016/5/10/chartex" xmlns:cx5="http://schemas.microsoft.com/office/drawing/2016/5/11/chartex" xmlns:cx6="http://schemas.microsoft.com/office/drawing/2016/5/12/chartex" xmlns:cx7="http://schemas.microsoft.com/office/drawing/2016/5/13/chartex" xmlns:cx8="http://schemas.microsoft.com/office/drawing/2016/5/14/chartex" xmlns:mc="http://schemas.openxmlformats.org/markup-compatibility/2006" xmlns:aink="http://schemas.microsoft.com/office/drawing/2016/ink" xmlns:am3d="http://schemas.microsoft.com/office/drawing/2017/model3d" xmlns:o="urn:schemas-microsoft-com:office:office" xmlns:r="http://schemas.openxmlformats.org/officeDocument/2006/relationships" xmlns:m="http://schemas.openxmlformats.org/officeDocument/2006/math" xmlns:v="urn:schemas-microsoft-com:vml" xmlns:wp14="http://schemas.microsoft.com/office/word/2010/wordprocessingDrawing" xmlns:wp="http://schemas.openxmlformats.org/drawingml/2006/wordprocessingDrawing" xmlns:w10="urn:schemas-microsoft-com:office:word" xmlns:w="http://schemas.openxmlformats.org/wordprocessingml/2006/main" xmlns:w14="http://schemas.microsoft.com/office/word/2010/wordml" xmlns:w15="http://schemas.microsoft.com/office/word/2012/wordml" xmlns:w16cid="http://schemas.microsoft.com/office/word/2016/wordml/cid" xmlns:w16se="http://schemas.microsoft.com/office/word/2015/wordml/symex" xmlns:wpg="http://schemas.microsoft.com/office/word/2010/wordprocessingGroup" xmlns:wpi="http://schemas.microsoft.com/office/word/2010/wordprocessingInk" xmlns:wne="http://schemas.microsoft.com/office/word/2006/wordml" xmlns:wps="http://schemas.microsoft.com/office/word/2010/wordprocessingShape" mc:Ignorable="w14 w15 w16se w16cid wp14">
   <w:p>
     <w:pPr>
       <w:pBdr>
@@ -1898,10 +2191,10 @@
 </file>
 
 <file path=word/footer3.xml><?xml version="1.0" encoding="utf-8"?>
-<w:ftr xmlns:wpc="http://schemas.microsoft.com/office/word/2010/wordprocessingCanvas" xmlns:mc="http://schemas.openxmlformats.org/markup-compatibility/2006" xmlns:o="urn:schemas-microsoft-com:office:office" xmlns:r="http://schemas.openxmlformats.org/officeDocument/2006/relationships" xmlns:m="http://schemas.openxmlformats.org/officeDocument/2006/math" xmlns:v="urn:schemas-microsoft-com:vml" xmlns:wp14="http://schemas.microsoft.com/office/word/2010/wordprocessingDrawing" xmlns:wp="http://schemas.openxmlformats.org/drawingml/2006/wordprocessingDrawing" xmlns:w10="urn:schemas-microsoft-com:office:word" xmlns:w="http://schemas.openxmlformats.org/wordprocessingml/2006/main" xmlns:w14="http://schemas.microsoft.com/office/word/2010/wordml" xmlns:w15="http://schemas.microsoft.com/office/word/2012/wordml" xmlns:wpg="http://schemas.microsoft.com/office/word/2010/wordprocessingGroup" xmlns:wpi="http://schemas.microsoft.com/office/word/2010/wordprocessingInk" xmlns:wne="http://schemas.microsoft.com/office/word/2006/wordml" xmlns:wps="http://schemas.microsoft.com/office/word/2010/wordprocessingShape" mc:Ignorable="w14 w15 wp14">
+<w:ftr xmlns:wpc="http://schemas.microsoft.com/office/word/2010/wordprocessingCanvas" xmlns:cx="http://schemas.microsoft.com/office/drawing/2014/chartex" xmlns:cx1="http://schemas.microsoft.com/office/drawing/2015/9/8/chartex" xmlns:cx2="http://schemas.microsoft.com/office/drawing/2015/10/21/chartex" xmlns:cx3="http://schemas.microsoft.com/office/drawing/2016/5/9/chartex" xmlns:cx4="http://schemas.microsoft.com/office/drawing/2016/5/10/chartex" xmlns:cx5="http://schemas.microsoft.com/office/drawing/2016/5/11/chartex" xmlns:cx6="http://schemas.microsoft.com/office/drawing/2016/5/12/chartex" xmlns:cx7="http://schemas.microsoft.com/office/drawing/2016/5/13/chartex" xmlns:cx8="http://schemas.microsoft.com/office/drawing/2016/5/14/chartex" xmlns:mc="http://schemas.openxmlformats.org/markup-compatibility/2006" xmlns:aink="http://schemas.microsoft.com/office/drawing/2016/ink" xmlns:am3d="http://schemas.microsoft.com/office/drawing/2017/model3d" xmlns:o="urn:schemas-microsoft-com:office:office" xmlns:r="http://schemas.openxmlformats.org/officeDocument/2006/relationships" xmlns:m="http://schemas.openxmlformats.org/officeDocument/2006/math" xmlns:v="urn:schemas-microsoft-com:vml" xmlns:wp14="http://schemas.microsoft.com/office/word/2010/wordprocessingDrawing" xmlns:wp="http://schemas.openxmlformats.org/drawingml/2006/wordprocessingDrawing" xmlns:w10="urn:schemas-microsoft-com:office:word" xmlns:w="http://schemas.openxmlformats.org/wordprocessingml/2006/main" xmlns:w14="http://schemas.microsoft.com/office/word/2010/wordml" xmlns:w15="http://schemas.microsoft.com/office/word/2012/wordml" xmlns:w16cid="http://schemas.microsoft.com/office/word/2016/wordml/cid" xmlns:w16se="http://schemas.microsoft.com/office/word/2015/wordml/symex" xmlns:wpg="http://schemas.microsoft.com/office/word/2010/wordprocessingGroup" xmlns:wpi="http://schemas.microsoft.com/office/word/2010/wordprocessingInk" xmlns:wne="http://schemas.microsoft.com/office/word/2006/wordml" xmlns:wps="http://schemas.microsoft.com/office/word/2010/wordprocessingShape" mc:Ignorable="w14 w15 w16se w16cid wp14">
   <w:p>
     <w:pPr>
-      <w:pStyle w:val="Footer"/>
+      <w:pStyle w:val="Fuzeile"/>
       <w:pBdr>
         <w:top w:val="single" w:sz="4" w:space="1" w:color="auto"/>
       </w:pBdr>
@@ -1930,7 +2223,7 @@
     </w:r>
     <w:r>
       <w:rPr>
-        <w:rStyle w:val="PageNumber"/>
+        <w:rStyle w:val="Seitenzahl"/>
         <w:sz w:val="22"/>
         <w:szCs w:val="22"/>
       </w:rPr>
@@ -1938,7 +2231,7 @@
     </w:r>
     <w:r>
       <w:rPr>
-        <w:rStyle w:val="PageNumber"/>
+        <w:rStyle w:val="Seitenzahl"/>
         <w:sz w:val="22"/>
         <w:szCs w:val="22"/>
       </w:rPr>
@@ -1946,7 +2239,7 @@
     </w:r>
     <w:r>
       <w:rPr>
-        <w:rStyle w:val="PageNumber"/>
+        <w:rStyle w:val="Seitenzahl"/>
         <w:sz w:val="22"/>
         <w:szCs w:val="22"/>
       </w:rPr>
@@ -1954,7 +2247,7 @@
     </w:r>
     <w:r>
       <w:rPr>
-        <w:rStyle w:val="PageNumber"/>
+        <w:rStyle w:val="Seitenzahl"/>
         <w:noProof/>
         <w:sz w:val="22"/>
         <w:szCs w:val="22"/>
@@ -1963,7 +2256,7 @@
     </w:r>
     <w:r>
       <w:rPr>
-        <w:rStyle w:val="PageNumber"/>
+        <w:rStyle w:val="Seitenzahl"/>
         <w:sz w:val="22"/>
         <w:szCs w:val="22"/>
       </w:rPr>
@@ -1971,7 +2264,7 @@
     </w:r>
     <w:r>
       <w:rPr>
-        <w:rStyle w:val="PageNumber"/>
+        <w:rStyle w:val="Seitenzahl"/>
         <w:sz w:val="22"/>
         <w:szCs w:val="22"/>
       </w:rPr>
@@ -1979,7 +2272,7 @@
     </w:r>
     <w:r>
       <w:rPr>
-        <w:rStyle w:val="PageNumber"/>
+        <w:rStyle w:val="Seitenzahl"/>
         <w:sz w:val="22"/>
         <w:szCs w:val="22"/>
       </w:rPr>
@@ -1987,7 +2280,7 @@
     </w:r>
     <w:r>
       <w:rPr>
-        <w:rStyle w:val="PageNumber"/>
+        <w:rStyle w:val="Seitenzahl"/>
         <w:sz w:val="22"/>
         <w:szCs w:val="22"/>
       </w:rPr>
@@ -1995,7 +2288,7 @@
     </w:r>
     <w:r>
       <w:rPr>
-        <w:rStyle w:val="PageNumber"/>
+        <w:rStyle w:val="Seitenzahl"/>
         <w:sz w:val="22"/>
         <w:szCs w:val="22"/>
       </w:rPr>
@@ -2003,7 +2296,7 @@
     </w:r>
     <w:r>
       <w:rPr>
-        <w:rStyle w:val="PageNumber"/>
+        <w:rStyle w:val="Seitenzahl"/>
         <w:noProof/>
         <w:sz w:val="22"/>
         <w:szCs w:val="22"/>
@@ -2012,7 +2305,7 @@
     </w:r>
     <w:r>
       <w:rPr>
-        <w:rStyle w:val="PageNumber"/>
+        <w:rStyle w:val="Seitenzahl"/>
         <w:sz w:val="22"/>
         <w:szCs w:val="22"/>
       </w:rPr>
@@ -2021,17 +2314,17 @@
   </w:p>
   <w:p>
     <w:pPr>
-      <w:pStyle w:val="Footer"/>
+      <w:pStyle w:val="Fuzeile"/>
     </w:pPr>
   </w:p>
 </w:ftr>
 </file>
 
 <file path=word/footer4.xml><?xml version="1.0" encoding="utf-8"?>
-<w:ftr xmlns:wpc="http://schemas.microsoft.com/office/word/2010/wordprocessingCanvas" xmlns:mc="http://schemas.openxmlformats.org/markup-compatibility/2006" xmlns:o="urn:schemas-microsoft-com:office:office" xmlns:r="http://schemas.openxmlformats.org/officeDocument/2006/relationships" xmlns:m="http://schemas.openxmlformats.org/officeDocument/2006/math" xmlns:v="urn:schemas-microsoft-com:vml" xmlns:wp14="http://schemas.microsoft.com/office/word/2010/wordprocessingDrawing" xmlns:wp="http://schemas.openxmlformats.org/drawingml/2006/wordprocessingDrawing" xmlns:w10="urn:schemas-microsoft-com:office:word" xmlns:w="http://schemas.openxmlformats.org/wordprocessingml/2006/main" xmlns:w14="http://schemas.microsoft.com/office/word/2010/wordml" xmlns:w15="http://schemas.microsoft.com/office/word/2012/wordml" xmlns:wpg="http://schemas.microsoft.com/office/word/2010/wordprocessingGroup" xmlns:wpi="http://schemas.microsoft.com/office/word/2010/wordprocessingInk" xmlns:wne="http://schemas.microsoft.com/office/word/2006/wordml" xmlns:wps="http://schemas.microsoft.com/office/word/2010/wordprocessingShape" mc:Ignorable="w14 w15 wp14">
+<w:ftr xmlns:wpc="http://schemas.microsoft.com/office/word/2010/wordprocessingCanvas" xmlns:cx="http://schemas.microsoft.com/office/drawing/2014/chartex" xmlns:cx1="http://schemas.microsoft.com/office/drawing/2015/9/8/chartex" xmlns:cx2="http://schemas.microsoft.com/office/drawing/2015/10/21/chartex" xmlns:cx3="http://schemas.microsoft.com/office/drawing/2016/5/9/chartex" xmlns:cx4="http://schemas.microsoft.com/office/drawing/2016/5/10/chartex" xmlns:cx5="http://schemas.microsoft.com/office/drawing/2016/5/11/chartex" xmlns:cx6="http://schemas.microsoft.com/office/drawing/2016/5/12/chartex" xmlns:cx7="http://schemas.microsoft.com/office/drawing/2016/5/13/chartex" xmlns:cx8="http://schemas.microsoft.com/office/drawing/2016/5/14/chartex" xmlns:mc="http://schemas.openxmlformats.org/markup-compatibility/2006" xmlns:aink="http://schemas.microsoft.com/office/drawing/2016/ink" xmlns:am3d="http://schemas.microsoft.com/office/drawing/2017/model3d" xmlns:o="urn:schemas-microsoft-com:office:office" xmlns:r="http://schemas.openxmlformats.org/officeDocument/2006/relationships" xmlns:m="http://schemas.openxmlformats.org/officeDocument/2006/math" xmlns:v="urn:schemas-microsoft-com:vml" xmlns:wp14="http://schemas.microsoft.com/office/word/2010/wordprocessingDrawing" xmlns:wp="http://schemas.openxmlformats.org/drawingml/2006/wordprocessingDrawing" xmlns:w10="urn:schemas-microsoft-com:office:word" xmlns:w="http://schemas.openxmlformats.org/wordprocessingml/2006/main" xmlns:w14="http://schemas.microsoft.com/office/word/2010/wordml" xmlns:w15="http://schemas.microsoft.com/office/word/2012/wordml" xmlns:w16cid="http://schemas.microsoft.com/office/word/2016/wordml/cid" xmlns:w16se="http://schemas.microsoft.com/office/word/2015/wordml/symex" xmlns:wpg="http://schemas.microsoft.com/office/word/2010/wordprocessingGroup" xmlns:wpi="http://schemas.microsoft.com/office/word/2010/wordprocessingInk" xmlns:wne="http://schemas.microsoft.com/office/word/2006/wordml" xmlns:wps="http://schemas.microsoft.com/office/word/2010/wordprocessingShape" mc:Ignorable="w14 w15 w16se w16cid wp14">
   <w:p>
     <w:pPr>
-      <w:pStyle w:val="Footer"/>
+      <w:pStyle w:val="Fuzeile"/>
       <w:pBdr>
         <w:top w:val="single" w:sz="4" w:space="1" w:color="auto"/>
       </w:pBdr>
@@ -2126,7 +2419,7 @@
     </w:r>
     <w:r>
       <w:rPr>
-        <w:rStyle w:val="PageNumber"/>
+        <w:rStyle w:val="Seitenzahl"/>
         <w:sz w:val="22"/>
         <w:szCs w:val="22"/>
       </w:rPr>
@@ -2134,7 +2427,7 @@
     </w:r>
     <w:r>
       <w:rPr>
-        <w:rStyle w:val="PageNumber"/>
+        <w:rStyle w:val="Seitenzahl"/>
         <w:sz w:val="22"/>
         <w:szCs w:val="22"/>
         <w:lang w:val="en-US"/>
@@ -2143,7 +2436,7 @@
     </w:r>
     <w:r>
       <w:rPr>
-        <w:rStyle w:val="PageNumber"/>
+        <w:rStyle w:val="Seitenzahl"/>
         <w:sz w:val="22"/>
         <w:szCs w:val="22"/>
       </w:rPr>
@@ -2151,7 +2444,7 @@
     </w:r>
     <w:r>
       <w:rPr>
-        <w:rStyle w:val="PageNumber"/>
+        <w:rStyle w:val="Seitenzahl"/>
         <w:noProof/>
         <w:sz w:val="22"/>
         <w:szCs w:val="22"/>
@@ -2161,7 +2454,7 @@
     </w:r>
     <w:r>
       <w:rPr>
-        <w:rStyle w:val="PageNumber"/>
+        <w:rStyle w:val="Seitenzahl"/>
         <w:sz w:val="22"/>
         <w:szCs w:val="22"/>
       </w:rPr>
@@ -2169,7 +2462,7 @@
     </w:r>
     <w:r>
       <w:rPr>
-        <w:rStyle w:val="PageNumber"/>
+        <w:rStyle w:val="Seitenzahl"/>
         <w:sz w:val="22"/>
         <w:szCs w:val="22"/>
         <w:lang w:val="en-US"/>
@@ -2178,7 +2471,7 @@
     </w:r>
     <w:r>
       <w:rPr>
-        <w:rStyle w:val="PageNumber"/>
+        <w:rStyle w:val="Seitenzahl"/>
         <w:sz w:val="22"/>
         <w:szCs w:val="22"/>
       </w:rPr>
@@ -2186,7 +2479,7 @@
     </w:r>
     <w:r>
       <w:rPr>
-        <w:rStyle w:val="PageNumber"/>
+        <w:rStyle w:val="Seitenzahl"/>
         <w:sz w:val="22"/>
         <w:szCs w:val="22"/>
         <w:lang w:val="en-US"/>
@@ -2195,7 +2488,7 @@
     </w:r>
     <w:r>
       <w:rPr>
-        <w:rStyle w:val="PageNumber"/>
+        <w:rStyle w:val="Seitenzahl"/>
         <w:sz w:val="22"/>
         <w:szCs w:val="22"/>
       </w:rPr>
@@ -2203,7 +2496,7 @@
     </w:r>
     <w:r>
       <w:rPr>
-        <w:rStyle w:val="PageNumber"/>
+        <w:rStyle w:val="Seitenzahl"/>
         <w:noProof/>
         <w:sz w:val="22"/>
         <w:szCs w:val="22"/>
@@ -2213,7 +2506,7 @@
     </w:r>
     <w:r>
       <w:rPr>
-        <w:rStyle w:val="PageNumber"/>
+        <w:rStyle w:val="Seitenzahl"/>
         <w:sz w:val="22"/>
         <w:szCs w:val="22"/>
       </w:rPr>
@@ -2222,7 +2515,7 @@
   </w:p>
   <w:p>
     <w:pPr>
-      <w:pStyle w:val="Footer"/>
+      <w:pStyle w:val="Fuzeile"/>
       <w:rPr>
         <w:lang w:val="en-US"/>
       </w:rPr>
@@ -2504,7 +2797,7 @@
 </file>
 
 <file path=word/footnotes.xml><?xml version="1.0" encoding="utf-8"?>
-<w:footnotes xmlns:wpc="http://schemas.microsoft.com/office/word/2010/wordprocessingCanvas" xmlns:mc="http://schemas.openxmlformats.org/markup-compatibility/2006" xmlns:o="urn:schemas-microsoft-com:office:office" xmlns:r="http://schemas.openxmlformats.org/officeDocument/2006/relationships" xmlns:m="http://schemas.openxmlformats.org/officeDocument/2006/math" xmlns:v="urn:schemas-microsoft-com:vml" xmlns:wp14="http://schemas.microsoft.com/office/word/2010/wordprocessingDrawing" xmlns:wp="http://schemas.openxmlformats.org/drawingml/2006/wordprocessingDrawing" xmlns:w10="urn:schemas-microsoft-com:office:word" xmlns:w="http://schemas.openxmlformats.org/wordprocessingml/2006/main" xmlns:w14="http://schemas.microsoft.com/office/word/2010/wordml" xmlns:w15="http://schemas.microsoft.com/office/word/2012/wordml" xmlns:wpg="http://schemas.microsoft.com/office/word/2010/wordprocessingGroup" xmlns:wpi="http://schemas.microsoft.com/office/word/2010/wordprocessingInk" xmlns:wne="http://schemas.microsoft.com/office/word/2006/wordml" xmlns:wps="http://schemas.microsoft.com/office/word/2010/wordprocessingShape" mc:Ignorable="w14 w15 wp14">
+<w:footnotes xmlns:wpc="http://schemas.microsoft.com/office/word/2010/wordprocessingCanvas" xmlns:cx="http://schemas.microsoft.com/office/drawing/2014/chartex" xmlns:cx1="http://schemas.microsoft.com/office/drawing/2015/9/8/chartex" xmlns:cx2="http://schemas.microsoft.com/office/drawing/2015/10/21/chartex" xmlns:cx3="http://schemas.microsoft.com/office/drawing/2016/5/9/chartex" xmlns:cx4="http://schemas.microsoft.com/office/drawing/2016/5/10/chartex" xmlns:cx5="http://schemas.microsoft.com/office/drawing/2016/5/11/chartex" xmlns:cx6="http://schemas.microsoft.com/office/drawing/2016/5/12/chartex" xmlns:cx7="http://schemas.microsoft.com/office/drawing/2016/5/13/chartex" xmlns:cx8="http://schemas.microsoft.com/office/drawing/2016/5/14/chartex" xmlns:mc="http://schemas.openxmlformats.org/markup-compatibility/2006" xmlns:aink="http://schemas.microsoft.com/office/drawing/2016/ink" xmlns:am3d="http://schemas.microsoft.com/office/drawing/2017/model3d" xmlns:o="urn:schemas-microsoft-com:office:office" xmlns:r="http://schemas.openxmlformats.org/officeDocument/2006/relationships" xmlns:m="http://schemas.openxmlformats.org/officeDocument/2006/math" xmlns:v="urn:schemas-microsoft-com:vml" xmlns:wp14="http://schemas.microsoft.com/office/word/2010/wordprocessingDrawing" xmlns:wp="http://schemas.openxmlformats.org/drawingml/2006/wordprocessingDrawing" xmlns:w10="urn:schemas-microsoft-com:office:word" xmlns:w="http://schemas.openxmlformats.org/wordprocessingml/2006/main" xmlns:w14="http://schemas.microsoft.com/office/word/2010/wordml" xmlns:w15="http://schemas.microsoft.com/office/word/2012/wordml" xmlns:w16cid="http://schemas.microsoft.com/office/word/2016/wordml/cid" xmlns:w16se="http://schemas.microsoft.com/office/word/2015/wordml/symex" xmlns:wpg="http://schemas.microsoft.com/office/word/2010/wordprocessingGroup" xmlns:wpi="http://schemas.microsoft.com/office/word/2010/wordprocessingInk" xmlns:wne="http://schemas.microsoft.com/office/word/2006/wordml" xmlns:wps="http://schemas.microsoft.com/office/word/2010/wordprocessingShape" mc:Ignorable="w14 w15 w16se w16cid wp14">
   <w:footnote w:type="separator" w:id="-1">
     <w:p>
       <w:r>
@@ -2523,10 +2816,10 @@
 </file>
 
 <file path=word/header1.xml><?xml version="1.0" encoding="utf-8"?>
-<w:hdr xmlns:wpc="http://schemas.microsoft.com/office/word/2010/wordprocessingCanvas" xmlns:mc="http://schemas.openxmlformats.org/markup-compatibility/2006" xmlns:o="urn:schemas-microsoft-com:office:office" xmlns:r="http://schemas.openxmlformats.org/officeDocument/2006/relationships" xmlns:m="http://schemas.openxmlformats.org/officeDocument/2006/math" xmlns:v="urn:schemas-microsoft-com:vml" xmlns:wp14="http://schemas.microsoft.com/office/word/2010/wordprocessingDrawing" xmlns:wp="http://schemas.openxmlformats.org/drawingml/2006/wordprocessingDrawing" xmlns:w10="urn:schemas-microsoft-com:office:word" xmlns:w="http://schemas.openxmlformats.org/wordprocessingml/2006/main" xmlns:w14="http://schemas.microsoft.com/office/word/2010/wordml" xmlns:w15="http://schemas.microsoft.com/office/word/2012/wordml" xmlns:wpg="http://schemas.microsoft.com/office/word/2010/wordprocessingGroup" xmlns:wpi="http://schemas.microsoft.com/office/word/2010/wordprocessingInk" xmlns:wne="http://schemas.microsoft.com/office/word/2006/wordml" xmlns:wps="http://schemas.microsoft.com/office/word/2010/wordprocessingShape" mc:Ignorable="w14 w15 wp14">
+<w:hdr xmlns:wpc="http://schemas.microsoft.com/office/word/2010/wordprocessingCanvas" xmlns:cx="http://schemas.microsoft.com/office/drawing/2014/chartex" xmlns:cx1="http://schemas.microsoft.com/office/drawing/2015/9/8/chartex" xmlns:cx2="http://schemas.microsoft.com/office/drawing/2015/10/21/chartex" xmlns:cx3="http://schemas.microsoft.com/office/drawing/2016/5/9/chartex" xmlns:cx4="http://schemas.microsoft.com/office/drawing/2016/5/10/chartex" xmlns:cx5="http://schemas.microsoft.com/office/drawing/2016/5/11/chartex" xmlns:cx6="http://schemas.microsoft.com/office/drawing/2016/5/12/chartex" xmlns:cx7="http://schemas.microsoft.com/office/drawing/2016/5/13/chartex" xmlns:cx8="http://schemas.microsoft.com/office/drawing/2016/5/14/chartex" xmlns:mc="http://schemas.openxmlformats.org/markup-compatibility/2006" xmlns:aink="http://schemas.microsoft.com/office/drawing/2016/ink" xmlns:am3d="http://schemas.microsoft.com/office/drawing/2017/model3d" xmlns:o="urn:schemas-microsoft-com:office:office" xmlns:r="http://schemas.openxmlformats.org/officeDocument/2006/relationships" xmlns:m="http://schemas.openxmlformats.org/officeDocument/2006/math" xmlns:v="urn:schemas-microsoft-com:vml" xmlns:wp14="http://schemas.microsoft.com/office/word/2010/wordprocessingDrawing" xmlns:wp="http://schemas.openxmlformats.org/drawingml/2006/wordprocessingDrawing" xmlns:w10="urn:schemas-microsoft-com:office:word" xmlns:w="http://schemas.openxmlformats.org/wordprocessingml/2006/main" xmlns:w14="http://schemas.microsoft.com/office/word/2010/wordml" xmlns:w15="http://schemas.microsoft.com/office/word/2012/wordml" xmlns:w16cid="http://schemas.microsoft.com/office/word/2016/wordml/cid" xmlns:w16se="http://schemas.microsoft.com/office/word/2015/wordml/symex" xmlns:wpg="http://schemas.microsoft.com/office/word/2010/wordprocessingGroup" xmlns:wpi="http://schemas.microsoft.com/office/word/2010/wordprocessingInk" xmlns:wne="http://schemas.microsoft.com/office/word/2006/wordml" xmlns:wps="http://schemas.microsoft.com/office/word/2010/wordprocessingShape" mc:Ignorable="w14 w15 w16se w16cid wp14">
   <w:p>
     <w:pPr>
-      <w:pStyle w:val="Header"/>
+      <w:pStyle w:val="Kopfzeile"/>
       <w:tabs>
         <w:tab w:val="right" w:pos="9360"/>
       </w:tabs>
@@ -2541,7 +2834,7 @@
   </w:p>
   <w:p>
     <w:pPr>
-      <w:pStyle w:val="Header"/>
+      <w:pStyle w:val="Kopfzeile"/>
       <w:tabs>
         <w:tab w:val="right" w:pos="9360"/>
       </w:tabs>
@@ -2585,7 +2878,7 @@
   </w:p>
   <w:p>
     <w:pPr>
-      <w:pStyle w:val="Header"/>
+      <w:pStyle w:val="Kopfzeile"/>
       <w:pBdr>
         <w:bottom w:val="single" w:sz="4" w:space="1" w:color="auto"/>
       </w:pBdr>
@@ -2601,7 +2894,7 @@
   </w:p>
   <w:p>
     <w:pPr>
-      <w:pStyle w:val="Header"/>
+      <w:pStyle w:val="Kopfzeile"/>
       <w:pBdr>
         <w:bottom w:val="single" w:sz="4" w:space="1" w:color="auto"/>
       </w:pBdr>
@@ -2849,10 +3142,10 @@
 </file>
 
 <file path=word/header2.xml><?xml version="1.0" encoding="utf-8"?>
-<w:hdr xmlns:wpc="http://schemas.microsoft.com/office/word/2010/wordprocessingCanvas" xmlns:mc="http://schemas.openxmlformats.org/markup-compatibility/2006" xmlns:o="urn:schemas-microsoft-com:office:office" xmlns:r="http://schemas.openxmlformats.org/officeDocument/2006/relationships" xmlns:m="http://schemas.openxmlformats.org/officeDocument/2006/math" xmlns:v="urn:schemas-microsoft-com:vml" xmlns:wp14="http://schemas.microsoft.com/office/word/2010/wordprocessingDrawing" xmlns:wp="http://schemas.openxmlformats.org/drawingml/2006/wordprocessingDrawing" xmlns:w10="urn:schemas-microsoft-com:office:word" xmlns:w="http://schemas.openxmlformats.org/wordprocessingml/2006/main" xmlns:w14="http://schemas.microsoft.com/office/word/2010/wordml" xmlns:w15="http://schemas.microsoft.com/office/word/2012/wordml" xmlns:wpg="http://schemas.microsoft.com/office/word/2010/wordprocessingGroup" xmlns:wpi="http://schemas.microsoft.com/office/word/2010/wordprocessingInk" xmlns:wne="http://schemas.microsoft.com/office/word/2006/wordml" xmlns:wps="http://schemas.microsoft.com/office/word/2010/wordprocessingShape" mc:Ignorable="w14 w15 wp14">
+<w:hdr xmlns:wpc="http://schemas.microsoft.com/office/word/2010/wordprocessingCanvas" xmlns:cx="http://schemas.microsoft.com/office/drawing/2014/chartex" xmlns:cx1="http://schemas.microsoft.com/office/drawing/2015/9/8/chartex" xmlns:cx2="http://schemas.microsoft.com/office/drawing/2015/10/21/chartex" xmlns:cx3="http://schemas.microsoft.com/office/drawing/2016/5/9/chartex" xmlns:cx4="http://schemas.microsoft.com/office/drawing/2016/5/10/chartex" xmlns:cx5="http://schemas.microsoft.com/office/drawing/2016/5/11/chartex" xmlns:cx6="http://schemas.microsoft.com/office/drawing/2016/5/12/chartex" xmlns:cx7="http://schemas.microsoft.com/office/drawing/2016/5/13/chartex" xmlns:cx8="http://schemas.microsoft.com/office/drawing/2016/5/14/chartex" xmlns:mc="http://schemas.openxmlformats.org/markup-compatibility/2006" xmlns:aink="http://schemas.microsoft.com/office/drawing/2016/ink" xmlns:am3d="http://schemas.microsoft.com/office/drawing/2017/model3d" xmlns:o="urn:schemas-microsoft-com:office:office" xmlns:r="http://schemas.openxmlformats.org/officeDocument/2006/relationships" xmlns:m="http://schemas.openxmlformats.org/officeDocument/2006/math" xmlns:v="urn:schemas-microsoft-com:vml" xmlns:wp14="http://schemas.microsoft.com/office/word/2010/wordprocessingDrawing" xmlns:wp="http://schemas.openxmlformats.org/drawingml/2006/wordprocessingDrawing" xmlns:w10="urn:schemas-microsoft-com:office:word" xmlns:w="http://schemas.openxmlformats.org/wordprocessingml/2006/main" xmlns:w14="http://schemas.microsoft.com/office/word/2010/wordml" xmlns:w15="http://schemas.microsoft.com/office/word/2012/wordml" xmlns:w16cid="http://schemas.microsoft.com/office/word/2016/wordml/cid" xmlns:w16se="http://schemas.microsoft.com/office/word/2015/wordml/symex" xmlns:wpg="http://schemas.microsoft.com/office/word/2010/wordprocessingGroup" xmlns:wpi="http://schemas.microsoft.com/office/word/2010/wordprocessingInk" xmlns:wne="http://schemas.microsoft.com/office/word/2006/wordml" xmlns:wps="http://schemas.microsoft.com/office/word/2010/wordprocessingShape" mc:Ignorable="w14 w15 w16se w16cid wp14">
   <w:p>
     <w:pPr>
-      <w:pStyle w:val="Header"/>
+      <w:pStyle w:val="Kopfzeile"/>
       <w:tabs>
         <w:tab w:val="right" w:pos="9360"/>
       </w:tabs>
@@ -2866,7 +3159,7 @@
   </w:p>
   <w:p>
     <w:pPr>
-      <w:pStyle w:val="Header"/>
+      <w:pStyle w:val="Kopfzeile"/>
       <w:tabs>
         <w:tab w:val="right" w:pos="9360"/>
       </w:tabs>
@@ -2916,7 +3209,7 @@
   </w:p>
   <w:p>
     <w:pPr>
-      <w:pStyle w:val="Header"/>
+      <w:pStyle w:val="Kopfzeile"/>
       <w:pBdr>
         <w:bottom w:val="single" w:sz="4" w:space="1" w:color="auto"/>
       </w:pBdr>
@@ -2932,7 +3225,7 @@
   </w:p>
   <w:p>
     <w:pPr>
-      <w:pStyle w:val="Header"/>
+      <w:pStyle w:val="Kopfzeile"/>
       <w:pBdr>
         <w:bottom w:val="single" w:sz="4" w:space="1" w:color="auto"/>
       </w:pBdr>
@@ -3061,7 +3354,7 @@
 </file>
 
 <file path=word/header3.xml><?xml version="1.0" encoding="utf-8"?>
-<w:hdr xmlns:wpc="http://schemas.microsoft.com/office/word/2010/wordprocessingCanvas" xmlns:mc="http://schemas.openxmlformats.org/markup-compatibility/2006" xmlns:o="urn:schemas-microsoft-com:office:office" xmlns:r="http://schemas.openxmlformats.org/officeDocument/2006/relationships" xmlns:m="http://schemas.openxmlformats.org/officeDocument/2006/math" xmlns:v="urn:schemas-microsoft-com:vml" xmlns:wp14="http://schemas.microsoft.com/office/word/2010/wordprocessingDrawing" xmlns:wp="http://schemas.openxmlformats.org/drawingml/2006/wordprocessingDrawing" xmlns:w10="urn:schemas-microsoft-com:office:word" xmlns:w="http://schemas.openxmlformats.org/wordprocessingml/2006/main" xmlns:w14="http://schemas.microsoft.com/office/word/2010/wordml" xmlns:w15="http://schemas.microsoft.com/office/word/2012/wordml" xmlns:wpg="http://schemas.microsoft.com/office/word/2010/wordprocessingGroup" xmlns:wpi="http://schemas.microsoft.com/office/word/2010/wordprocessingInk" xmlns:wne="http://schemas.microsoft.com/office/word/2006/wordml" xmlns:wps="http://schemas.microsoft.com/office/word/2010/wordprocessingShape" mc:Ignorable="w14 w15 wp14">
+<w:hdr xmlns:wpc="http://schemas.microsoft.com/office/word/2010/wordprocessingCanvas" xmlns:cx="http://schemas.microsoft.com/office/drawing/2014/chartex" xmlns:cx1="http://schemas.microsoft.com/office/drawing/2015/9/8/chartex" xmlns:cx2="http://schemas.microsoft.com/office/drawing/2015/10/21/chartex" xmlns:cx3="http://schemas.microsoft.com/office/drawing/2016/5/9/chartex" xmlns:cx4="http://schemas.microsoft.com/office/drawing/2016/5/10/chartex" xmlns:cx5="http://schemas.microsoft.com/office/drawing/2016/5/11/chartex" xmlns:cx6="http://schemas.microsoft.com/office/drawing/2016/5/12/chartex" xmlns:cx7="http://schemas.microsoft.com/office/drawing/2016/5/13/chartex" xmlns:cx8="http://schemas.microsoft.com/office/drawing/2016/5/14/chartex" xmlns:mc="http://schemas.openxmlformats.org/markup-compatibility/2006" xmlns:aink="http://schemas.microsoft.com/office/drawing/2016/ink" xmlns:am3d="http://schemas.microsoft.com/office/drawing/2017/model3d" xmlns:o="urn:schemas-microsoft-com:office:office" xmlns:r="http://schemas.openxmlformats.org/officeDocument/2006/relationships" xmlns:m="http://schemas.openxmlformats.org/officeDocument/2006/math" xmlns:v="urn:schemas-microsoft-com:vml" xmlns:wp14="http://schemas.microsoft.com/office/word/2010/wordprocessingDrawing" xmlns:wp="http://schemas.openxmlformats.org/drawingml/2006/wordprocessingDrawing" xmlns:w10="urn:schemas-microsoft-com:office:word" xmlns:w="http://schemas.openxmlformats.org/wordprocessingml/2006/main" xmlns:w14="http://schemas.microsoft.com/office/word/2010/wordml" xmlns:w15="http://schemas.microsoft.com/office/word/2012/wordml" xmlns:w16cid="http://schemas.microsoft.com/office/word/2016/wordml/cid" xmlns:w16se="http://schemas.microsoft.com/office/word/2015/wordml/symex" xmlns:wpg="http://schemas.microsoft.com/office/word/2010/wordprocessingGroup" xmlns:wpi="http://schemas.microsoft.com/office/word/2010/wordprocessingInk" xmlns:wne="http://schemas.microsoft.com/office/word/2006/wordml" xmlns:wps="http://schemas.microsoft.com/office/word/2010/wordprocessingShape" mc:Ignorable="w14 w15 w16se w16cid wp14">
   <w:p>
     <w:pPr>
       <w:rPr>
@@ -3141,7 +3434,7 @@
 </file>
 
 <file path=word/numbering.xml><?xml version="1.0" encoding="utf-8"?>
-<w:numbering xmlns:wpc="http://schemas.microsoft.com/office/word/2010/wordprocessingCanvas" xmlns:mc="http://schemas.openxmlformats.org/markup-compatibility/2006" xmlns:o="urn:schemas-microsoft-com:office:office" xmlns:r="http://schemas.openxmlformats.org/officeDocument/2006/relationships" xmlns:m="http://schemas.openxmlformats.org/officeDocument/2006/math" xmlns:v="urn:schemas-microsoft-com:vml" xmlns:wp14="http://schemas.microsoft.com/office/word/2010/wordprocessingDrawing" xmlns:wp="http://schemas.openxmlformats.org/drawingml/2006/wordprocessingDrawing" xmlns:w10="urn:schemas-microsoft-com:office:word" xmlns:w="http://schemas.openxmlformats.org/wordprocessingml/2006/main" xmlns:w14="http://schemas.microsoft.com/office/word/2010/wordml" xmlns:w15="http://schemas.microsoft.com/office/word/2012/wordml" xmlns:wpg="http://schemas.microsoft.com/office/word/2010/wordprocessingGroup" xmlns:wpi="http://schemas.microsoft.com/office/word/2010/wordprocessingInk" xmlns:wne="http://schemas.microsoft.com/office/word/2006/wordml" xmlns:wps="http://schemas.microsoft.com/office/word/2010/wordprocessingShape" mc:Ignorable="w14 w15 wp14">
+<w:numbering xmlns:wpc="http://schemas.microsoft.com/office/word/2010/wordprocessingCanvas" xmlns:cx="http://schemas.microsoft.com/office/drawing/2014/chartex" xmlns:cx1="http://schemas.microsoft.com/office/drawing/2015/9/8/chartex" xmlns:cx2="http://schemas.microsoft.com/office/drawing/2015/10/21/chartex" xmlns:cx3="http://schemas.microsoft.com/office/drawing/2016/5/9/chartex" xmlns:cx4="http://schemas.microsoft.com/office/drawing/2016/5/10/chartex" xmlns:cx5="http://schemas.microsoft.com/office/drawing/2016/5/11/chartex" xmlns:cx6="http://schemas.microsoft.com/office/drawing/2016/5/12/chartex" xmlns:cx7="http://schemas.microsoft.com/office/drawing/2016/5/13/chartex" xmlns:cx8="http://schemas.microsoft.com/office/drawing/2016/5/14/chartex" xmlns:mc="http://schemas.openxmlformats.org/markup-compatibility/2006" xmlns:aink="http://schemas.microsoft.com/office/drawing/2016/ink" xmlns:am3d="http://schemas.microsoft.com/office/drawing/2017/model3d" xmlns:o="urn:schemas-microsoft-com:office:office" xmlns:r="http://schemas.openxmlformats.org/officeDocument/2006/relationships" xmlns:m="http://schemas.openxmlformats.org/officeDocument/2006/math" xmlns:v="urn:schemas-microsoft-com:vml" xmlns:wp14="http://schemas.microsoft.com/office/word/2010/wordprocessingDrawing" xmlns:wp="http://schemas.openxmlformats.org/drawingml/2006/wordprocessingDrawing" xmlns:w10="urn:schemas-microsoft-com:office:word" xmlns:w="http://schemas.openxmlformats.org/wordprocessingml/2006/main" xmlns:w14="http://schemas.microsoft.com/office/word/2010/wordml" xmlns:w15="http://schemas.microsoft.com/office/word/2012/wordml" xmlns:w16cid="http://schemas.microsoft.com/office/word/2016/wordml/cid" xmlns:w16se="http://schemas.microsoft.com/office/word/2015/wordml/symex" xmlns:wpg="http://schemas.microsoft.com/office/word/2010/wordprocessingGroup" xmlns:wpi="http://schemas.microsoft.com/office/word/2010/wordprocessingInk" xmlns:wne="http://schemas.microsoft.com/office/word/2006/wordml" xmlns:wps="http://schemas.microsoft.com/office/word/2010/wordprocessingShape" mc:Ignorable="w14 w15 w16se w16cid wp14">
   <w:abstractNum w:abstractNumId="0" w15:restartNumberingAfterBreak="0">
     <w:nsid w:val="FFFFFF7C"/>
     <w:multiLevelType w:val="singleLevel"/>
@@ -3149,7 +3442,7 @@
     <w:lvl w:ilvl="0">
       <w:start w:val="1"/>
       <w:numFmt w:val="decimal"/>
-      <w:pStyle w:val="ListNumber5"/>
+      <w:pStyle w:val="Listennummer5"/>
       <w:lvlText w:val="%1."/>
       <w:lvlJc w:val="left"/>
       <w:pPr>
@@ -3167,7 +3460,7 @@
     <w:lvl w:ilvl="0">
       <w:start w:val="1"/>
       <w:numFmt w:val="decimal"/>
-      <w:pStyle w:val="ListNumber4"/>
+      <w:pStyle w:val="Listennummer4"/>
       <w:lvlText w:val="%1."/>
       <w:lvlJc w:val="left"/>
       <w:pPr>
@@ -3185,7 +3478,7 @@
     <w:lvl w:ilvl="0">
       <w:start w:val="1"/>
       <w:numFmt w:val="decimal"/>
-      <w:pStyle w:val="ListNumber3"/>
+      <w:pStyle w:val="Listennummer3"/>
       <w:lvlText w:val="%1."/>
       <w:lvlJc w:val="left"/>
       <w:pPr>
@@ -3203,7 +3496,7 @@
     <w:lvl w:ilvl="0">
       <w:start w:val="1"/>
       <w:numFmt w:val="decimal"/>
-      <w:pStyle w:val="ListNumber2"/>
+      <w:pStyle w:val="Listennummer2"/>
       <w:lvlText w:val="%1."/>
       <w:lvlJc w:val="left"/>
       <w:pPr>
@@ -3221,7 +3514,7 @@
     <w:lvl w:ilvl="0">
       <w:start w:val="1"/>
       <w:numFmt w:val="bullet"/>
-      <w:pStyle w:val="ListBullet5"/>
+      <w:pStyle w:val="Aufzhlungszeichen5"/>
       <w:lvlText w:val=""/>
       <w:lvlJc w:val="left"/>
       <w:pPr>
@@ -3242,7 +3535,7 @@
     <w:lvl w:ilvl="0">
       <w:start w:val="1"/>
       <w:numFmt w:val="bullet"/>
-      <w:pStyle w:val="ListBullet4"/>
+      <w:pStyle w:val="Aufzhlungszeichen4"/>
       <w:lvlText w:val=""/>
       <w:lvlJc w:val="left"/>
       <w:pPr>
@@ -3263,7 +3556,7 @@
     <w:lvl w:ilvl="0">
       <w:start w:val="1"/>
       <w:numFmt w:val="bullet"/>
-      <w:pStyle w:val="ListBullet3"/>
+      <w:pStyle w:val="Aufzhlungszeichen3"/>
       <w:lvlText w:val=""/>
       <w:lvlJc w:val="left"/>
       <w:pPr>
@@ -3284,7 +3577,7 @@
     <w:lvl w:ilvl="0">
       <w:start w:val="1"/>
       <w:numFmt w:val="bullet"/>
-      <w:pStyle w:val="ListBullet2"/>
+      <w:pStyle w:val="Aufzhlungszeichen2"/>
       <w:lvlText w:val=""/>
       <w:lvlJc w:val="left"/>
       <w:pPr>
@@ -3305,7 +3598,7 @@
     <w:lvl w:ilvl="0">
       <w:start w:val="1"/>
       <w:numFmt w:val="decimal"/>
-      <w:pStyle w:val="ListNumber"/>
+      <w:pStyle w:val="Listennummer"/>
       <w:lvlText w:val="%1."/>
       <w:lvlJc w:val="left"/>
       <w:pPr>
@@ -3326,7 +3619,7 @@
     <w:lvl w:ilvl="0">
       <w:start w:val="1"/>
       <w:numFmt w:val="bullet"/>
-      <w:pStyle w:val="ListBullet"/>
+      <w:pStyle w:val="Aufzhlungszeichen"/>
       <w:lvlText w:val=""/>
       <w:lvlJc w:val="left"/>
       <w:pPr>
@@ -3347,7 +3640,7 @@
     <w:lvl w:ilvl="0">
       <w:start w:val="1"/>
       <w:numFmt w:val="decimal"/>
-      <w:pStyle w:val="Heading1"/>
+      <w:pStyle w:val="berschrift1"/>
       <w:lvlText w:val="%1."/>
       <w:lvlJc w:val="left"/>
       <w:pPr>
@@ -3377,7 +3670,7 @@
     <w:lvl w:ilvl="1">
       <w:start w:val="1"/>
       <w:numFmt w:val="decimal"/>
-      <w:pStyle w:val="Heading2"/>
+      <w:pStyle w:val="berschrift2"/>
       <w:lvlText w:val="%1.%2."/>
       <w:lvlJc w:val="left"/>
       <w:pPr>
@@ -3407,7 +3700,7 @@
     <w:lvl w:ilvl="2">
       <w:start w:val="1"/>
       <w:numFmt w:val="decimal"/>
-      <w:pStyle w:val="Heading3"/>
+      <w:pStyle w:val="berschrift3"/>
       <w:lvlText w:val="%1.%2.%3."/>
       <w:lvlJc w:val="left"/>
       <w:pPr>
@@ -3437,7 +3730,7 @@
     <w:lvl w:ilvl="3">
       <w:start w:val="1"/>
       <w:numFmt w:val="decimal"/>
-      <w:pStyle w:val="Heading4"/>
+      <w:pStyle w:val="berschrift4"/>
       <w:lvlText w:val="%1.%2.%3.%4."/>
       <w:lvlJc w:val="left"/>
       <w:pPr>
@@ -3467,7 +3760,7 @@
     <w:lvl w:ilvl="4">
       <w:start w:val="1"/>
       <w:numFmt w:val="decimal"/>
-      <w:pStyle w:val="Heading5"/>
+      <w:pStyle w:val="berschrift5"/>
       <w:lvlText w:val="%1.%2.%3.%4.%5."/>
       <w:lvlJc w:val="left"/>
       <w:pPr>
@@ -3500,7 +3793,7 @@
     <w:lvl w:ilvl="5">
       <w:start w:val="1"/>
       <w:numFmt w:val="decimal"/>
-      <w:pStyle w:val="Heading6"/>
+      <w:pStyle w:val="berschrift6"/>
       <w:lvlText w:val="%1.%2.%3.%4.%5.%6."/>
       <w:lvlJc w:val="left"/>
       <w:pPr>
@@ -3519,7 +3812,7 @@
     <w:lvl w:ilvl="6">
       <w:start w:val="1"/>
       <w:numFmt w:val="decimal"/>
-      <w:pStyle w:val="Heading7"/>
+      <w:pStyle w:val="berschrift7"/>
       <w:lvlText w:val="%1.%2.%3.%4.%5.%6.%7."/>
       <w:lvlJc w:val="left"/>
       <w:pPr>
@@ -3538,7 +3831,7 @@
     <w:lvl w:ilvl="7">
       <w:start w:val="1"/>
       <w:numFmt w:val="decimal"/>
-      <w:pStyle w:val="Heading8"/>
+      <w:pStyle w:val="berschrift8"/>
       <w:lvlText w:val="%1.%2.%3.%4.%5.%6.%7.%8."/>
       <w:lvlJc w:val="left"/>
       <w:pPr>
@@ -3557,7 +3850,7 @@
     <w:lvl w:ilvl="8">
       <w:start w:val="1"/>
       <w:numFmt w:val="decimal"/>
-      <w:pStyle w:val="Heading9"/>
+      <w:pStyle w:val="berschrift9"/>
       <w:lvlText w:val="%1.%2.%3.%4.%5.%6.%7.%8.%9."/>
       <w:lvlJc w:val="left"/>
       <w:pPr>
@@ -3578,7 +3871,7 @@
     <w:nsid w:val="0CB656D8"/>
     <w:multiLevelType w:val="multilevel"/>
     <w:tmpl w:val="08070023"/>
-    <w:styleLink w:val="ArticleSection"/>
+    <w:styleLink w:val="ArtikelAbschnitt"/>
     <w:lvl w:ilvl="0">
       <w:start w:val="1"/>
       <w:numFmt w:val="upperRoman"/>
@@ -6418,7 +6711,7 @@
 </file>
 
 <file path=word/styles.xml><?xml version="1.0" encoding="utf-8"?>
-<w:styles xmlns:mc="http://schemas.openxmlformats.org/markup-compatibility/2006" xmlns:r="http://schemas.openxmlformats.org/officeDocument/2006/relationships" xmlns:w="http://schemas.openxmlformats.org/wordprocessingml/2006/main" xmlns:w14="http://schemas.microsoft.com/office/word/2010/wordml" xmlns:w15="http://schemas.microsoft.com/office/word/2012/wordml" mc:Ignorable="w14 w15">
+<w:styles xmlns:mc="http://schemas.openxmlformats.org/markup-compatibility/2006" xmlns:r="http://schemas.openxmlformats.org/officeDocument/2006/relationships" xmlns:w="http://schemas.openxmlformats.org/wordprocessingml/2006/main" xmlns:w14="http://schemas.microsoft.com/office/word/2010/wordml" xmlns:w15="http://schemas.microsoft.com/office/word/2012/wordml" xmlns:w16cid="http://schemas.microsoft.com/office/word/2016/wordml/cid" xmlns:w16se="http://schemas.microsoft.com/office/word/2015/wordml/symex" mc:Ignorable="w14 w15 w16se w16cid">
   <w:docDefaults>
     <w:rPrDefault>
       <w:rPr>
@@ -6428,7 +6721,7 @@
     </w:rPrDefault>
     <w:pPrDefault/>
   </w:docDefaults>
-  <w:latentStyles w:defLockedState="0" w:defUIPriority="0" w:defSemiHidden="0" w:defUnhideWhenUsed="0" w:defQFormat="0" w:count="371">
+  <w:latentStyles w:defLockedState="0" w:defUIPriority="0" w:defSemiHidden="0" w:defUnhideWhenUsed="0" w:defQFormat="0" w:count="375">
     <w:lsdException w:name="Normal" w:qFormat="1"/>
     <w:lsdException w:name="heading 1" w:qFormat="1"/>
     <w:lsdException w:name="heading 2" w:qFormat="1"/>
@@ -6527,7 +6820,6 @@
     <w:lsdException w:name="HTML Sample" w:semiHidden="1" w:unhideWhenUsed="1"/>
     <w:lsdException w:name="HTML Typewriter" w:semiHidden="1" w:unhideWhenUsed="1"/>
     <w:lsdException w:name="HTML Variable" w:semiHidden="1" w:unhideWhenUsed="1"/>
-    <w:lsdException w:name="Normal Table" w:semiHidden="1" w:unhideWhenUsed="1"/>
     <w:lsdException w:name="annotation subject" w:semiHidden="1" w:unhideWhenUsed="1"/>
     <w:lsdException w:name="No List" w:semiHidden="1" w:unhideWhenUsed="1"/>
     <w:lsdException w:name="Outline List 1" w:semiHidden="1" w:unhideWhenUsed="1"/>
@@ -6571,10 +6863,8 @@
     <w:lsdException w:name="Table Elegant" w:semiHidden="1" w:unhideWhenUsed="1"/>
     <w:lsdException w:name="Table Professional" w:semiHidden="1" w:unhideWhenUsed="1"/>
     <w:lsdException w:name="Table Subtle 1" w:semiHidden="1" w:unhideWhenUsed="1"/>
-    <w:lsdException w:name="Table Subtle 2" w:semiHidden="1" w:unhideWhenUsed="1"/>
     <w:lsdException w:name="Table Web 1" w:semiHidden="1" w:unhideWhenUsed="1"/>
     <w:lsdException w:name="Table Web 2" w:semiHidden="1" w:unhideWhenUsed="1"/>
-    <w:lsdException w:name="Table Web 3" w:semiHidden="1" w:unhideWhenUsed="1"/>
     <w:lsdException w:name="Table Theme" w:semiHidden="1" w:unhideWhenUsed="1"/>
     <w:lsdException w:name="Placeholder Text" w:semiHidden="1" w:uiPriority="99"/>
     <w:lsdException w:name="No Spacing" w:uiPriority="1" w:qFormat="1"/>
@@ -6791,8 +7081,12 @@
     <w:lsdException w:name="List Table 5 Dark Accent 6" w:uiPriority="50"/>
     <w:lsdException w:name="List Table 6 Colorful Accent 6" w:uiPriority="51"/>
     <w:lsdException w:name="List Table 7 Colorful Accent 6" w:uiPriority="52"/>
+    <w:lsdException w:name="Mention" w:semiHidden="1" w:uiPriority="99" w:unhideWhenUsed="1"/>
+    <w:lsdException w:name="Smart Hyperlink" w:semiHidden="1" w:uiPriority="99" w:unhideWhenUsed="1"/>
+    <w:lsdException w:name="Hashtag" w:semiHidden="1" w:uiPriority="99" w:unhideWhenUsed="1"/>
+    <w:lsdException w:name="Unresolved Mention" w:semiHidden="1" w:uiPriority="99" w:unhideWhenUsed="1"/>
   </w:latentStyles>
-  <w:style w:type="paragraph" w:default="1" w:styleId="Normal">
+  <w:style w:type="paragraph" w:default="1" w:styleId="Standard">
     <w:name w:val="Normal"/>
     <w:qFormat/>
     <w:rsid w:val="00F27CE3"/>
@@ -6807,10 +7101,10 @@
       <w:szCs w:val="24"/>
     </w:rPr>
   </w:style>
-  <w:style w:type="paragraph" w:styleId="Heading1">
+  <w:style w:type="paragraph" w:styleId="berschrift1">
     <w:name w:val="heading 1"/>
-    <w:basedOn w:val="Normal"/>
-    <w:next w:val="Normal"/>
+    <w:basedOn w:val="Standard"/>
+    <w:next w:val="Standard"/>
     <w:autoRedefine/>
     <w:qFormat/>
     <w:rsid w:val="00320D7E"/>
@@ -6834,10 +7128,10 @@
       <w:szCs w:val="32"/>
     </w:rPr>
   </w:style>
-  <w:style w:type="paragraph" w:styleId="Heading2">
+  <w:style w:type="paragraph" w:styleId="berschrift2">
     <w:name w:val="heading 2"/>
-    <w:basedOn w:val="Normal"/>
-    <w:next w:val="Normal"/>
+    <w:basedOn w:val="Standard"/>
+    <w:next w:val="Standard"/>
     <w:qFormat/>
     <w:rsid w:val="00E74B64"/>
     <w:pPr>
@@ -6861,10 +7155,10 @@
       <w:szCs w:val="28"/>
     </w:rPr>
   </w:style>
-  <w:style w:type="paragraph" w:styleId="Heading3">
+  <w:style w:type="paragraph" w:styleId="berschrift3">
     <w:name w:val="heading 3"/>
-    <w:basedOn w:val="Normal"/>
-    <w:next w:val="Normal"/>
+    <w:basedOn w:val="Standard"/>
+    <w:next w:val="Standard"/>
     <w:qFormat/>
     <w:rsid w:val="00E74B64"/>
     <w:pPr>
@@ -6887,10 +7181,10 @@
       <w:szCs w:val="26"/>
     </w:rPr>
   </w:style>
-  <w:style w:type="paragraph" w:styleId="Heading4">
+  <w:style w:type="paragraph" w:styleId="berschrift4">
     <w:name w:val="heading 4"/>
-    <w:basedOn w:val="Normal"/>
-    <w:next w:val="Normal"/>
+    <w:basedOn w:val="Standard"/>
+    <w:next w:val="Standard"/>
     <w:qFormat/>
     <w:rsid w:val="001C1B18"/>
     <w:pPr>
@@ -6912,10 +7206,10 @@
       <w:szCs w:val="28"/>
     </w:rPr>
   </w:style>
-  <w:style w:type="paragraph" w:styleId="Heading5">
+  <w:style w:type="paragraph" w:styleId="berschrift5">
     <w:name w:val="heading 5"/>
-    <w:basedOn w:val="Normal"/>
-    <w:next w:val="Normal"/>
+    <w:basedOn w:val="Standard"/>
+    <w:next w:val="Standard"/>
     <w:qFormat/>
     <w:rsid w:val="008E7213"/>
     <w:pPr>
@@ -6934,10 +7228,10 @@
       <w:szCs w:val="26"/>
     </w:rPr>
   </w:style>
-  <w:style w:type="paragraph" w:styleId="Heading6">
+  <w:style w:type="paragraph" w:styleId="berschrift6">
     <w:name w:val="heading 6"/>
-    <w:basedOn w:val="Normal"/>
-    <w:next w:val="Normal"/>
+    <w:basedOn w:val="Standard"/>
+    <w:next w:val="Standard"/>
     <w:qFormat/>
     <w:rsid w:val="008E7213"/>
     <w:pPr>
@@ -6955,10 +7249,10 @@
       <w:szCs w:val="22"/>
     </w:rPr>
   </w:style>
-  <w:style w:type="paragraph" w:styleId="Heading7">
+  <w:style w:type="paragraph" w:styleId="berschrift7">
     <w:name w:val="heading 7"/>
-    <w:basedOn w:val="Normal"/>
-    <w:next w:val="Normal"/>
+    <w:basedOn w:val="Standard"/>
+    <w:next w:val="Standard"/>
     <w:qFormat/>
     <w:rsid w:val="008E7213"/>
     <w:pPr>
@@ -6974,10 +7268,10 @@
       <w:b/>
     </w:rPr>
   </w:style>
-  <w:style w:type="paragraph" w:styleId="Heading8">
+  <w:style w:type="paragraph" w:styleId="berschrift8">
     <w:name w:val="heading 8"/>
-    <w:basedOn w:val="Normal"/>
-    <w:next w:val="Normal"/>
+    <w:basedOn w:val="Standard"/>
+    <w:next w:val="Standard"/>
     <w:qFormat/>
     <w:rsid w:val="008E7213"/>
     <w:pPr>
@@ -6994,10 +7288,10 @@
       <w:iCs/>
     </w:rPr>
   </w:style>
-  <w:style w:type="paragraph" w:styleId="Heading9">
+  <w:style w:type="paragraph" w:styleId="berschrift9">
     <w:name w:val="heading 9"/>
-    <w:basedOn w:val="Normal"/>
-    <w:next w:val="Normal"/>
+    <w:basedOn w:val="Standard"/>
+    <w:next w:val="Standard"/>
     <w:qFormat/>
     <w:rsid w:val="008E7213"/>
     <w:pPr>
@@ -7015,13 +7309,13 @@
       <w:szCs w:val="22"/>
     </w:rPr>
   </w:style>
-  <w:style w:type="character" w:default="1" w:styleId="DefaultParagraphFont">
+  <w:style w:type="character" w:default="1" w:styleId="Absatz-Standardschriftart">
     <w:name w:val="Default Paragraph Font"/>
     <w:uiPriority w:val="1"/>
     <w:semiHidden/>
     <w:unhideWhenUsed/>
   </w:style>
-  <w:style w:type="table" w:default="1" w:styleId="TableNormal">
+  <w:style w:type="table" w:default="1" w:styleId="NormaleTabelle">
     <w:name w:val="Normal Table"/>
     <w:uiPriority w:val="99"/>
     <w:semiHidden/>
@@ -7036,15 +7330,15 @@
       </w:tblCellMar>
     </w:tblPr>
   </w:style>
-  <w:style w:type="numbering" w:default="1" w:styleId="NoList">
+  <w:style w:type="numbering" w:default="1" w:styleId="KeineListe">
     <w:name w:val="No List"/>
     <w:uiPriority w:val="99"/>
     <w:semiHidden/>
     <w:unhideWhenUsed/>
   </w:style>
-  <w:style w:type="table" w:styleId="TableGrid">
+  <w:style w:type="table" w:styleId="Tabellenraster">
     <w:name w:val="Table Grid"/>
-    <w:basedOn w:val="TableNormal"/>
+    <w:basedOn w:val="NormaleTabelle"/>
     <w:rsid w:val="00700F29"/>
     <w:rPr>
       <w:sz w:val="22"/>
@@ -7064,9 +7358,9 @@
       </w:tblCellMar>
     </w:tblPr>
   </w:style>
-  <w:style w:type="paragraph" w:styleId="Header">
+  <w:style w:type="paragraph" w:styleId="Kopfzeile">
     <w:name w:val="header"/>
-    <w:basedOn w:val="Normal"/>
+    <w:basedOn w:val="Standard"/>
     <w:rsid w:val="00CD1555"/>
     <w:pPr>
       <w:spacing w:line="190" w:lineRule="atLeast"/>
@@ -7075,10 +7369,10 @@
       <w:sz w:val="16"/>
     </w:rPr>
   </w:style>
-  <w:style w:type="paragraph" w:styleId="Footer">
+  <w:style w:type="paragraph" w:styleId="Fuzeile">
     <w:name w:val="footer"/>
-    <w:basedOn w:val="Normal"/>
-    <w:link w:val="FooterChar"/>
+    <w:basedOn w:val="Standard"/>
+    <w:link w:val="FuzeileZchn"/>
     <w:rsid w:val="00CD1555"/>
     <w:pPr>
       <w:spacing w:line="190" w:lineRule="atLeast"/>
@@ -7087,30 +7381,30 @@
       <w:sz w:val="16"/>
     </w:rPr>
   </w:style>
-  <w:style w:type="paragraph" w:styleId="TOC1">
+  <w:style w:type="paragraph" w:styleId="Verzeichnis1">
     <w:name w:val="toc 1"/>
-    <w:basedOn w:val="Normal"/>
-    <w:next w:val="Normal"/>
+    <w:basedOn w:val="Standard"/>
+    <w:next w:val="Standard"/>
     <w:autoRedefine/>
     <w:rsid w:val="00FF3F51"/>
     <w:pPr>
       <w:ind w:left="397" w:hanging="397"/>
     </w:pPr>
   </w:style>
-  <w:style w:type="paragraph" w:styleId="TOC2">
+  <w:style w:type="paragraph" w:styleId="Verzeichnis2">
     <w:name w:val="toc 2"/>
-    <w:basedOn w:val="Normal"/>
-    <w:next w:val="Normal"/>
+    <w:basedOn w:val="Standard"/>
+    <w:next w:val="Standard"/>
     <w:autoRedefine/>
     <w:rsid w:val="00FF3F51"/>
     <w:pPr>
       <w:ind w:left="567" w:hanging="567"/>
     </w:pPr>
   </w:style>
-  <w:style w:type="paragraph" w:styleId="TOC3">
+  <w:style w:type="paragraph" w:styleId="Verzeichnis3">
     <w:name w:val="toc 3"/>
-    <w:basedOn w:val="Normal"/>
-    <w:next w:val="Normal"/>
+    <w:basedOn w:val="Standard"/>
+    <w:next w:val="Standard"/>
     <w:autoRedefine/>
     <w:rsid w:val="00FF3F51"/>
     <w:pPr>
@@ -7129,9 +7423,9 @@
       <w:vertAlign w:val="baseline"/>
     </w:rPr>
   </w:style>
-  <w:style w:type="paragraph" w:styleId="BalloonText">
+  <w:style w:type="paragraph" w:styleId="Sprechblasentext">
     <w:name w:val="Balloon Text"/>
-    <w:basedOn w:val="Normal"/>
+    <w:basedOn w:val="Standard"/>
     <w:rsid w:val="00CD1555"/>
     <w:pPr>
       <w:keepLines/>
@@ -7143,10 +7437,10 @@
       <w:szCs w:val="16"/>
     </w:rPr>
   </w:style>
-  <w:style w:type="paragraph" w:styleId="Caption">
+  <w:style w:type="paragraph" w:styleId="Beschriftung">
     <w:name w:val="caption"/>
-    <w:basedOn w:val="Normal"/>
-    <w:next w:val="Normal"/>
+    <w:basedOn w:val="Standard"/>
+    <w:next w:val="Standard"/>
     <w:qFormat/>
     <w:rsid w:val="00CD1555"/>
     <w:pPr>
@@ -7159,7 +7453,7 @@
       <w:szCs w:val="20"/>
     </w:rPr>
   </w:style>
-  <w:style w:type="character" w:styleId="CommentReference">
+  <w:style w:type="character" w:styleId="Kommentarzeichen">
     <w:name w:val="annotation reference"/>
     <w:rsid w:val="00700F29"/>
     <w:rPr>
@@ -7168,35 +7462,35 @@
       <w:szCs w:val="16"/>
     </w:rPr>
   </w:style>
-  <w:style w:type="paragraph" w:styleId="CommentText">
+  <w:style w:type="paragraph" w:styleId="Kommentartext">
     <w:name w:val="annotation text"/>
-    <w:basedOn w:val="Normal"/>
+    <w:basedOn w:val="Standard"/>
     <w:rsid w:val="00CD1555"/>
     <w:rPr>
       <w:sz w:val="14"/>
       <w:szCs w:val="20"/>
     </w:rPr>
   </w:style>
-  <w:style w:type="paragraph" w:styleId="CommentSubject">
+  <w:style w:type="paragraph" w:styleId="Kommentarthema">
     <w:name w:val="annotation subject"/>
-    <w:basedOn w:val="CommentText"/>
-    <w:next w:val="CommentText"/>
+    <w:basedOn w:val="Kommentartext"/>
+    <w:next w:val="Kommentartext"/>
     <w:rsid w:val="00CD1555"/>
     <w:rPr>
       <w:b/>
       <w:bCs/>
     </w:rPr>
   </w:style>
-  <w:style w:type="paragraph" w:styleId="DocumentMap">
+  <w:style w:type="paragraph" w:styleId="Dokumentstruktur">
     <w:name w:val="Document Map"/>
-    <w:basedOn w:val="Normal"/>
+    <w:basedOn w:val="Standard"/>
     <w:rsid w:val="00CD1555"/>
     <w:rPr>
       <w:rFonts w:cs="Tahoma"/>
       <w:szCs w:val="20"/>
     </w:rPr>
   </w:style>
-  <w:style w:type="character" w:styleId="EndnoteReference">
+  <w:style w:type="character" w:styleId="Endnotenzeichen">
     <w:name w:val="endnote reference"/>
     <w:rsid w:val="00700F29"/>
     <w:rPr>
@@ -7204,16 +7498,16 @@
       <w:vertAlign w:val="superscript"/>
     </w:rPr>
   </w:style>
-  <w:style w:type="paragraph" w:styleId="EndnoteText">
+  <w:style w:type="paragraph" w:styleId="Endnotentext">
     <w:name w:val="endnote text"/>
-    <w:basedOn w:val="Normal"/>
+    <w:basedOn w:val="Standard"/>
     <w:rsid w:val="009D48A4"/>
     <w:rPr>
       <w:sz w:val="14"/>
       <w:szCs w:val="20"/>
     </w:rPr>
   </w:style>
-  <w:style w:type="character" w:styleId="FootnoteReference">
+  <w:style w:type="character" w:styleId="Funotenzeichen">
     <w:name w:val="footnote reference"/>
     <w:rsid w:val="00700F29"/>
     <w:rPr>
@@ -7221,9 +7515,9 @@
       <w:vertAlign w:val="superscript"/>
     </w:rPr>
   </w:style>
-  <w:style w:type="paragraph" w:styleId="FootnoteText">
+  <w:style w:type="paragraph" w:styleId="Funotentext">
     <w:name w:val="footnote text"/>
-    <w:basedOn w:val="Normal"/>
+    <w:basedOn w:val="Standard"/>
     <w:rsid w:val="00CD1555"/>
     <w:pPr>
       <w:tabs>
@@ -7239,8 +7533,8 @@
   </w:style>
   <w:style w:type="paragraph" w:styleId="Index1">
     <w:name w:val="index 1"/>
-    <w:basedOn w:val="Normal"/>
-    <w:next w:val="Normal"/>
+    <w:basedOn w:val="Standard"/>
+    <w:next w:val="Standard"/>
     <w:autoRedefine/>
     <w:rsid w:val="0032754B"/>
     <w:pPr>
@@ -7249,8 +7543,8 @@
   </w:style>
   <w:style w:type="paragraph" w:styleId="Index2">
     <w:name w:val="index 2"/>
-    <w:basedOn w:val="Normal"/>
-    <w:next w:val="Normal"/>
+    <w:basedOn w:val="Standard"/>
+    <w:next w:val="Standard"/>
     <w:autoRedefine/>
     <w:rsid w:val="0032754B"/>
     <w:pPr>
@@ -7259,8 +7553,8 @@
   </w:style>
   <w:style w:type="paragraph" w:styleId="Index3">
     <w:name w:val="index 3"/>
-    <w:basedOn w:val="Normal"/>
-    <w:next w:val="Normal"/>
+    <w:basedOn w:val="Standard"/>
+    <w:next w:val="Standard"/>
     <w:autoRedefine/>
     <w:rsid w:val="0032754B"/>
     <w:pPr>
@@ -7269,8 +7563,8 @@
   </w:style>
   <w:style w:type="paragraph" w:styleId="Index4">
     <w:name w:val="index 4"/>
-    <w:basedOn w:val="Normal"/>
-    <w:next w:val="Normal"/>
+    <w:basedOn w:val="Standard"/>
+    <w:next w:val="Standard"/>
     <w:autoRedefine/>
     <w:rsid w:val="00730FCB"/>
     <w:pPr>
@@ -7279,8 +7573,8 @@
   </w:style>
   <w:style w:type="paragraph" w:styleId="Index5">
     <w:name w:val="index 5"/>
-    <w:basedOn w:val="Normal"/>
-    <w:next w:val="Normal"/>
+    <w:basedOn w:val="Standard"/>
+    <w:next w:val="Standard"/>
     <w:autoRedefine/>
     <w:rsid w:val="00730FCB"/>
     <w:pPr>
@@ -7289,8 +7583,8 @@
   </w:style>
   <w:style w:type="paragraph" w:styleId="Index6">
     <w:name w:val="index 6"/>
-    <w:basedOn w:val="Normal"/>
-    <w:next w:val="Normal"/>
+    <w:basedOn w:val="Standard"/>
+    <w:next w:val="Standard"/>
     <w:autoRedefine/>
     <w:rsid w:val="00730FCB"/>
     <w:pPr>
@@ -7299,8 +7593,8 @@
   </w:style>
   <w:style w:type="paragraph" w:styleId="Index7">
     <w:name w:val="index 7"/>
-    <w:basedOn w:val="Normal"/>
-    <w:next w:val="Normal"/>
+    <w:basedOn w:val="Standard"/>
+    <w:next w:val="Standard"/>
     <w:autoRedefine/>
     <w:rsid w:val="00730FCB"/>
     <w:pPr>
@@ -7309,8 +7603,8 @@
   </w:style>
   <w:style w:type="paragraph" w:styleId="Index8">
     <w:name w:val="index 8"/>
-    <w:basedOn w:val="Normal"/>
-    <w:next w:val="Normal"/>
+    <w:basedOn w:val="Standard"/>
+    <w:next w:val="Standard"/>
     <w:autoRedefine/>
     <w:rsid w:val="00730FCB"/>
     <w:pPr>
@@ -7319,17 +7613,17 @@
   </w:style>
   <w:style w:type="paragraph" w:styleId="Index9">
     <w:name w:val="index 9"/>
-    <w:basedOn w:val="Normal"/>
-    <w:next w:val="Normal"/>
+    <w:basedOn w:val="Standard"/>
+    <w:next w:val="Standard"/>
     <w:autoRedefine/>
     <w:rsid w:val="00730FCB"/>
     <w:pPr>
       <w:ind w:left="2552" w:hanging="284"/>
     </w:pPr>
   </w:style>
-  <w:style w:type="paragraph" w:styleId="IndexHeading">
+  <w:style w:type="paragraph" w:styleId="Indexberschrift">
     <w:name w:val="index heading"/>
-    <w:basedOn w:val="Normal"/>
+    <w:basedOn w:val="Standard"/>
     <w:next w:val="Index1"/>
     <w:rsid w:val="00730FCB"/>
     <w:pPr>
@@ -7342,7 +7636,7 @@
       <w:bCs/>
     </w:rPr>
   </w:style>
-  <w:style w:type="paragraph" w:styleId="MacroText">
+  <w:style w:type="paragraph" w:styleId="Makrotext">
     <w:name w:val="macro"/>
     <w:rsid w:val="00700F29"/>
     <w:rPr>
@@ -7350,10 +7644,10 @@
       <w:sz w:val="22"/>
     </w:rPr>
   </w:style>
-  <w:style w:type="paragraph" w:styleId="TableofAuthorities">
+  <w:style w:type="paragraph" w:styleId="Rechtsgrundlagenverzeichnis">
     <w:name w:val="table of authorities"/>
-    <w:basedOn w:val="Normal"/>
-    <w:next w:val="Normal"/>
+    <w:basedOn w:val="Standard"/>
+    <w:next w:val="Standard"/>
     <w:rsid w:val="00403213"/>
     <w:pPr>
       <w:tabs>
@@ -7363,16 +7657,16 @@
       <w:ind w:left="709" w:hanging="709"/>
     </w:pPr>
   </w:style>
-  <w:style w:type="paragraph" w:styleId="TableofFigures">
+  <w:style w:type="paragraph" w:styleId="Abbildungsverzeichnis">
     <w:name w:val="table of figures"/>
-    <w:basedOn w:val="Normal"/>
-    <w:next w:val="Normal"/>
+    <w:basedOn w:val="Standard"/>
+    <w:next w:val="Standard"/>
     <w:rsid w:val="00DE409C"/>
   </w:style>
-  <w:style w:type="paragraph" w:styleId="TOAHeading">
+  <w:style w:type="paragraph" w:styleId="RGV-berschrift">
     <w:name w:val="toa heading"/>
-    <w:basedOn w:val="Normal"/>
-    <w:next w:val="Normal"/>
+    <w:basedOn w:val="Standard"/>
+    <w:next w:val="Standard"/>
     <w:rsid w:val="002645DC"/>
     <w:pPr>
       <w:keepNext/>
@@ -7384,55 +7678,55 @@
       <w:bCs/>
     </w:rPr>
   </w:style>
-  <w:style w:type="paragraph" w:styleId="TOC4">
+  <w:style w:type="paragraph" w:styleId="Verzeichnis4">
     <w:name w:val="toc 4"/>
-    <w:basedOn w:val="Normal"/>
-    <w:next w:val="Normal"/>
+    <w:basedOn w:val="Standard"/>
+    <w:next w:val="Standard"/>
     <w:autoRedefine/>
     <w:rsid w:val="001C1B18"/>
     <w:pPr>
       <w:ind w:left="851" w:hanging="851"/>
     </w:pPr>
   </w:style>
-  <w:style w:type="paragraph" w:styleId="TOC5">
+  <w:style w:type="paragraph" w:styleId="Verzeichnis5">
     <w:name w:val="toc 5"/>
-    <w:basedOn w:val="Normal"/>
-    <w:next w:val="Normal"/>
+    <w:basedOn w:val="Standard"/>
+    <w:next w:val="Standard"/>
     <w:autoRedefine/>
     <w:rsid w:val="00DE409C"/>
   </w:style>
-  <w:style w:type="paragraph" w:styleId="TOC6">
+  <w:style w:type="paragraph" w:styleId="Verzeichnis6">
     <w:name w:val="toc 6"/>
-    <w:basedOn w:val="Normal"/>
-    <w:next w:val="Normal"/>
+    <w:basedOn w:val="Standard"/>
+    <w:next w:val="Standard"/>
     <w:autoRedefine/>
     <w:rsid w:val="00DE409C"/>
   </w:style>
-  <w:style w:type="paragraph" w:styleId="TOC7">
+  <w:style w:type="paragraph" w:styleId="Verzeichnis7">
     <w:name w:val="toc 7"/>
-    <w:basedOn w:val="Normal"/>
-    <w:next w:val="Normal"/>
+    <w:basedOn w:val="Standard"/>
+    <w:next w:val="Standard"/>
     <w:autoRedefine/>
     <w:rsid w:val="00DE409C"/>
   </w:style>
-  <w:style w:type="paragraph" w:styleId="TOC8">
+  <w:style w:type="paragraph" w:styleId="Verzeichnis8">
     <w:name w:val="toc 8"/>
-    <w:basedOn w:val="Normal"/>
-    <w:next w:val="Normal"/>
+    <w:basedOn w:val="Standard"/>
+    <w:next w:val="Standard"/>
     <w:autoRedefine/>
     <w:rsid w:val="00DE409C"/>
   </w:style>
-  <w:style w:type="paragraph" w:styleId="TOC9">
+  <w:style w:type="paragraph" w:styleId="Verzeichnis9">
     <w:name w:val="toc 9"/>
-    <w:basedOn w:val="Normal"/>
-    <w:next w:val="Normal"/>
+    <w:basedOn w:val="Standard"/>
+    <w:next w:val="Standard"/>
     <w:autoRedefine/>
     <w:rsid w:val="00DE409C"/>
   </w:style>
-  <w:style w:type="paragraph" w:styleId="Title">
+  <w:style w:type="paragraph" w:styleId="Titel">
     <w:name w:val="Title"/>
-    <w:basedOn w:val="Normal"/>
-    <w:next w:val="Normal"/>
+    <w:basedOn w:val="Standard"/>
+    <w:next w:val="Standard"/>
     <w:qFormat/>
     <w:rsid w:val="005E7E3B"/>
     <w:pPr>
@@ -7448,16 +7742,16 @@
   </w:style>
   <w:style w:type="paragraph" w:customStyle="1" w:styleId="Subject">
     <w:name w:val="Subject"/>
-    <w:basedOn w:val="Normal"/>
+    <w:basedOn w:val="Standard"/>
     <w:rsid w:val="00700F29"/>
     <w:rPr>
       <w:b/>
     </w:rPr>
   </w:style>
-  <w:style w:type="paragraph" w:styleId="Subtitle">
+  <w:style w:type="paragraph" w:styleId="Untertitel">
     <w:name w:val="Subtitle"/>
-    <w:basedOn w:val="Normal"/>
-    <w:next w:val="Normal"/>
+    <w:basedOn w:val="Standard"/>
+    <w:next w:val="Standard"/>
     <w:qFormat/>
     <w:rsid w:val="00E00A1D"/>
     <w:pPr>
@@ -7471,14 +7765,14 @@
   </w:style>
   <w:style w:type="paragraph" w:customStyle="1" w:styleId="TextTogether">
     <w:name w:val="TextTogether"/>
-    <w:basedOn w:val="Normal"/>
+    <w:basedOn w:val="Standard"/>
     <w:rsid w:val="005E7E3B"/>
     <w:pPr>
       <w:keepNext/>
       <w:keepLines/>
     </w:pPr>
   </w:style>
-  <w:style w:type="character" w:styleId="Strong">
+  <w:style w:type="character" w:styleId="Fett">
     <w:name w:val="Strong"/>
     <w:qFormat/>
     <w:rsid w:val="00700F29"/>
@@ -7498,17 +7792,17 @@
   </w:style>
   <w:style w:type="paragraph" w:customStyle="1" w:styleId="Introduction">
     <w:name w:val="Introduction"/>
-    <w:basedOn w:val="Normal"/>
-    <w:next w:val="Normal"/>
+    <w:basedOn w:val="Standard"/>
+    <w:next w:val="Standard"/>
     <w:rsid w:val="00E00A1D"/>
     <w:pPr>
       <w:keepNext/>
       <w:keepLines/>
     </w:pPr>
   </w:style>
-  <w:style w:type="paragraph" w:styleId="Closing">
+  <w:style w:type="paragraph" w:styleId="Gruformel">
     <w:name w:val="Closing"/>
-    <w:basedOn w:val="Normal"/>
+    <w:basedOn w:val="Standard"/>
     <w:rsid w:val="00CD1555"/>
     <w:pPr>
       <w:keepNext/>
@@ -7517,8 +7811,8 @@
   </w:style>
   <w:style w:type="paragraph" w:customStyle="1" w:styleId="Separator">
     <w:name w:val="Separator"/>
-    <w:basedOn w:val="Normal"/>
-    <w:next w:val="Normal"/>
+    <w:basedOn w:val="Standard"/>
+    <w:next w:val="Standard"/>
     <w:rsid w:val="000F79CA"/>
     <w:pPr>
       <w:pBdr>
@@ -7528,7 +7822,7 @@
   </w:style>
   <w:style w:type="paragraph" w:customStyle="1" w:styleId="Topic315">
     <w:name w:val="Topic315"/>
-    <w:basedOn w:val="Normal"/>
+    <w:basedOn w:val="Standard"/>
     <w:rsid w:val="004E5CA9"/>
     <w:pPr>
       <w:keepLines/>
@@ -7537,7 +7831,7 @@
   </w:style>
   <w:style w:type="paragraph" w:customStyle="1" w:styleId="Topic630">
     <w:name w:val="Topic630"/>
-    <w:basedOn w:val="Normal"/>
+    <w:basedOn w:val="Standard"/>
     <w:rsid w:val="004E5CA9"/>
     <w:pPr>
       <w:keepLines/>
@@ -7546,29 +7840,29 @@
   </w:style>
   <w:style w:type="paragraph" w:customStyle="1" w:styleId="Topic945">
     <w:name w:val="Topic945"/>
-    <w:basedOn w:val="Normal"/>
+    <w:basedOn w:val="Standard"/>
     <w:rsid w:val="004E5CA9"/>
     <w:pPr>
       <w:keepLines/>
       <w:ind w:left="5358" w:hanging="5358"/>
     </w:pPr>
   </w:style>
-  <w:style w:type="paragraph" w:styleId="Date">
+  <w:style w:type="paragraph" w:styleId="Datum">
     <w:name w:val="Date"/>
-    <w:basedOn w:val="Normal"/>
-    <w:next w:val="Normal"/>
+    <w:basedOn w:val="Standard"/>
+    <w:next w:val="Standard"/>
     <w:rsid w:val="00CD1555"/>
   </w:style>
-  <w:style w:type="paragraph" w:styleId="Signature">
+  <w:style w:type="paragraph" w:styleId="Unterschrift">
     <w:name w:val="Signature"/>
-    <w:basedOn w:val="Normal"/>
+    <w:basedOn w:val="Standard"/>
     <w:rsid w:val="00486D68"/>
     <w:pPr>
       <w:keepNext/>
       <w:keepLines/>
     </w:pPr>
   </w:style>
-  <w:style w:type="character" w:styleId="Emphasis">
+  <w:style w:type="character" w:styleId="Hervorhebung">
     <w:name w:val="Emphasis"/>
     <w:qFormat/>
     <w:rsid w:val="00943A0A"/>
@@ -7578,7 +7872,7 @@
       <w:iCs/>
     </w:rPr>
   </w:style>
-  <w:style w:type="character" w:styleId="FollowedHyperlink">
+  <w:style w:type="character" w:styleId="BesuchterLink">
     <w:name w:val="FollowedHyperlink"/>
     <w:rsid w:val="00F27CE3"/>
     <w:rPr>
@@ -7591,12 +7885,12 @@
   </w:style>
   <w:style w:type="paragraph" w:customStyle="1" w:styleId="Enclosures">
     <w:name w:val="Enclosures"/>
-    <w:basedOn w:val="Normal"/>
+    <w:basedOn w:val="Standard"/>
     <w:rsid w:val="000A67FE"/>
   </w:style>
   <w:style w:type="paragraph" w:customStyle="1" w:styleId="PositionItem">
     <w:name w:val="PositionItem"/>
-    <w:basedOn w:val="Normal"/>
+    <w:basedOn w:val="Standard"/>
     <w:rsid w:val="00A02515"/>
     <w:pPr>
       <w:keepNext/>
@@ -7610,7 +7904,7 @@
   </w:style>
   <w:style w:type="paragraph" w:customStyle="1" w:styleId="PositionTitle">
     <w:name w:val="PositionTitle"/>
-    <w:basedOn w:val="Normal"/>
+    <w:basedOn w:val="Standard"/>
     <w:rsid w:val="00A02515"/>
     <w:pPr>
       <w:tabs>
@@ -7627,8 +7921,8 @@
   </w:style>
   <w:style w:type="paragraph" w:customStyle="1" w:styleId="MinutesTitle">
     <w:name w:val="MinutesTitle"/>
-    <w:basedOn w:val="Normal"/>
-    <w:next w:val="Normal"/>
+    <w:basedOn w:val="Standard"/>
+    <w:next w:val="Standard"/>
     <w:rsid w:val="00730FCB"/>
     <w:pPr>
       <w:tabs>
@@ -7642,7 +7936,7 @@
   </w:style>
   <w:style w:type="paragraph" w:customStyle="1" w:styleId="MinutesItem">
     <w:name w:val="MinutesItem"/>
-    <w:basedOn w:val="Normal"/>
+    <w:basedOn w:val="Standard"/>
     <w:rsid w:val="00730FCB"/>
     <w:pPr>
       <w:tabs>
@@ -7653,7 +7947,7 @@
   </w:style>
   <w:style w:type="paragraph" w:customStyle="1" w:styleId="ReturnAddress">
     <w:name w:val="ReturnAddress"/>
-    <w:basedOn w:val="Normal"/>
+    <w:basedOn w:val="Standard"/>
     <w:link w:val="ReturnAddressChar"/>
     <w:rsid w:val="00AB4C00"/>
     <w:pPr>
@@ -7669,7 +7963,7 @@
   </w:style>
   <w:style w:type="paragraph" w:customStyle="1" w:styleId="zOawDeliveryOption">
     <w:name w:val="zOawDeliveryOption"/>
-    <w:basedOn w:val="Normal"/>
+    <w:basedOn w:val="Standard"/>
     <w:rsid w:val="000A67FE"/>
     <w:rPr>
       <w:b/>
@@ -7677,7 +7971,7 @@
   </w:style>
   <w:style w:type="paragraph" w:customStyle="1" w:styleId="zOawDeliverOption2">
     <w:name w:val="zOawDeliverOption2"/>
-    <w:basedOn w:val="Normal"/>
+    <w:basedOn w:val="Standard"/>
     <w:rsid w:val="000A67FE"/>
     <w:rPr>
       <w:b/>
@@ -7685,12 +7979,12 @@
   </w:style>
   <w:style w:type="paragraph" w:customStyle="1" w:styleId="zOawRecipient">
     <w:name w:val="zOawRecipient"/>
-    <w:basedOn w:val="Normal"/>
+    <w:basedOn w:val="Standard"/>
     <w:rsid w:val="000A67FE"/>
   </w:style>
   <w:style w:type="paragraph" w:customStyle="1" w:styleId="ListWithNumbers">
     <w:name w:val="ListWithNumbers"/>
-    <w:basedOn w:val="Normal"/>
+    <w:basedOn w:val="Standard"/>
     <w:rsid w:val="003C3D1F"/>
     <w:pPr>
       <w:numPr>
@@ -7700,7 +7994,7 @@
   </w:style>
   <w:style w:type="paragraph" w:customStyle="1" w:styleId="ListWithSymbols">
     <w:name w:val="ListWithSymbols"/>
-    <w:basedOn w:val="Normal"/>
+    <w:basedOn w:val="Standard"/>
     <w:rsid w:val="00D0740E"/>
     <w:pPr>
       <w:numPr>
@@ -7714,7 +8008,7 @@
   </w:style>
   <w:style w:type="paragraph" w:customStyle="1" w:styleId="ListWithLetters">
     <w:name w:val="ListWithLetters"/>
-    <w:basedOn w:val="Normal"/>
+    <w:basedOn w:val="Standard"/>
     <w:rsid w:val="003C3D1F"/>
     <w:pPr>
       <w:numPr>
@@ -7724,8 +8018,8 @@
   </w:style>
   <w:style w:type="paragraph" w:customStyle="1" w:styleId="DocumentType">
     <w:name w:val="DocumentType"/>
-    <w:basedOn w:val="Normal"/>
-    <w:next w:val="Normal"/>
+    <w:basedOn w:val="Standard"/>
+    <w:next w:val="Standard"/>
     <w:rsid w:val="00407474"/>
     <w:rPr>
       <w:b/>
@@ -7734,7 +8028,7 @@
   </w:style>
   <w:style w:type="paragraph" w:customStyle="1" w:styleId="OutputprofileTitle">
     <w:name w:val="OutputprofileTitle"/>
-    <w:basedOn w:val="Normal"/>
+    <w:basedOn w:val="Standard"/>
     <w:next w:val="OutputprofileText"/>
     <w:rsid w:val="00A424E2"/>
     <w:pPr>
@@ -7747,7 +8041,7 @@
   </w:style>
   <w:style w:type="paragraph" w:customStyle="1" w:styleId="OutputprofileText">
     <w:name w:val="OutputprofileText"/>
-    <w:basedOn w:val="Normal"/>
+    <w:basedOn w:val="Standard"/>
     <w:rsid w:val="002A060F"/>
     <w:pPr>
       <w:keepLines/>
@@ -7758,63 +8052,63 @@
       <w:sz w:val="16"/>
     </w:rPr>
   </w:style>
-  <w:style w:type="paragraph" w:styleId="BlockText">
+  <w:style w:type="paragraph" w:styleId="Blocktext">
     <w:name w:val="Block Text"/>
-    <w:basedOn w:val="Normal"/>
+    <w:basedOn w:val="Standard"/>
     <w:rsid w:val="00CD1555"/>
     <w:pPr>
       <w:spacing w:line="240" w:lineRule="atLeast"/>
     </w:pPr>
   </w:style>
-  <w:style w:type="paragraph" w:styleId="BodyText">
+  <w:style w:type="paragraph" w:styleId="Textkrper">
     <w:name w:val="Body Text"/>
-    <w:basedOn w:val="Normal"/>
+    <w:basedOn w:val="Standard"/>
     <w:rsid w:val="00CD1555"/>
   </w:style>
-  <w:style w:type="paragraph" w:styleId="BodyText2">
+  <w:style w:type="paragraph" w:styleId="Textkrper2">
     <w:name w:val="Body Text 2"/>
-    <w:basedOn w:val="Normal"/>
+    <w:basedOn w:val="Standard"/>
     <w:rsid w:val="00CD1555"/>
   </w:style>
-  <w:style w:type="paragraph" w:styleId="BodyText3">
+  <w:style w:type="paragraph" w:styleId="Textkrper3">
     <w:name w:val="Body Text 3"/>
-    <w:basedOn w:val="Normal"/>
+    <w:basedOn w:val="Standard"/>
     <w:rsid w:val="00CD1555"/>
     <w:rPr>
       <w:szCs w:val="16"/>
     </w:rPr>
   </w:style>
-  <w:style w:type="paragraph" w:styleId="BodyTextFirstIndent">
+  <w:style w:type="paragraph" w:styleId="Textkrper-Erstzeileneinzug">
     <w:name w:val="Body Text First Indent"/>
-    <w:basedOn w:val="BodyText"/>
+    <w:basedOn w:val="Textkrper"/>
     <w:rsid w:val="00CD1555"/>
   </w:style>
-  <w:style w:type="paragraph" w:styleId="BodyTextIndent">
+  <w:style w:type="paragraph" w:styleId="Textkrper-Zeileneinzug">
     <w:name w:val="Body Text Indent"/>
-    <w:basedOn w:val="Normal"/>
+    <w:basedOn w:val="Standard"/>
     <w:rsid w:val="00CD1555"/>
   </w:style>
-  <w:style w:type="paragraph" w:styleId="BodyTextFirstIndent2">
+  <w:style w:type="paragraph" w:styleId="Textkrper-Erstzeileneinzug2">
     <w:name w:val="Body Text First Indent 2"/>
-    <w:basedOn w:val="BodyTextIndent"/>
+    <w:basedOn w:val="Textkrper-Zeileneinzug"/>
     <w:rsid w:val="00CD1555"/>
   </w:style>
-  <w:style w:type="paragraph" w:styleId="BodyTextIndent2">
+  <w:style w:type="paragraph" w:styleId="Textkrper-Einzug2">
     <w:name w:val="Body Text Indent 2"/>
-    <w:basedOn w:val="Normal"/>
+    <w:basedOn w:val="Standard"/>
     <w:rsid w:val="00CD1555"/>
   </w:style>
-  <w:style w:type="paragraph" w:styleId="BodyTextIndent3">
+  <w:style w:type="paragraph" w:styleId="Textkrper-Einzug3">
     <w:name w:val="Body Text Indent 3"/>
-    <w:basedOn w:val="Normal"/>
+    <w:basedOn w:val="Standard"/>
     <w:rsid w:val="00CD1555"/>
     <w:rPr>
       <w:szCs w:val="16"/>
     </w:rPr>
   </w:style>
-  <w:style w:type="paragraph" w:styleId="EnvelopeAddress">
+  <w:style w:type="paragraph" w:styleId="Umschlagadresse">
     <w:name w:val="envelope address"/>
-    <w:basedOn w:val="Normal"/>
+    <w:basedOn w:val="Standard"/>
     <w:rsid w:val="009D48A4"/>
     <w:pPr>
       <w:framePr w:w="4320" w:h="2160" w:hRule="exact" w:hSpace="141" w:wrap="auto" w:hAnchor="page" w:xAlign="center" w:yAlign="bottom"/>
@@ -7824,24 +8118,24 @@
       <w:rFonts w:cs="Arial"/>
     </w:rPr>
   </w:style>
-  <w:style w:type="paragraph" w:styleId="EnvelopeReturn">
+  <w:style w:type="paragraph" w:styleId="Umschlagabsenderadresse">
     <w:name w:val="envelope return"/>
-    <w:basedOn w:val="Normal"/>
+    <w:basedOn w:val="Standard"/>
     <w:rsid w:val="009D48A4"/>
     <w:rPr>
       <w:rFonts w:cs="Arial"/>
       <w:szCs w:val="20"/>
     </w:rPr>
   </w:style>
-  <w:style w:type="paragraph" w:styleId="HTMLAddress">
+  <w:style w:type="paragraph" w:styleId="HTMLAdresse">
     <w:name w:val="HTML Address"/>
-    <w:basedOn w:val="Normal"/>
+    <w:basedOn w:val="Standard"/>
     <w:rsid w:val="00730FCB"/>
     <w:rPr>
       <w:iCs/>
     </w:rPr>
   </w:style>
-  <w:style w:type="character" w:styleId="HTMLCite">
+  <w:style w:type="character" w:styleId="HTMLZitat">
     <w:name w:val="HTML Cite"/>
     <w:rsid w:val="00700F29"/>
     <w:rPr>
@@ -7866,7 +8160,7 @@
       <w:iCs/>
     </w:rPr>
   </w:style>
-  <w:style w:type="character" w:styleId="HTMLKeyboard">
+  <w:style w:type="character" w:styleId="HTMLTastatur">
     <w:name w:val="HTML Keyboard"/>
     <w:rsid w:val="00700F29"/>
     <w:rPr>
@@ -7875,16 +8169,16 @@
       <w:szCs w:val="20"/>
     </w:rPr>
   </w:style>
-  <w:style w:type="paragraph" w:styleId="HTMLPreformatted">
+  <w:style w:type="paragraph" w:styleId="HTMLVorformatiert">
     <w:name w:val="HTML Preformatted"/>
-    <w:basedOn w:val="Normal"/>
+    <w:basedOn w:val="Standard"/>
     <w:rsid w:val="00730FCB"/>
     <w:rPr>
       <w:rFonts w:cs="Courier New"/>
       <w:szCs w:val="20"/>
     </w:rPr>
   </w:style>
-  <w:style w:type="character" w:styleId="HTMLSample">
+  <w:style w:type="character" w:styleId="HTMLBeispiel">
     <w:name w:val="HTML Sample"/>
     <w:rsid w:val="00700F29"/>
     <w:rPr>
@@ -7892,7 +8186,7 @@
       <w:sz w:val="22"/>
     </w:rPr>
   </w:style>
-  <w:style w:type="character" w:styleId="HTMLTypewriter">
+  <w:style w:type="character" w:styleId="HTMLSchreibmaschine">
     <w:name w:val="HTML Typewriter"/>
     <w:rsid w:val="00700F29"/>
     <w:rPr>
@@ -7909,110 +8203,110 @@
       <w:iCs/>
     </w:rPr>
   </w:style>
-  <w:style w:type="character" w:styleId="LineNumber">
+  <w:style w:type="character" w:styleId="Zeilennummer">
     <w:name w:val="line number"/>
     <w:rsid w:val="00700F29"/>
     <w:rPr>
       <w:rFonts w:ascii="Times New Roman" w:hAnsi="Times New Roman"/>
     </w:rPr>
   </w:style>
-  <w:style w:type="paragraph" w:styleId="List">
+  <w:style w:type="paragraph" w:styleId="Liste">
     <w:name w:val="List"/>
-    <w:basedOn w:val="Normal"/>
+    <w:basedOn w:val="Standard"/>
     <w:rsid w:val="00730FCB"/>
     <w:pPr>
       <w:ind w:left="283" w:hanging="283"/>
     </w:pPr>
   </w:style>
-  <w:style w:type="paragraph" w:styleId="List2">
+  <w:style w:type="paragraph" w:styleId="Liste2">
     <w:name w:val="List 2"/>
-    <w:basedOn w:val="Normal"/>
+    <w:basedOn w:val="Standard"/>
     <w:rsid w:val="00730FCB"/>
     <w:pPr>
       <w:ind w:left="566" w:hanging="283"/>
     </w:pPr>
   </w:style>
-  <w:style w:type="paragraph" w:styleId="List3">
+  <w:style w:type="paragraph" w:styleId="Liste3">
     <w:name w:val="List 3"/>
-    <w:basedOn w:val="Normal"/>
+    <w:basedOn w:val="Standard"/>
     <w:rsid w:val="00730FCB"/>
     <w:pPr>
       <w:ind w:left="849" w:hanging="283"/>
     </w:pPr>
   </w:style>
-  <w:style w:type="paragraph" w:styleId="List4">
+  <w:style w:type="paragraph" w:styleId="Liste4">
     <w:name w:val="List 4"/>
-    <w:basedOn w:val="Normal"/>
+    <w:basedOn w:val="Standard"/>
     <w:rsid w:val="00730FCB"/>
     <w:pPr>
       <w:ind w:left="1132" w:hanging="283"/>
     </w:pPr>
   </w:style>
-  <w:style w:type="paragraph" w:styleId="List5">
+  <w:style w:type="paragraph" w:styleId="Liste5">
     <w:name w:val="List 5"/>
-    <w:basedOn w:val="Normal"/>
+    <w:basedOn w:val="Standard"/>
     <w:rsid w:val="00730FCB"/>
     <w:pPr>
       <w:ind w:left="1415" w:hanging="283"/>
     </w:pPr>
   </w:style>
-  <w:style w:type="paragraph" w:styleId="MessageHeader">
+  <w:style w:type="paragraph" w:styleId="Nachrichtenkopf">
     <w:name w:val="Message Header"/>
-    <w:basedOn w:val="Normal"/>
+    <w:basedOn w:val="Standard"/>
     <w:rsid w:val="00730FCB"/>
     <w:rPr>
       <w:rFonts w:cs="Arial"/>
       <w:b/>
     </w:rPr>
   </w:style>
-  <w:style w:type="paragraph" w:styleId="NormalWeb">
+  <w:style w:type="paragraph" w:styleId="StandardWeb">
     <w:name w:val="Normal (Web)"/>
-    <w:basedOn w:val="Normal"/>
+    <w:basedOn w:val="Standard"/>
     <w:uiPriority w:val="99"/>
     <w:rsid w:val="00A02515"/>
   </w:style>
-  <w:style w:type="paragraph" w:styleId="NormalIndent">
+  <w:style w:type="paragraph" w:styleId="Standardeinzug">
     <w:name w:val="Normal Indent"/>
-    <w:basedOn w:val="Normal"/>
+    <w:basedOn w:val="Standard"/>
     <w:rsid w:val="00A02515"/>
     <w:pPr>
       <w:ind w:left="1701"/>
     </w:pPr>
   </w:style>
-  <w:style w:type="paragraph" w:styleId="NoteHeading">
+  <w:style w:type="paragraph" w:styleId="Fu-Endnotenberschrift">
     <w:name w:val="Note Heading"/>
-    <w:basedOn w:val="Normal"/>
-    <w:next w:val="Normal"/>
+    <w:basedOn w:val="Standard"/>
+    <w:next w:val="Standard"/>
     <w:rsid w:val="00A02515"/>
   </w:style>
-  <w:style w:type="character" w:styleId="PageNumber">
+  <w:style w:type="character" w:styleId="Seitenzahl">
     <w:name w:val="page number"/>
     <w:rsid w:val="00700F29"/>
     <w:rPr>
       <w:rFonts w:ascii="Times New Roman" w:hAnsi="Times New Roman"/>
     </w:rPr>
   </w:style>
-  <w:style w:type="paragraph" w:styleId="PlainText">
+  <w:style w:type="paragraph" w:styleId="NurText">
     <w:name w:val="Plain Text"/>
-    <w:basedOn w:val="Normal"/>
+    <w:basedOn w:val="Standard"/>
     <w:rsid w:val="00A02515"/>
     <w:rPr>
       <w:rFonts w:cs="Courier New"/>
       <w:szCs w:val="20"/>
     </w:rPr>
   </w:style>
-  <w:style w:type="paragraph" w:styleId="Salutation">
+  <w:style w:type="paragraph" w:styleId="Anrede">
     <w:name w:val="Salutation"/>
-    <w:basedOn w:val="Normal"/>
-    <w:next w:val="Normal"/>
+    <w:basedOn w:val="Standard"/>
+    <w:next w:val="Standard"/>
     <w:rsid w:val="000F79CA"/>
     <w:pPr>
       <w:keepLines/>
     </w:pPr>
   </w:style>
-  <w:style w:type="table" w:styleId="TableColumns1">
+  <w:style w:type="table" w:styleId="TabelleSpalten1">
     <w:name w:val="Table Columns 1"/>
-    <w:basedOn w:val="TableNormal"/>
+    <w:basedOn w:val="NormaleTabelle"/>
     <w:rsid w:val="005E7E3B"/>
     <w:pPr>
       <w:adjustRightInd w:val="0"/>
@@ -8131,7 +8425,7 @@
   </w:style>
   <w:style w:type="paragraph" w:customStyle="1" w:styleId="CityDate">
     <w:name w:val="CityDate"/>
-    <w:basedOn w:val="Normal"/>
+    <w:basedOn w:val="Standard"/>
     <w:rsid w:val="00CD1555"/>
     <w:pPr>
       <w:spacing w:line="192" w:lineRule="atLeast"/>
@@ -8143,7 +8437,7 @@
   </w:style>
   <w:style w:type="paragraph" w:customStyle="1" w:styleId="ListWithCheckboxes">
     <w:name w:val="ListWithCheckboxes"/>
-    <w:basedOn w:val="Normal"/>
+    <w:basedOn w:val="Standard"/>
     <w:rsid w:val="002F694B"/>
     <w:pPr>
       <w:numPr>
@@ -8153,7 +8447,7 @@
   </w:style>
   <w:style w:type="numbering" w:styleId="111111">
     <w:name w:val="Outline List 2"/>
-    <w:basedOn w:val="NoList"/>
+    <w:basedOn w:val="KeineListe"/>
     <w:rsid w:val="00700F29"/>
     <w:pPr>
       <w:numPr>
@@ -8163,7 +8457,7 @@
   </w:style>
   <w:style w:type="paragraph" w:customStyle="1" w:styleId="TakeTitle">
     <w:name w:val="TakeTitle"/>
-    <w:basedOn w:val="Normal"/>
+    <w:basedOn w:val="Standard"/>
     <w:rsid w:val="00056822"/>
     <w:pPr>
       <w:numPr>
@@ -8174,7 +8468,7 @@
   </w:style>
   <w:style w:type="numbering" w:styleId="1ai">
     <w:name w:val="Outline List 1"/>
-    <w:basedOn w:val="NoList"/>
+    <w:basedOn w:val="KeineListe"/>
     <w:rsid w:val="00700F29"/>
     <w:pPr>
       <w:numPr>
@@ -8182,9 +8476,9 @@
       </w:numPr>
     </w:pPr>
   </w:style>
-  <w:style w:type="numbering" w:styleId="ArticleSection">
+  <w:style w:type="numbering" w:styleId="ArtikelAbschnitt">
     <w:name w:val="Outline List 3"/>
-    <w:basedOn w:val="NoList"/>
+    <w:basedOn w:val="KeineListe"/>
     <w:rsid w:val="00700F29"/>
     <w:pPr>
       <w:numPr>
@@ -8192,21 +8486,21 @@
       </w:numPr>
     </w:pPr>
   </w:style>
-  <w:style w:type="paragraph" w:styleId="E-mailSignature">
+  <w:style w:type="paragraph" w:styleId="E-Mail-Signatur">
     <w:name w:val="E-mail Signature"/>
-    <w:basedOn w:val="Normal"/>
+    <w:basedOn w:val="Standard"/>
     <w:rsid w:val="00700F29"/>
   </w:style>
-  <w:style w:type="character" w:styleId="HTMLAcronym">
+  <w:style w:type="character" w:styleId="HTMLAkronym">
     <w:name w:val="HTML Acronym"/>
     <w:rsid w:val="00700F29"/>
     <w:rPr>
       <w:rFonts w:ascii="Times New Roman" w:hAnsi="Times New Roman"/>
     </w:rPr>
   </w:style>
-  <w:style w:type="paragraph" w:styleId="ListBullet">
+  <w:style w:type="paragraph" w:styleId="Aufzhlungszeichen">
     <w:name w:val="List Bullet"/>
-    <w:basedOn w:val="Normal"/>
+    <w:basedOn w:val="Standard"/>
     <w:rsid w:val="00700F29"/>
     <w:pPr>
       <w:numPr>
@@ -8214,9 +8508,9 @@
       </w:numPr>
     </w:pPr>
   </w:style>
-  <w:style w:type="paragraph" w:styleId="ListBullet2">
+  <w:style w:type="paragraph" w:styleId="Aufzhlungszeichen2">
     <w:name w:val="List Bullet 2"/>
-    <w:basedOn w:val="Normal"/>
+    <w:basedOn w:val="Standard"/>
     <w:rsid w:val="00700F29"/>
     <w:pPr>
       <w:numPr>
@@ -8224,9 +8518,9 @@
       </w:numPr>
     </w:pPr>
   </w:style>
-  <w:style w:type="paragraph" w:styleId="ListBullet3">
+  <w:style w:type="paragraph" w:styleId="Aufzhlungszeichen3">
     <w:name w:val="List Bullet 3"/>
-    <w:basedOn w:val="Normal"/>
+    <w:basedOn w:val="Standard"/>
     <w:rsid w:val="00700F29"/>
     <w:pPr>
       <w:numPr>
@@ -8234,9 +8528,9 @@
       </w:numPr>
     </w:pPr>
   </w:style>
-  <w:style w:type="paragraph" w:styleId="ListBullet4">
+  <w:style w:type="paragraph" w:styleId="Aufzhlungszeichen4">
     <w:name w:val="List Bullet 4"/>
-    <w:basedOn w:val="Normal"/>
+    <w:basedOn w:val="Standard"/>
     <w:rsid w:val="00700F29"/>
     <w:pPr>
       <w:numPr>
@@ -8244,9 +8538,9 @@
       </w:numPr>
     </w:pPr>
   </w:style>
-  <w:style w:type="paragraph" w:styleId="ListBullet5">
+  <w:style w:type="paragraph" w:styleId="Aufzhlungszeichen5">
     <w:name w:val="List Bullet 5"/>
-    <w:basedOn w:val="Normal"/>
+    <w:basedOn w:val="Standard"/>
     <w:rsid w:val="00700F29"/>
     <w:pPr>
       <w:numPr>
@@ -8254,54 +8548,54 @@
       </w:numPr>
     </w:pPr>
   </w:style>
-  <w:style w:type="paragraph" w:styleId="ListContinue">
+  <w:style w:type="paragraph" w:styleId="Listenfortsetzung">
     <w:name w:val="List Continue"/>
-    <w:basedOn w:val="Normal"/>
+    <w:basedOn w:val="Standard"/>
     <w:rsid w:val="00700F29"/>
     <w:pPr>
       <w:spacing w:after="120"/>
       <w:ind w:left="283"/>
     </w:pPr>
   </w:style>
-  <w:style w:type="paragraph" w:styleId="ListContinue2">
+  <w:style w:type="paragraph" w:styleId="Listenfortsetzung2">
     <w:name w:val="List Continue 2"/>
-    <w:basedOn w:val="Normal"/>
+    <w:basedOn w:val="Standard"/>
     <w:rsid w:val="00700F29"/>
     <w:pPr>
       <w:spacing w:after="120"/>
       <w:ind w:left="566"/>
     </w:pPr>
   </w:style>
-  <w:style w:type="paragraph" w:styleId="ListContinue3">
+  <w:style w:type="paragraph" w:styleId="Listenfortsetzung3">
     <w:name w:val="List Continue 3"/>
-    <w:basedOn w:val="Normal"/>
+    <w:basedOn w:val="Standard"/>
     <w:rsid w:val="00700F29"/>
     <w:pPr>
       <w:spacing w:after="120"/>
       <w:ind w:left="849"/>
     </w:pPr>
   </w:style>
-  <w:style w:type="paragraph" w:styleId="ListContinue4">
+  <w:style w:type="paragraph" w:styleId="Listenfortsetzung4">
     <w:name w:val="List Continue 4"/>
-    <w:basedOn w:val="Normal"/>
+    <w:basedOn w:val="Standard"/>
     <w:rsid w:val="00700F29"/>
     <w:pPr>
       <w:spacing w:after="120"/>
       <w:ind w:left="1132"/>
     </w:pPr>
   </w:style>
-  <w:style w:type="paragraph" w:styleId="ListContinue5">
+  <w:style w:type="paragraph" w:styleId="Listenfortsetzung5">
     <w:name w:val="List Continue 5"/>
-    <w:basedOn w:val="Normal"/>
+    <w:basedOn w:val="Standard"/>
     <w:rsid w:val="00700F29"/>
     <w:pPr>
       <w:spacing w:after="120"/>
       <w:ind w:left="1415"/>
     </w:pPr>
   </w:style>
-  <w:style w:type="paragraph" w:styleId="ListNumber">
+  <w:style w:type="paragraph" w:styleId="Listennummer">
     <w:name w:val="List Number"/>
-    <w:basedOn w:val="Normal"/>
+    <w:basedOn w:val="Standard"/>
     <w:rsid w:val="003C3D1F"/>
     <w:pPr>
       <w:numPr>
@@ -8309,9 +8603,9 @@
       </w:numPr>
     </w:pPr>
   </w:style>
-  <w:style w:type="paragraph" w:styleId="ListNumber2">
+  <w:style w:type="paragraph" w:styleId="Listennummer2">
     <w:name w:val="List Number 2"/>
-    <w:basedOn w:val="Normal"/>
+    <w:basedOn w:val="Standard"/>
     <w:rsid w:val="00700F29"/>
     <w:pPr>
       <w:numPr>
@@ -8319,9 +8613,9 @@
       </w:numPr>
     </w:pPr>
   </w:style>
-  <w:style w:type="paragraph" w:styleId="ListNumber3">
+  <w:style w:type="paragraph" w:styleId="Listennummer3">
     <w:name w:val="List Number 3"/>
-    <w:basedOn w:val="Normal"/>
+    <w:basedOn w:val="Standard"/>
     <w:rsid w:val="00700F29"/>
     <w:pPr>
       <w:numPr>
@@ -8329,9 +8623,9 @@
       </w:numPr>
     </w:pPr>
   </w:style>
-  <w:style w:type="paragraph" w:styleId="ListNumber4">
+  <w:style w:type="paragraph" w:styleId="Listennummer4">
     <w:name w:val="List Number 4"/>
-    <w:basedOn w:val="Normal"/>
+    <w:basedOn w:val="Standard"/>
     <w:rsid w:val="00700F29"/>
     <w:pPr>
       <w:numPr>
@@ -8339,9 +8633,9 @@
       </w:numPr>
     </w:pPr>
   </w:style>
-  <w:style w:type="paragraph" w:styleId="ListNumber5">
+  <w:style w:type="paragraph" w:styleId="Listennummer5">
     <w:name w:val="List Number 5"/>
-    <w:basedOn w:val="Normal"/>
+    <w:basedOn w:val="Standard"/>
     <w:rsid w:val="00700F29"/>
     <w:pPr>
       <w:numPr>
@@ -8349,9 +8643,9 @@
       </w:numPr>
     </w:pPr>
   </w:style>
-  <w:style w:type="table" w:styleId="Table3Deffects1">
+  <w:style w:type="table" w:styleId="Tabelle3D-Effekt1">
     <w:name w:val="Table 3D effects 1"/>
-    <w:basedOn w:val="TableNormal"/>
+    <w:basedOn w:val="NormaleTabelle"/>
     <w:rsid w:val="006E4C03"/>
     <w:pPr>
       <w:adjustRightInd w:val="0"/>
@@ -8459,9 +8753,9 @@
       </w:tcPr>
     </w:tblStylePr>
   </w:style>
-  <w:style w:type="table" w:styleId="Table3Deffects2">
+  <w:style w:type="table" w:styleId="Tabelle3D-Effekt2">
     <w:name w:val="Table 3D effects 2"/>
-    <w:basedOn w:val="TableNormal"/>
+    <w:basedOn w:val="NormaleTabelle"/>
     <w:rsid w:val="006E4C03"/>
     <w:pPr>
       <w:adjustRightInd w:val="0"/>
@@ -8534,9 +8828,9 @@
       </w:tcPr>
     </w:tblStylePr>
   </w:style>
-  <w:style w:type="table" w:styleId="Table3Deffects3">
+  <w:style w:type="table" w:styleId="Tabelle3D-Effekt3">
     <w:name w:val="Table 3D effects 3"/>
-    <w:basedOn w:val="TableNormal"/>
+    <w:basedOn w:val="NormaleTabelle"/>
     <w:rsid w:val="006E4C03"/>
     <w:pPr>
       <w:adjustRightInd w:val="0"/>
@@ -8625,9 +8919,9 @@
       </w:tcPr>
     </w:tblStylePr>
   </w:style>
-  <w:style w:type="table" w:styleId="TableClassic1">
+  <w:style w:type="table" w:styleId="TabelleKlassisch1">
     <w:name w:val="Table Classic 1"/>
-    <w:basedOn w:val="TableNormal"/>
+    <w:basedOn w:val="NormaleTabelle"/>
     <w:rsid w:val="006E4C03"/>
     <w:pPr>
       <w:adjustRightInd w:val="0"/>
@@ -8709,9 +9003,9 @@
       </w:tcPr>
     </w:tblStylePr>
   </w:style>
-  <w:style w:type="table" w:styleId="TableClassic2">
+  <w:style w:type="table" w:styleId="TabelleKlassisch2">
     <w:name w:val="Table Classic 2"/>
-    <w:basedOn w:val="TableNormal"/>
+    <w:basedOn w:val="NormaleTabelle"/>
     <w:rsid w:val="006E4C03"/>
     <w:pPr>
       <w:adjustRightInd w:val="0"/>
@@ -8801,9 +9095,9 @@
       </w:tcPr>
     </w:tblStylePr>
   </w:style>
-  <w:style w:type="table" w:styleId="TableClassic3">
+  <w:style w:type="table" w:styleId="TabelleKlassisch3">
     <w:name w:val="Table Classic 3"/>
-    <w:basedOn w:val="TableNormal"/>
+    <w:basedOn w:val="NormaleTabelle"/>
     <w:rsid w:val="006E4C03"/>
     <w:pPr>
       <w:adjustRightInd w:val="0"/>
@@ -8871,9 +9165,9 @@
       </w:tcPr>
     </w:tblStylePr>
   </w:style>
-  <w:style w:type="table" w:styleId="TableClassic4">
+  <w:style w:type="table" w:styleId="TabelleKlassisch4">
     <w:name w:val="Table Classic 4"/>
-    <w:basedOn w:val="TableNormal"/>
+    <w:basedOn w:val="NormaleTabelle"/>
     <w:rsid w:val="006E4C03"/>
     <w:pPr>
       <w:adjustRightInd w:val="0"/>
@@ -8962,9 +9256,9 @@
       </w:tcPr>
     </w:tblStylePr>
   </w:style>
-  <w:style w:type="table" w:styleId="TableColorful1">
+  <w:style w:type="table" w:styleId="TabelleFarbig1">
     <w:name w:val="Table Colorful 1"/>
-    <w:basedOn w:val="TableNormal"/>
+    <w:basedOn w:val="NormaleTabelle"/>
     <w:rsid w:val="006E4C03"/>
     <w:pPr>
       <w:adjustRightInd w:val="0"/>
@@ -9044,9 +9338,9 @@
       </w:tcPr>
     </w:tblStylePr>
   </w:style>
-  <w:style w:type="table" w:styleId="TableColorful2">
+  <w:style w:type="table" w:styleId="TabelleFarbig2">
     <w:name w:val="Table Colorful 2"/>
-    <w:basedOn w:val="TableNormal"/>
+    <w:basedOn w:val="NormaleTabelle"/>
     <w:rsid w:val="006E4C03"/>
     <w:pPr>
       <w:adjustRightInd w:val="0"/>
@@ -9120,9 +9414,9 @@
       </w:tcPr>
     </w:tblStylePr>
   </w:style>
-  <w:style w:type="table" w:styleId="TableColumns2">
+  <w:style w:type="table" w:styleId="TabelleSpalten2">
     <w:name w:val="Table Columns 2"/>
-    <w:basedOn w:val="TableNormal"/>
+    <w:basedOn w:val="NormaleTabelle"/>
     <w:rsid w:val="006E4C03"/>
     <w:pPr>
       <w:adjustRightInd w:val="0"/>
@@ -9234,9 +9528,9 @@
       </w:tcPr>
     </w:tblStylePr>
   </w:style>
-  <w:style w:type="table" w:styleId="TableColumns3">
+  <w:style w:type="table" w:styleId="TabelleSpalten3">
     <w:name w:val="Table Columns 3"/>
-    <w:basedOn w:val="TableNormal"/>
+    <w:basedOn w:val="NormaleTabelle"/>
     <w:rsid w:val="006E4C03"/>
     <w:pPr>
       <w:adjustRightInd w:val="0"/>
@@ -9342,9 +9636,9 @@
       </w:tcPr>
     </w:tblStylePr>
   </w:style>
-  <w:style w:type="table" w:styleId="TableColumns4">
+  <w:style w:type="table" w:styleId="TabelleSpalten4">
     <w:name w:val="Table Columns 4"/>
-    <w:basedOn w:val="TableNormal"/>
+    <w:basedOn w:val="NormaleTabelle"/>
     <w:rsid w:val="006E4C03"/>
     <w:pPr>
       <w:adjustRightInd w:val="0"/>
@@ -9412,9 +9706,9 @@
       </w:tcPr>
     </w:tblStylePr>
   </w:style>
-  <w:style w:type="table" w:styleId="TableColumns5">
+  <w:style w:type="table" w:styleId="TabelleSpalten5">
     <w:name w:val="Table Columns 5"/>
-    <w:basedOn w:val="TableNormal"/>
+    <w:basedOn w:val="NormaleTabelle"/>
     <w:rsid w:val="006E4C03"/>
     <w:pPr>
       <w:adjustRightInd w:val="0"/>
@@ -9502,9 +9796,9 @@
       </w:rPr>
     </w:tblStylePr>
   </w:style>
-  <w:style w:type="table" w:styleId="TableContemporary">
+  <w:style w:type="table" w:styleId="TabelleAktuell">
     <w:name w:val="Table Contemporary"/>
-    <w:basedOn w:val="TableNormal"/>
+    <w:basedOn w:val="NormaleTabelle"/>
     <w:rsid w:val="006E4C03"/>
     <w:pPr>
       <w:adjustRightInd w:val="0"/>
@@ -9560,9 +9854,9 @@
       </w:tcPr>
     </w:tblStylePr>
   </w:style>
-  <w:style w:type="table" w:styleId="TableElegant">
+  <w:style w:type="table" w:styleId="TabelleElegant">
     <w:name w:val="Table Elegant"/>
-    <w:basedOn w:val="TableNormal"/>
+    <w:basedOn w:val="NormaleTabelle"/>
     <w:rsid w:val="006E4C03"/>
     <w:pPr>
       <w:adjustRightInd w:val="0"/>
@@ -9596,9 +9890,9 @@
       </w:tcPr>
     </w:tblStylePr>
   </w:style>
-  <w:style w:type="table" w:styleId="TableGrid5">
+  <w:style w:type="table" w:styleId="TabelleRaster5">
     <w:name w:val="Table Grid 5"/>
-    <w:basedOn w:val="TableNormal"/>
+    <w:basedOn w:val="NormaleTabelle"/>
     <w:rsid w:val="006E4C03"/>
     <w:pPr>
       <w:adjustRightInd w:val="0"/>
@@ -9664,9 +9958,9 @@
       </w:tcPr>
     </w:tblStylePr>
   </w:style>
-  <w:style w:type="table" w:styleId="TableGrid6">
+  <w:style w:type="table" w:styleId="TabelleRaster6">
     <w:name w:val="Table Grid 6"/>
-    <w:basedOn w:val="TableNormal"/>
+    <w:basedOn w:val="NormaleTabelle"/>
     <w:rsid w:val="006E4C03"/>
     <w:pPr>
       <w:adjustRightInd w:val="0"/>
@@ -9735,9 +10029,9 @@
       </w:tcPr>
     </w:tblStylePr>
   </w:style>
-  <w:style w:type="table" w:styleId="TableGrid7">
+  <w:style w:type="table" w:styleId="TabelleRaster7">
     <w:name w:val="Table Grid 7"/>
-    <w:basedOn w:val="TableNormal"/>
+    <w:basedOn w:val="NormaleTabelle"/>
     <w:rsid w:val="006E4C03"/>
     <w:pPr>
       <w:adjustRightInd w:val="0"/>
@@ -9825,9 +10119,9 @@
       </w:tcPr>
     </w:tblStylePr>
   </w:style>
-  <w:style w:type="table" w:styleId="TableGrid8">
+  <w:style w:type="table" w:styleId="TabelleRaster8">
     <w:name w:val="Table Grid 8"/>
-    <w:basedOn w:val="TableNormal"/>
+    <w:basedOn w:val="NormaleTabelle"/>
     <w:rsid w:val="006E4C03"/>
     <w:pPr>
       <w:adjustRightInd w:val="0"/>
@@ -9891,9 +10185,9 @@
       </w:tcPr>
     </w:tblStylePr>
   </w:style>
-  <w:style w:type="table" w:styleId="TableList1">
+  <w:style w:type="table" w:styleId="TabelleListe1">
     <w:name w:val="Table List 1"/>
-    <w:basedOn w:val="TableNormal"/>
+    <w:basedOn w:val="NormaleTabelle"/>
     <w:rsid w:val="006E4C03"/>
     <w:pPr>
       <w:adjustRightInd w:val="0"/>
@@ -9976,9 +10270,9 @@
       </w:tcPr>
     </w:tblStylePr>
   </w:style>
-  <w:style w:type="table" w:styleId="TableList2">
+  <w:style w:type="table" w:styleId="TabelleListe2">
     <w:name w:val="Table List 2"/>
-    <w:basedOn w:val="TableNormal"/>
+    <w:basedOn w:val="NormaleTabelle"/>
     <w:rsid w:val="006E4C03"/>
     <w:pPr>
       <w:adjustRightInd w:val="0"/>
@@ -10056,9 +10350,9 @@
       </w:tcPr>
     </w:tblStylePr>
   </w:style>
-  <w:style w:type="table" w:styleId="TableList3">
+  <w:style w:type="table" w:styleId="TabelleListe3">
     <w:name w:val="Table List 3"/>
-    <w:basedOn w:val="TableNormal"/>
+    <w:basedOn w:val="NormaleTabelle"/>
     <w:rsid w:val="006E4C03"/>
     <w:pPr>
       <w:adjustRightInd w:val="0"/>
@@ -10115,9 +10409,9 @@
       </w:tcPr>
     </w:tblStylePr>
   </w:style>
-  <w:style w:type="table" w:styleId="TableList4">
+  <w:style w:type="table" w:styleId="TabelleListe4">
     <w:name w:val="Table List 4"/>
-    <w:basedOn w:val="TableNormal"/>
+    <w:basedOn w:val="NormaleTabelle"/>
     <w:rsid w:val="006E4C03"/>
     <w:pPr>
       <w:adjustRightInd w:val="0"/>
@@ -10153,9 +10447,9 @@
       </w:tcPr>
     </w:tblStylePr>
   </w:style>
-  <w:style w:type="table" w:styleId="TableList5">
+  <w:style w:type="table" w:styleId="TabelleListe5">
     <w:name w:val="Table List 5"/>
-    <w:basedOn w:val="TableNormal"/>
+    <w:basedOn w:val="NormaleTabelle"/>
     <w:rsid w:val="006E4C03"/>
     <w:pPr>
       <w:adjustRightInd w:val="0"/>
@@ -10202,9 +10496,9 @@
       </w:tcPr>
     </w:tblStylePr>
   </w:style>
-  <w:style w:type="table" w:styleId="TableList7">
+  <w:style w:type="table" w:styleId="TabelleListe7">
     <w:name w:val="Table List 7"/>
-    <w:basedOn w:val="TableNormal"/>
+    <w:basedOn w:val="NormaleTabelle"/>
     <w:rsid w:val="006E4C03"/>
     <w:pPr>
       <w:adjustRightInd w:val="0"/>
@@ -10300,9 +10594,9 @@
       </w:tcPr>
     </w:tblStylePr>
   </w:style>
-  <w:style w:type="table" w:styleId="TableList8">
+  <w:style w:type="table" w:styleId="TabelleListe8">
     <w:name w:val="Table List 8"/>
-    <w:basedOn w:val="TableNormal"/>
+    <w:basedOn w:val="NormaleTabelle"/>
     <w:rsid w:val="006E4C03"/>
     <w:pPr>
       <w:adjustRightInd w:val="0"/>
@@ -10400,9 +10694,9 @@
       </w:tcPr>
     </w:tblStylePr>
   </w:style>
-  <w:style w:type="table" w:styleId="TableProfessional">
+  <w:style w:type="table" w:styleId="TabelleProfessionell">
     <w:name w:val="Table Professional"/>
-    <w:basedOn w:val="TableNormal"/>
+    <w:basedOn w:val="NormaleTabelle"/>
     <w:rsid w:val="006E4C03"/>
     <w:pPr>
       <w:adjustRightInd w:val="0"/>
@@ -10438,9 +10732,9 @@
       </w:tcPr>
     </w:tblStylePr>
   </w:style>
-  <w:style w:type="table" w:styleId="TableSimple1">
+  <w:style w:type="table" w:styleId="TabelleEinfach1">
     <w:name w:val="Table Simple 1"/>
-    <w:basedOn w:val="TableNormal"/>
+    <w:basedOn w:val="NormaleTabelle"/>
     <w:rsid w:val="006E4C03"/>
     <w:pPr>
       <w:adjustRightInd w:val="0"/>
@@ -10477,9 +10771,9 @@
       </w:tcPr>
     </w:tblStylePr>
   </w:style>
-  <w:style w:type="table" w:styleId="TableSimple2">
+  <w:style w:type="table" w:styleId="TabelleEinfach2">
     <w:name w:val="Table Simple 2"/>
-    <w:basedOn w:val="TableNormal"/>
+    <w:basedOn w:val="NormaleTabelle"/>
     <w:rsid w:val="006E4C03"/>
     <w:pPr>
       <w:adjustRightInd w:val="0"/>
@@ -10573,9 +10867,9 @@
       </w:tcPr>
     </w:tblStylePr>
   </w:style>
-  <w:style w:type="table" w:styleId="TableSimple3">
+  <w:style w:type="table" w:styleId="TabelleEinfach3">
     <w:name w:val="Table Simple 3"/>
-    <w:basedOn w:val="TableNormal"/>
+    <w:basedOn w:val="NormaleTabelle"/>
     <w:rsid w:val="006E4C03"/>
     <w:pPr>
       <w:adjustRightInd w:val="0"/>
@@ -10609,9 +10903,9 @@
       </w:tcPr>
     </w:tblStylePr>
   </w:style>
-  <w:style w:type="table" w:styleId="TableSubtle1">
+  <w:style w:type="table" w:styleId="TabelleSpezial1">
     <w:name w:val="Table Subtle 1"/>
-    <w:basedOn w:val="TableNormal"/>
+    <w:basedOn w:val="NormaleTabelle"/>
     <w:rsid w:val="006E4C03"/>
     <w:pPr>
       <w:adjustRightInd w:val="0"/>
@@ -10701,9 +10995,9 @@
       </w:tcPr>
     </w:tblStylePr>
   </w:style>
-  <w:style w:type="table" w:styleId="TableSubtle2">
+  <w:style w:type="table" w:styleId="TabelleSpezial2">
     <w:name w:val="Table Subtle 2"/>
-    <w:basedOn w:val="TableNormal"/>
+    <w:basedOn w:val="NormaleTabelle"/>
     <w:rsid w:val="006E4C03"/>
     <w:pPr>
       <w:adjustRightInd w:val="0"/>
@@ -10785,9 +11079,9 @@
       </w:tcPr>
     </w:tblStylePr>
   </w:style>
-  <w:style w:type="table" w:styleId="TableTheme">
+  <w:style w:type="table" w:styleId="Tabellendesign">
     <w:name w:val="Table Theme"/>
-    <w:basedOn w:val="TableNormal"/>
+    <w:basedOn w:val="NormaleTabelle"/>
     <w:rsid w:val="006E4C03"/>
     <w:pPr>
       <w:adjustRightInd w:val="0"/>
@@ -10805,9 +11099,9 @@
       </w:tblBorders>
     </w:tblPr>
   </w:style>
-  <w:style w:type="table" w:styleId="TableWeb1">
+  <w:style w:type="table" w:styleId="TabelleWeb1">
     <w:name w:val="Table Web 1"/>
-    <w:basedOn w:val="TableNormal"/>
+    <w:basedOn w:val="NormaleTabelle"/>
     <w:rsid w:val="006E4C03"/>
     <w:pPr>
       <w:adjustRightInd w:val="0"/>
@@ -10844,9 +11138,9 @@
       </w:tcPr>
     </w:tblStylePr>
   </w:style>
-  <w:style w:type="table" w:styleId="TableWeb2">
+  <w:style w:type="table" w:styleId="TabelleWeb2">
     <w:name w:val="Table Web 2"/>
-    <w:basedOn w:val="TableNormal"/>
+    <w:basedOn w:val="NormaleTabelle"/>
     <w:rsid w:val="006E4C03"/>
     <w:pPr>
       <w:adjustRightInd w:val="0"/>
@@ -10883,9 +11177,9 @@
       </w:tcPr>
     </w:tblStylePr>
   </w:style>
-  <w:style w:type="table" w:styleId="TableWeb3">
+  <w:style w:type="table" w:styleId="TabelleWeb3">
     <w:name w:val="Table Web 3"/>
-    <w:basedOn w:val="TableNormal"/>
+    <w:basedOn w:val="NormaleTabelle"/>
     <w:rsid w:val="006E4C03"/>
     <w:pPr>
       <w:adjustRightInd w:val="0"/>
@@ -10924,7 +11218,7 @@
   </w:style>
   <w:style w:type="paragraph" w:customStyle="1" w:styleId="ReferenceBlock">
     <w:name w:val="ReferenceBlock"/>
-    <w:basedOn w:val="Normal"/>
+    <w:basedOn w:val="Standard"/>
     <w:rsid w:val="0032754B"/>
     <w:pPr>
       <w:spacing w:line="190" w:lineRule="atLeast"/>
@@ -10935,7 +11229,7 @@
   </w:style>
   <w:style w:type="paragraph" w:customStyle="1" w:styleId="Copyright">
     <w:name w:val="Copyright"/>
-    <w:basedOn w:val="Normal"/>
+    <w:basedOn w:val="Standard"/>
     <w:rsid w:val="00CD1555"/>
     <w:rPr>
       <w:sz w:val="16"/>
@@ -10944,8 +11238,8 @@
   </w:style>
   <w:style w:type="paragraph" w:customStyle="1" w:styleId="TitelCertificate">
     <w:name w:val="Titel Certificate"/>
-    <w:basedOn w:val="Normal"/>
-    <w:next w:val="Normal"/>
+    <w:basedOn w:val="Standard"/>
+    <w:next w:val="Standard"/>
     <w:rsid w:val="006E4C03"/>
     <w:pPr>
       <w:spacing w:line="510" w:lineRule="atLeast"/>
@@ -10970,7 +11264,7 @@
   </w:style>
   <w:style w:type="paragraph" w:customStyle="1" w:styleId="Page">
     <w:name w:val="Page"/>
-    <w:basedOn w:val="Normal"/>
+    <w:basedOn w:val="Standard"/>
     <w:link w:val="PageChar"/>
     <w:rsid w:val="0032754B"/>
     <w:pPr>
@@ -10994,7 +11288,7 @@
   </w:style>
   <w:style w:type="paragraph" w:customStyle="1" w:styleId="CityDateSecondPage">
     <w:name w:val="CityDateSecondPage"/>
-    <w:basedOn w:val="Normal"/>
+    <w:basedOn w:val="Standard"/>
     <w:rsid w:val="00CD1555"/>
     <w:pPr>
       <w:spacing w:before="480"/>
@@ -11006,7 +11300,7 @@
   </w:style>
   <w:style w:type="paragraph" w:customStyle="1" w:styleId="DocType">
     <w:name w:val="DocType"/>
-    <w:basedOn w:val="Normal"/>
+    <w:basedOn w:val="Standard"/>
     <w:rsid w:val="00CD1555"/>
     <w:pPr>
       <w:spacing w:line="192" w:lineRule="atLeast"/>
@@ -11023,9 +11317,9 @@
       <w:i/>
     </w:rPr>
   </w:style>
-  <w:style w:type="table" w:styleId="TableColorful3">
+  <w:style w:type="table" w:styleId="TabelleFarbig3">
     <w:name w:val="Table Colorful 3"/>
-    <w:basedOn w:val="TableNormal"/>
+    <w:basedOn w:val="NormaleTabelle"/>
     <w:rsid w:val="006E4C03"/>
     <w:pPr>
       <w:adjustRightInd w:val="0"/>
@@ -11083,9 +11377,9 @@
       </w:tcPr>
     </w:tblStylePr>
   </w:style>
-  <w:style w:type="table" w:styleId="TableGrid1">
+  <w:style w:type="table" w:styleId="TabelleRaster1">
     <w:name w:val="Table Grid 1"/>
-    <w:basedOn w:val="TableNormal"/>
+    <w:basedOn w:val="NormaleTabelle"/>
     <w:rsid w:val="006E4C03"/>
     <w:pPr>
       <w:adjustRightInd w:val="0"/>
@@ -11132,9 +11426,9 @@
       </w:tcPr>
     </w:tblStylePr>
   </w:style>
-  <w:style w:type="table" w:styleId="TableList6">
+  <w:style w:type="table" w:styleId="TabelleListe6">
     <w:name w:val="Table List 6"/>
-    <w:basedOn w:val="TableNormal"/>
+    <w:basedOn w:val="NormaleTabelle"/>
     <w:rsid w:val="006E4C03"/>
     <w:pPr>
       <w:adjustRightInd w:val="0"/>
@@ -11205,7 +11499,7 @@
   </w:style>
   <w:style w:type="paragraph" w:customStyle="1" w:styleId="Formatvorlageberschrift1Verdana11pt">
     <w:name w:val="Formatvorlage Überschrift 1 + Verdana 11 pt"/>
-    <w:basedOn w:val="Heading1"/>
+    <w:basedOn w:val="berschrift1"/>
     <w:rsid w:val="00B2178F"/>
     <w:pPr>
       <w:numPr>
@@ -11224,9 +11518,9 @@
       <w:szCs w:val="22"/>
     </w:rPr>
   </w:style>
-  <w:style w:type="paragraph" w:styleId="ListParagraph">
+  <w:style w:type="paragraph" w:styleId="Listenabsatz">
     <w:name w:val="List Paragraph"/>
-    <w:basedOn w:val="Normal"/>
+    <w:basedOn w:val="Standard"/>
     <w:uiPriority w:val="34"/>
     <w:qFormat/>
     <w:rsid w:val="00766FB8"/>
@@ -11236,10 +11530,10 @@
       <w:contextualSpacing/>
     </w:pPr>
   </w:style>
-  <w:style w:type="character" w:customStyle="1" w:styleId="FooterChar">
-    <w:name w:val="Footer Char"/>
-    <w:basedOn w:val="DefaultParagraphFont"/>
-    <w:link w:val="Footer"/>
+  <w:style w:type="character" w:customStyle="1" w:styleId="FuzeileZchn">
+    <w:name w:val="Fußzeile Zchn"/>
+    <w:basedOn w:val="Absatz-Standardschriftart"/>
+    <w:link w:val="Fuzeile"/>
     <w:rsid w:val="00722860"/>
     <w:rPr>
       <w:spacing w:val="4"/>
@@ -11536,25 +11830,25 @@
 </file>
 
 <file path=customXml/item1.xml><?xml version="1.0" encoding="utf-8"?>
+<officeatwork xmlns="http://schemas.officeatwork.com/Document">eNp7v3u/jUt+cmlual6JnY1PYl56aWJ6qp2RgampjT6ca6MPVwMA6D4SQg==</officeatwork>
+</file>
+
+<file path=customXml/item2.xml><?xml version="1.0" encoding="utf-8"?>
 <officeatwork xmlns="http://schemas.officeatwork.com/MasterProperties">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</officeatwork>
 </file>
 
-<file path=customXml/item2.xml><?xml version="1.0" encoding="utf-8"?>
-<officeatwork xmlns="http://schemas.officeatwork.com/Document">eNp7v3u/jUt+cmlual6JnY1PYl56aWJ6qp2RgampjT6ca6MPVwMA6D4SQg==</officeatwork>
+<file path=customXml/itemProps1.xml><?xml version="1.0" encoding="utf-8"?>
+<ds:datastoreItem xmlns:ds="http://schemas.openxmlformats.org/officeDocument/2006/customXml" ds:itemID="{8BA22DB3-AADB-456F-A22C-8DC86898D1C8}">
+  <ds:schemaRefs>
+    <ds:schemaRef ds:uri="http://schemas.officeatwork.com/Document"/>
+  </ds:schemaRefs>
+</ds:datastoreItem>
 </file>
 
-<file path=customXml/itemProps1.xml><?xml version="1.0" encoding="utf-8"?>
+<file path=customXml/itemProps2.xml><?xml version="1.0" encoding="utf-8"?>
 <ds:datastoreItem xmlns:ds="http://schemas.openxmlformats.org/officeDocument/2006/customXml" ds:itemID="{68540497-11F7-46EF-B3C0-B9B773BE7320}">
   <ds:schemaRefs>
     <ds:schemaRef ds:uri="http://schemas.officeatwork.com/MasterProperties"/>
   </ds:schemaRefs>
 </ds:datastoreItem>
-</file>
-
-<file path=customXml/itemProps2.xml><?xml version="1.0" encoding="utf-8"?>
-<ds:datastoreItem xmlns:ds="http://schemas.openxmlformats.org/officeDocument/2006/customXml" ds:itemID="{8BA22DB3-AADB-456F-A22C-8DC86898D1C8}">
-  <ds:schemaRefs>
-    <ds:schemaRef ds:uri="http://schemas.officeatwork.com/Document"/>
-  </ds:schemaRefs>
-</ds:datastoreItem>
 </file>
</xml_diff>

<commit_message>
Sprint 3 Review Protokoll aktualisiert
Testing noch fehlend!
</commit_message>
<xml_diff>
--- a/00-Dokumentation/docs/Protokoll-Sprint3.docx
+++ b/00-Dokumentation/docs/Protokoll-Sprint3.docx
@@ -93,8 +93,6 @@
       <w:r>
         <w:t>26</w:t>
       </w:r>
-      <w:bookmarkStart w:id="1" w:name="_GoBack"/>
-      <w:bookmarkEnd w:id="1"/>
       <w:r>
         <w:t>.11.2017</w:t>
       </w:r>
@@ -109,7 +107,21 @@
         <w:rPr>
           <w:b/>
         </w:rPr>
-        <w:t xml:space="preserve">Liste der SprintBacklog-Items </w:t>
+        <w:t xml:space="preserve">Liste der </w:t>
+      </w:r>
+      <w:proofErr w:type="spellStart"/>
+      <w:r>
+        <w:rPr>
+          <w:b/>
+        </w:rPr>
+        <w:t>SprintBacklog</w:t>
+      </w:r>
+      <w:proofErr w:type="spellEnd"/>
+      <w:r>
+        <w:rPr>
+          <w:b/>
+        </w:rPr>
+        <w:t xml:space="preserve">-Items </w:t>
       </w:r>
     </w:p>
     <w:tbl>
@@ -280,8 +292,13 @@
             <w:tcW w:w="5237" w:type="dxa"/>
           </w:tcPr>
           <w:p>
-            <w:r>
-              <w:t>Exception Handling bei Verbindungsunterbruch</w:t>
+            <w:proofErr w:type="spellStart"/>
+            <w:r>
+              <w:t>Exception</w:t>
+            </w:r>
+            <w:proofErr w:type="spellEnd"/>
+            <w:r>
+              <w:t xml:space="preserve"> Handling bei Verbindungsunterbruch</w:t>
             </w:r>
           </w:p>
         </w:tc>
@@ -289,20 +306,32 @@
           <w:tcPr>
             <w:tcW w:w="978" w:type="dxa"/>
           </w:tcPr>
-          <w:p/>
+          <w:p>
+            <w:r>
+              <w:t>6:00</w:t>
+            </w:r>
+          </w:p>
         </w:tc>
         <w:tc>
           <w:tcPr>
             <w:tcW w:w="1155" w:type="dxa"/>
           </w:tcPr>
-          <w:p/>
+          <w:p>
+            <w:r>
+              <w:t>0:30</w:t>
+            </w:r>
+          </w:p>
         </w:tc>
         <w:tc>
           <w:tcPr>
             <w:tcW w:w="1371" w:type="dxa"/>
             <w:gridSpan w:val="2"/>
           </w:tcPr>
-          <w:p/>
+          <w:p>
+            <w:r>
+              <w:t>erledigt</w:t>
+            </w:r>
+          </w:p>
         </w:tc>
       </w:tr>
       <w:tr>
@@ -312,7 +341,10 @@
           </w:tcPr>
           <w:p>
             <w:r>
-              <w:t>VA 26</w:t>
+              <w:t>VA-</w:t>
+            </w:r>
+            <w:r>
+              <w:t>26</w:t>
             </w:r>
           </w:p>
         </w:tc>
@@ -330,20 +362,32 @@
           <w:tcPr>
             <w:tcW w:w="978" w:type="dxa"/>
           </w:tcPr>
-          <w:p/>
+          <w:p>
+            <w:r>
+              <w:t>1:30</w:t>
+            </w:r>
+          </w:p>
         </w:tc>
         <w:tc>
           <w:tcPr>
             <w:tcW w:w="1155" w:type="dxa"/>
           </w:tcPr>
-          <w:p/>
+          <w:p>
+            <w:r>
+              <w:t>2:00</w:t>
+            </w:r>
+          </w:p>
         </w:tc>
         <w:tc>
           <w:tcPr>
             <w:tcW w:w="1371" w:type="dxa"/>
             <w:gridSpan w:val="2"/>
           </w:tcPr>
-          <w:p/>
+          <w:p>
+            <w:r>
+              <w:t>erledigt</w:t>
+            </w:r>
+          </w:p>
         </w:tc>
       </w:tr>
       <w:tr>
@@ -353,7 +397,10 @@
           </w:tcPr>
           <w:p>
             <w:r>
-              <w:t>VA 27</w:t>
+              <w:t>VA-</w:t>
+            </w:r>
+            <w:r>
+              <w:t>27</w:t>
             </w:r>
           </w:p>
         </w:tc>
@@ -371,20 +418,32 @@
           <w:tcPr>
             <w:tcW w:w="978" w:type="dxa"/>
           </w:tcPr>
-          <w:p/>
+          <w:p>
+            <w:r>
+              <w:t>2:00</w:t>
+            </w:r>
+          </w:p>
         </w:tc>
         <w:tc>
           <w:tcPr>
             <w:tcW w:w="1155" w:type="dxa"/>
           </w:tcPr>
-          <w:p/>
+          <w:p>
+            <w:r>
+              <w:t>1:30</w:t>
+            </w:r>
+          </w:p>
         </w:tc>
         <w:tc>
           <w:tcPr>
             <w:tcW w:w="1371" w:type="dxa"/>
             <w:gridSpan w:val="2"/>
           </w:tcPr>
-          <w:p/>
+          <w:p>
+            <w:r>
+              <w:t>erledigt</w:t>
+            </w:r>
+          </w:p>
         </w:tc>
       </w:tr>
       <w:tr>
@@ -394,7 +453,10 @@
           </w:tcPr>
           <w:p>
             <w:r>
-              <w:t>VA 29</w:t>
+              <w:t>VA-</w:t>
+            </w:r>
+            <w:r>
+              <w:t>29</w:t>
             </w:r>
           </w:p>
         </w:tc>
@@ -412,20 +474,32 @@
           <w:tcPr>
             <w:tcW w:w="978" w:type="dxa"/>
           </w:tcPr>
-          <w:p/>
+          <w:p>
+            <w:r>
+              <w:t>0:30</w:t>
+            </w:r>
+          </w:p>
         </w:tc>
         <w:tc>
           <w:tcPr>
             <w:tcW w:w="1155" w:type="dxa"/>
           </w:tcPr>
-          <w:p/>
+          <w:p>
+            <w:r>
+              <w:t>0:10</w:t>
+            </w:r>
+          </w:p>
         </w:tc>
         <w:tc>
           <w:tcPr>
             <w:tcW w:w="1371" w:type="dxa"/>
             <w:gridSpan w:val="2"/>
           </w:tcPr>
-          <w:p/>
+          <w:p>
+            <w:r>
+              <w:t>erledigt</w:t>
+            </w:r>
+          </w:p>
         </w:tc>
       </w:tr>
       <w:tr>
@@ -435,7 +509,10 @@
           </w:tcPr>
           <w:p>
             <w:r>
-              <w:t>VA 30</w:t>
+              <w:t>VA-</w:t>
+            </w:r>
+            <w:r>
+              <w:t>30</w:t>
             </w:r>
           </w:p>
         </w:tc>
@@ -453,20 +530,32 @@
           <w:tcPr>
             <w:tcW w:w="978" w:type="dxa"/>
           </w:tcPr>
-          <w:p/>
+          <w:p>
+            <w:r>
+              <w:t>2:00</w:t>
+            </w:r>
+          </w:p>
         </w:tc>
         <w:tc>
           <w:tcPr>
             <w:tcW w:w="1155" w:type="dxa"/>
           </w:tcPr>
-          <w:p/>
+          <w:p>
+            <w:r>
+              <w:t>7:00</w:t>
+            </w:r>
+          </w:p>
         </w:tc>
         <w:tc>
           <w:tcPr>
             <w:tcW w:w="1371" w:type="dxa"/>
             <w:gridSpan w:val="2"/>
           </w:tcPr>
-          <w:p/>
+          <w:p>
+            <w:r>
+              <w:t>erledigt</w:t>
+            </w:r>
+          </w:p>
         </w:tc>
       </w:tr>
       <w:tr>
@@ -476,7 +565,10 @@
           </w:tcPr>
           <w:p>
             <w:r>
-              <w:t>VA 31</w:t>
+              <w:t>VA-</w:t>
+            </w:r>
+            <w:r>
+              <w:t>31</w:t>
             </w:r>
           </w:p>
         </w:tc>
@@ -485,28 +577,21 @@
             <w:tcW w:w="5237" w:type="dxa"/>
           </w:tcPr>
           <w:p>
-            <w:pPr>
-              <w:adjustRightInd/>
-              <w:snapToGrid/>
-              <w:spacing w:before="100" w:beforeAutospacing="1" w:after="100" w:afterAutospacing="1" w:line="240" w:lineRule="auto"/>
-              <w:rPr>
-                <w:spacing w:val="0"/>
-                <w:sz w:val="24"/>
-              </w:rPr>
-            </w:pPr>
-            <w:r>
-              <w:rPr>
-                <w:spacing w:val="0"/>
-                <w:sz w:val="24"/>
-              </w:rPr>
-              <w:t>Sys-Spec-Doku ergänzen mit Feedbac</w:t>
-            </w:r>
-            <w:r>
-              <w:rPr>
-                <w:spacing w:val="0"/>
-                <w:sz w:val="24"/>
-              </w:rPr>
-              <w:t>k</w:t>
+            <w:proofErr w:type="spellStart"/>
+            <w:r>
+              <w:t>Sys</w:t>
+            </w:r>
+            <w:proofErr w:type="spellEnd"/>
+            <w:r>
+              <w:t>-</w:t>
+            </w:r>
+            <w:proofErr w:type="spellStart"/>
+            <w:r>
+              <w:t>Spec</w:t>
+            </w:r>
+            <w:proofErr w:type="spellEnd"/>
+            <w:r>
+              <w:t>-Doku ergänzen mit Feedback</w:t>
             </w:r>
           </w:p>
         </w:tc>
@@ -514,20 +599,32 @@
           <w:tcPr>
             <w:tcW w:w="978" w:type="dxa"/>
           </w:tcPr>
-          <w:p/>
+          <w:p>
+            <w:r>
+              <w:t>3:00</w:t>
+            </w:r>
+          </w:p>
         </w:tc>
         <w:tc>
           <w:tcPr>
             <w:tcW w:w="1155" w:type="dxa"/>
           </w:tcPr>
-          <w:p/>
+          <w:p>
+            <w:r>
+              <w:t>1:00</w:t>
+            </w:r>
+          </w:p>
         </w:tc>
         <w:tc>
           <w:tcPr>
             <w:tcW w:w="1371" w:type="dxa"/>
             <w:gridSpan w:val="2"/>
           </w:tcPr>
-          <w:p/>
+          <w:p>
+            <w:r>
+              <w:t>erledigt</w:t>
+            </w:r>
+          </w:p>
         </w:tc>
       </w:tr>
       <w:tr>
@@ -537,7 +634,10 @@
           </w:tcPr>
           <w:p>
             <w:r>
-              <w:t>VA 32</w:t>
+              <w:t>VA-</w:t>
+            </w:r>
+            <w:r>
+              <w:t>32</w:t>
             </w:r>
           </w:p>
         </w:tc>
@@ -546,28 +646,8 @@
             <w:tcW w:w="5237" w:type="dxa"/>
           </w:tcPr>
           <w:p>
-            <w:pPr>
-              <w:adjustRightInd/>
-              <w:snapToGrid/>
-              <w:spacing w:before="100" w:beforeAutospacing="1" w:after="100" w:afterAutospacing="1" w:line="240" w:lineRule="auto"/>
-              <w:rPr>
-                <w:spacing w:val="0"/>
-                <w:sz w:val="24"/>
-              </w:rPr>
-            </w:pPr>
-            <w:r>
-              <w:rPr>
-                <w:spacing w:val="0"/>
-                <w:sz w:val="24"/>
-              </w:rPr>
-              <w:t>Log-File Format beschreibe</w:t>
-            </w:r>
-            <w:r>
-              <w:rPr>
-                <w:spacing w:val="0"/>
-                <w:sz w:val="24"/>
-              </w:rPr>
-              <w:t>n</w:t>
+            <w:r>
+              <w:t>Log-File Format beschreiben</w:t>
             </w:r>
           </w:p>
         </w:tc>
@@ -575,20 +655,32 @@
           <w:tcPr>
             <w:tcW w:w="978" w:type="dxa"/>
           </w:tcPr>
-          <w:p/>
+          <w:p>
+            <w:r>
+              <w:t>1:00</w:t>
+            </w:r>
+          </w:p>
         </w:tc>
         <w:tc>
           <w:tcPr>
             <w:tcW w:w="1155" w:type="dxa"/>
           </w:tcPr>
-          <w:p/>
+          <w:p>
+            <w:r>
+              <w:t>1:00</w:t>
+            </w:r>
+          </w:p>
         </w:tc>
         <w:tc>
           <w:tcPr>
             <w:tcW w:w="1371" w:type="dxa"/>
             <w:gridSpan w:val="2"/>
           </w:tcPr>
-          <w:p/>
+          <w:p>
+            <w:r>
+              <w:t>erledigt</w:t>
+            </w:r>
+          </w:p>
         </w:tc>
       </w:tr>
       <w:tr>
@@ -598,7 +690,10 @@
           </w:tcPr>
           <w:p>
             <w:r>
-              <w:t>VA 33</w:t>
+              <w:t>VA-</w:t>
+            </w:r>
+            <w:r>
+              <w:t>33</w:t>
             </w:r>
           </w:p>
         </w:tc>
@@ -616,20 +711,32 @@
           <w:tcPr>
             <w:tcW w:w="978" w:type="dxa"/>
           </w:tcPr>
-          <w:p/>
+          <w:p>
+            <w:r>
+              <w:t>1:00</w:t>
+            </w:r>
+          </w:p>
         </w:tc>
         <w:tc>
           <w:tcPr>
             <w:tcW w:w="1155" w:type="dxa"/>
           </w:tcPr>
-          <w:p/>
+          <w:p>
+            <w:r>
+              <w:t>0:30</w:t>
+            </w:r>
+          </w:p>
         </w:tc>
         <w:tc>
           <w:tcPr>
             <w:tcW w:w="1371" w:type="dxa"/>
             <w:gridSpan w:val="2"/>
           </w:tcPr>
-          <w:p/>
+          <w:p>
+            <w:r>
+              <w:t>erledigt</w:t>
+            </w:r>
+          </w:p>
         </w:tc>
       </w:tr>
       <w:tr>
@@ -639,7 +746,10 @@
           </w:tcPr>
           <w:p>
             <w:r>
-              <w:t>VA 34</w:t>
+              <w:t>VA-</w:t>
+            </w:r>
+            <w:r>
+              <w:t>34</w:t>
             </w:r>
           </w:p>
         </w:tc>
@@ -657,20 +767,32 @@
           <w:tcPr>
             <w:tcW w:w="978" w:type="dxa"/>
           </w:tcPr>
-          <w:p/>
+          <w:p>
+            <w:r>
+              <w:t>3:00</w:t>
+            </w:r>
+          </w:p>
         </w:tc>
         <w:tc>
           <w:tcPr>
             <w:tcW w:w="1155" w:type="dxa"/>
           </w:tcPr>
-          <w:p/>
+          <w:p>
+            <w:r>
+              <w:t>2:00</w:t>
+            </w:r>
+          </w:p>
         </w:tc>
         <w:tc>
           <w:tcPr>
             <w:tcW w:w="1371" w:type="dxa"/>
             <w:gridSpan w:val="2"/>
           </w:tcPr>
-          <w:p/>
+          <w:p>
+            <w:r>
+              <w:t>erledigt</w:t>
+            </w:r>
+          </w:p>
         </w:tc>
       </w:tr>
       <w:tr>
@@ -680,7 +802,10 @@
           </w:tcPr>
           <w:p>
             <w:r>
-              <w:t>VA 35</w:t>
+              <w:t>VA-</w:t>
+            </w:r>
+            <w:r>
+              <w:t>35</w:t>
             </w:r>
           </w:p>
         </w:tc>
@@ -698,20 +823,32 @@
           <w:tcPr>
             <w:tcW w:w="978" w:type="dxa"/>
           </w:tcPr>
-          <w:p/>
+          <w:p>
+            <w:r>
+              <w:t>3:00</w:t>
+            </w:r>
+          </w:p>
         </w:tc>
         <w:tc>
           <w:tcPr>
             <w:tcW w:w="1155" w:type="dxa"/>
           </w:tcPr>
-          <w:p/>
+          <w:p>
+            <w:r>
+              <w:t>3:00</w:t>
+            </w:r>
+          </w:p>
         </w:tc>
         <w:tc>
           <w:tcPr>
             <w:tcW w:w="1371" w:type="dxa"/>
             <w:gridSpan w:val="2"/>
           </w:tcPr>
-          <w:p/>
+          <w:p>
+            <w:r>
+              <w:t>erledigt</w:t>
+            </w:r>
+          </w:p>
         </w:tc>
       </w:tr>
       <w:tr>
@@ -721,7 +858,10 @@
           </w:tcPr>
           <w:p>
             <w:r>
-              <w:t>VA 36</w:t>
+              <w:t>VA-</w:t>
+            </w:r>
+            <w:r>
+              <w:t>36</w:t>
             </w:r>
           </w:p>
         </w:tc>
@@ -739,20 +879,32 @@
           <w:tcPr>
             <w:tcW w:w="978" w:type="dxa"/>
           </w:tcPr>
-          <w:p/>
+          <w:p>
+            <w:r>
+              <w:t>2:00</w:t>
+            </w:r>
+          </w:p>
         </w:tc>
         <w:tc>
           <w:tcPr>
             <w:tcW w:w="1155" w:type="dxa"/>
           </w:tcPr>
-          <w:p/>
+          <w:p>
+            <w:r>
+              <w:t>3:00</w:t>
+            </w:r>
+          </w:p>
         </w:tc>
         <w:tc>
           <w:tcPr>
             <w:tcW w:w="1371" w:type="dxa"/>
             <w:gridSpan w:val="2"/>
           </w:tcPr>
-          <w:p/>
+          <w:p>
+            <w:r>
+              <w:t>erledigt</w:t>
+            </w:r>
+          </w:p>
         </w:tc>
       </w:tr>
       <w:tr>
@@ -762,7 +914,10 @@
           </w:tcPr>
           <w:p>
             <w:r>
-              <w:t>VA 37</w:t>
+              <w:t>VA-</w:t>
+            </w:r>
+            <w:r>
+              <w:t>37</w:t>
             </w:r>
           </w:p>
         </w:tc>
@@ -780,20 +935,32 @@
           <w:tcPr>
             <w:tcW w:w="978" w:type="dxa"/>
           </w:tcPr>
-          <w:p/>
+          <w:p>
+            <w:r>
+              <w:t>1:00</w:t>
+            </w:r>
+          </w:p>
         </w:tc>
         <w:tc>
           <w:tcPr>
             <w:tcW w:w="1155" w:type="dxa"/>
           </w:tcPr>
-          <w:p/>
+          <w:p>
+            <w:r>
+              <w:t>0:45</w:t>
+            </w:r>
+          </w:p>
         </w:tc>
         <w:tc>
           <w:tcPr>
             <w:tcW w:w="1371" w:type="dxa"/>
             <w:gridSpan w:val="2"/>
           </w:tcPr>
-          <w:p/>
+          <w:p>
+            <w:r>
+              <w:t>erledigt</w:t>
+            </w:r>
+          </w:p>
         </w:tc>
       </w:tr>
       <w:tr>
@@ -803,7 +970,10 @@
           </w:tcPr>
           <w:p>
             <w:r>
-              <w:t>VA 38</w:t>
+              <w:t>VA-</w:t>
+            </w:r>
+            <w:r>
+              <w:t>38</w:t>
             </w:r>
           </w:p>
         </w:tc>
@@ -812,8 +982,21 @@
             <w:tcW w:w="5237" w:type="dxa"/>
           </w:tcPr>
           <w:p>
-            <w:r>
-              <w:t>StringPersistor in LoggerComponent einbinden</w:t>
+            <w:proofErr w:type="spellStart"/>
+            <w:r>
+              <w:t>StringPersistor</w:t>
+            </w:r>
+            <w:proofErr w:type="spellEnd"/>
+            <w:r>
+              <w:t xml:space="preserve"> in </w:t>
+            </w:r>
+            <w:proofErr w:type="spellStart"/>
+            <w:r>
+              <w:t>LoggerComponent</w:t>
+            </w:r>
+            <w:proofErr w:type="spellEnd"/>
+            <w:r>
+              <w:t xml:space="preserve"> einbinden</w:t>
             </w:r>
           </w:p>
         </w:tc>
@@ -821,20 +1004,32 @@
           <w:tcPr>
             <w:tcW w:w="978" w:type="dxa"/>
           </w:tcPr>
-          <w:p/>
+          <w:p>
+            <w:r>
+              <w:t>6:00</w:t>
+            </w:r>
+          </w:p>
         </w:tc>
         <w:tc>
           <w:tcPr>
             <w:tcW w:w="1155" w:type="dxa"/>
           </w:tcPr>
-          <w:p/>
+          <w:p>
+            <w:r>
+              <w:t>3:00</w:t>
+            </w:r>
+          </w:p>
         </w:tc>
         <w:tc>
           <w:tcPr>
             <w:tcW w:w="1371" w:type="dxa"/>
             <w:gridSpan w:val="2"/>
           </w:tcPr>
-          <w:p/>
+          <w:p>
+            <w:r>
+              <w:t>erledigt</w:t>
+            </w:r>
+          </w:p>
         </w:tc>
       </w:tr>
       <w:tr>
@@ -844,7 +1039,10 @@
           </w:tcPr>
           <w:p>
             <w:r>
-              <w:t>VA 39</w:t>
+              <w:t>VA-</w:t>
+            </w:r>
+            <w:r>
+              <w:t>39</w:t>
             </w:r>
           </w:p>
         </w:tc>
@@ -862,20 +1060,982 @@
           <w:tcPr>
             <w:tcW w:w="978" w:type="dxa"/>
           </w:tcPr>
-          <w:p/>
+          <w:p>
+            <w:r>
+              <w:t>4:00</w:t>
+            </w:r>
+          </w:p>
         </w:tc>
         <w:tc>
           <w:tcPr>
             <w:tcW w:w="1155" w:type="dxa"/>
           </w:tcPr>
-          <w:p/>
+          <w:p>
+            <w:r>
+              <w:t>2:00</w:t>
+            </w:r>
+          </w:p>
         </w:tc>
         <w:tc>
           <w:tcPr>
             <w:tcW w:w="1371" w:type="dxa"/>
             <w:gridSpan w:val="2"/>
           </w:tcPr>
-          <w:p/>
+          <w:p>
+            <w:r>
+              <w:t>erledigt</w:t>
+            </w:r>
+          </w:p>
+        </w:tc>
+      </w:tr>
+      <w:tr>
+        <w:tc>
+          <w:tcPr>
+            <w:tcW w:w="767" w:type="dxa"/>
+          </w:tcPr>
+          <w:p>
+            <w:r>
+              <w:t>VA-</w:t>
+            </w:r>
+            <w:r>
+              <w:t>40</w:t>
+            </w:r>
+          </w:p>
+        </w:tc>
+        <w:tc>
+          <w:tcPr>
+            <w:tcW w:w="5237" w:type="dxa"/>
+          </w:tcPr>
+          <w:p>
+            <w:r>
+              <w:t>Logger Viewer Verbindung erstellen</w:t>
+            </w:r>
+          </w:p>
+        </w:tc>
+        <w:tc>
+          <w:tcPr>
+            <w:tcW w:w="978" w:type="dxa"/>
+          </w:tcPr>
+          <w:p>
+            <w:r>
+              <w:t>3:00</w:t>
+            </w:r>
+          </w:p>
+        </w:tc>
+        <w:tc>
+          <w:tcPr>
+            <w:tcW w:w="1155" w:type="dxa"/>
+          </w:tcPr>
+          <w:p>
+            <w:r>
+              <w:t>3:00</w:t>
+            </w:r>
+          </w:p>
+        </w:tc>
+        <w:tc>
+          <w:tcPr>
+            <w:tcW w:w="1371" w:type="dxa"/>
+            <w:gridSpan w:val="2"/>
+          </w:tcPr>
+          <w:p>
+            <w:r>
+              <w:t>erledigt</w:t>
+            </w:r>
+          </w:p>
+        </w:tc>
+      </w:tr>
+      <w:tr>
+        <w:tc>
+          <w:tcPr>
+            <w:tcW w:w="767" w:type="dxa"/>
+          </w:tcPr>
+          <w:p>
+            <w:r>
+              <w:t>VA-</w:t>
+            </w:r>
+            <w:r>
+              <w:t>42</w:t>
+            </w:r>
+          </w:p>
+        </w:tc>
+        <w:tc>
+          <w:tcPr>
+            <w:tcW w:w="5237" w:type="dxa"/>
+          </w:tcPr>
+          <w:p>
+            <w:r>
+              <w:t>Baseline anpassen für Aufgabenstellung V2</w:t>
+            </w:r>
+          </w:p>
+        </w:tc>
+        <w:tc>
+          <w:tcPr>
+            <w:tcW w:w="978" w:type="dxa"/>
+          </w:tcPr>
+          <w:p>
+            <w:r>
+              <w:t>1:00</w:t>
+            </w:r>
+          </w:p>
+        </w:tc>
+        <w:tc>
+          <w:tcPr>
+            <w:tcW w:w="1155" w:type="dxa"/>
+          </w:tcPr>
+          <w:p>
+            <w:r>
+              <w:t>0:40</w:t>
+            </w:r>
+          </w:p>
+        </w:tc>
+        <w:tc>
+          <w:tcPr>
+            <w:tcW w:w="1371" w:type="dxa"/>
+            <w:gridSpan w:val="2"/>
+          </w:tcPr>
+          <w:p>
+            <w:r>
+              <w:t>erledigt</w:t>
+            </w:r>
+          </w:p>
+        </w:tc>
+      </w:tr>
+      <w:tr>
+        <w:tc>
+          <w:tcPr>
+            <w:tcW w:w="767" w:type="dxa"/>
+          </w:tcPr>
+          <w:p>
+            <w:r>
+              <w:t>VA-</w:t>
+            </w:r>
+            <w:r>
+              <w:t>43</w:t>
+            </w:r>
+          </w:p>
+        </w:tc>
+        <w:tc>
+          <w:tcPr>
+            <w:tcW w:w="5237" w:type="dxa"/>
+          </w:tcPr>
+          <w:p>
+            <w:r>
+              <w:t xml:space="preserve">Kapitel zum Adapter Pattern in </w:t>
+            </w:r>
+            <w:proofErr w:type="spellStart"/>
+            <w:r>
+              <w:t>SysSpec</w:t>
+            </w:r>
+            <w:proofErr w:type="spellEnd"/>
+            <w:r>
+              <w:t xml:space="preserve"> nachbessern</w:t>
+            </w:r>
+          </w:p>
+        </w:tc>
+        <w:tc>
+          <w:tcPr>
+            <w:tcW w:w="978" w:type="dxa"/>
+          </w:tcPr>
+          <w:p>
+            <w:r>
+              <w:t>1:00</w:t>
+            </w:r>
+          </w:p>
+        </w:tc>
+        <w:tc>
+          <w:tcPr>
+            <w:tcW w:w="1155" w:type="dxa"/>
+          </w:tcPr>
+          <w:p>
+            <w:r>
+              <w:t>2:00</w:t>
+            </w:r>
+          </w:p>
+        </w:tc>
+        <w:tc>
+          <w:tcPr>
+            <w:tcW w:w="1371" w:type="dxa"/>
+            <w:gridSpan w:val="2"/>
+          </w:tcPr>
+          <w:p>
+            <w:r>
+              <w:t>erledigt</w:t>
+            </w:r>
+          </w:p>
+        </w:tc>
+      </w:tr>
+      <w:tr>
+        <w:tc>
+          <w:tcPr>
+            <w:tcW w:w="767" w:type="dxa"/>
+          </w:tcPr>
+          <w:p>
+            <w:r>
+              <w:t>VA-</w:t>
+            </w:r>
+            <w:r>
+              <w:t>45</w:t>
+            </w:r>
+          </w:p>
+        </w:tc>
+        <w:tc>
+          <w:tcPr>
+            <w:tcW w:w="5237" w:type="dxa"/>
+          </w:tcPr>
+          <w:p>
+            <w:r>
+              <w:t>austauschbares Speicherformat</w:t>
+            </w:r>
+          </w:p>
+        </w:tc>
+        <w:tc>
+          <w:tcPr>
+            <w:tcW w:w="978" w:type="dxa"/>
+          </w:tcPr>
+          <w:p>
+            <w:r>
+              <w:t>3:00</w:t>
+            </w:r>
+          </w:p>
+        </w:tc>
+        <w:tc>
+          <w:tcPr>
+            <w:tcW w:w="1155" w:type="dxa"/>
+          </w:tcPr>
+          <w:p>
+            <w:r>
+              <w:t>4</w:t>
+            </w:r>
+            <w:r>
+              <w:t>:00</w:t>
+            </w:r>
+          </w:p>
+        </w:tc>
+        <w:tc>
+          <w:tcPr>
+            <w:tcW w:w="1371" w:type="dxa"/>
+            <w:gridSpan w:val="2"/>
+          </w:tcPr>
+          <w:p>
+            <w:r>
+              <w:t>erledigt</w:t>
+            </w:r>
+          </w:p>
+        </w:tc>
+      </w:tr>
+      <w:tr>
+        <w:tc>
+          <w:tcPr>
+            <w:tcW w:w="767" w:type="dxa"/>
+          </w:tcPr>
+          <w:p>
+            <w:bookmarkStart w:id="1" w:name="_Hlk500159993"/>
+            <w:r>
+              <w:t>VA-</w:t>
+            </w:r>
+            <w:r>
+              <w:t>46</w:t>
+            </w:r>
+          </w:p>
+        </w:tc>
+        <w:tc>
+          <w:tcPr>
+            <w:tcW w:w="5237" w:type="dxa"/>
+          </w:tcPr>
+          <w:p>
+            <w:r>
+              <w:t>Grobbeschreibung anpassen und ergänzen</w:t>
+            </w:r>
+          </w:p>
+        </w:tc>
+        <w:tc>
+          <w:tcPr>
+            <w:tcW w:w="978" w:type="dxa"/>
+          </w:tcPr>
+          <w:p>
+            <w:r>
+              <w:t>1:00</w:t>
+            </w:r>
+          </w:p>
+        </w:tc>
+        <w:tc>
+          <w:tcPr>
+            <w:tcW w:w="1155" w:type="dxa"/>
+          </w:tcPr>
+          <w:p>
+            <w:r>
+              <w:t>-</w:t>
+            </w:r>
+          </w:p>
+        </w:tc>
+        <w:tc>
+          <w:tcPr>
+            <w:tcW w:w="1371" w:type="dxa"/>
+            <w:gridSpan w:val="2"/>
+          </w:tcPr>
+          <w:p>
+            <w:r>
+              <w:t>offen</w:t>
+            </w:r>
+          </w:p>
+        </w:tc>
+      </w:tr>
+      <w:bookmarkEnd w:id="1"/>
+      <w:tr>
+        <w:tc>
+          <w:tcPr>
+            <w:tcW w:w="767" w:type="dxa"/>
+          </w:tcPr>
+          <w:p>
+            <w:r>
+              <w:t>VA-</w:t>
+            </w:r>
+            <w:r>
+              <w:t>47</w:t>
+            </w:r>
+          </w:p>
+        </w:tc>
+        <w:tc>
+          <w:tcPr>
+            <w:tcW w:w="5237" w:type="dxa"/>
+          </w:tcPr>
+          <w:p>
+            <w:r>
+              <w:t>Systemübersicht aktualisieren</w:t>
+            </w:r>
+          </w:p>
+        </w:tc>
+        <w:tc>
+          <w:tcPr>
+            <w:tcW w:w="978" w:type="dxa"/>
+          </w:tcPr>
+          <w:p>
+            <w:r>
+              <w:t>2:00</w:t>
+            </w:r>
+          </w:p>
+        </w:tc>
+        <w:tc>
+          <w:tcPr>
+            <w:tcW w:w="1155" w:type="dxa"/>
+          </w:tcPr>
+          <w:p>
+            <w:r>
+              <w:t>-</w:t>
+            </w:r>
+          </w:p>
+        </w:tc>
+        <w:tc>
+          <w:tcPr>
+            <w:tcW w:w="1371" w:type="dxa"/>
+            <w:gridSpan w:val="2"/>
+          </w:tcPr>
+          <w:p>
+            <w:r>
+              <w:t>offen</w:t>
+            </w:r>
+          </w:p>
+        </w:tc>
+      </w:tr>
+      <w:tr>
+        <w:tc>
+          <w:tcPr>
+            <w:tcW w:w="767" w:type="dxa"/>
+          </w:tcPr>
+          <w:p>
+            <w:r>
+              <w:t>VA-</w:t>
+            </w:r>
+            <w:r>
+              <w:t>48</w:t>
+            </w:r>
+          </w:p>
+        </w:tc>
+        <w:tc>
+          <w:tcPr>
+            <w:tcW w:w="5237" w:type="dxa"/>
+          </w:tcPr>
+          <w:p>
+            <w:r>
+              <w:t xml:space="preserve">1.3 Ablauf auf dem </w:t>
+            </w:r>
+            <w:r>
+              <w:t>Client</w:t>
+            </w:r>
+          </w:p>
+        </w:tc>
+        <w:tc>
+          <w:tcPr>
+            <w:tcW w:w="978" w:type="dxa"/>
+          </w:tcPr>
+          <w:p>
+            <w:r>
+              <w:t>1:00</w:t>
+            </w:r>
+          </w:p>
+        </w:tc>
+        <w:tc>
+          <w:tcPr>
+            <w:tcW w:w="1155" w:type="dxa"/>
+          </w:tcPr>
+          <w:p>
+            <w:r>
+              <w:t>0:30</w:t>
+            </w:r>
+          </w:p>
+        </w:tc>
+        <w:tc>
+          <w:tcPr>
+            <w:tcW w:w="1371" w:type="dxa"/>
+            <w:gridSpan w:val="2"/>
+          </w:tcPr>
+          <w:p>
+            <w:r>
+              <w:t>erledigt</w:t>
+            </w:r>
+          </w:p>
+        </w:tc>
+      </w:tr>
+      <w:tr>
+        <w:tc>
+          <w:tcPr>
+            <w:tcW w:w="767" w:type="dxa"/>
+          </w:tcPr>
+          <w:p>
+            <w:r>
+              <w:t>VA-</w:t>
+            </w:r>
+            <w:r>
+              <w:t>49</w:t>
+            </w:r>
+          </w:p>
+        </w:tc>
+        <w:tc>
+          <w:tcPr>
+            <w:tcW w:w="5237" w:type="dxa"/>
+          </w:tcPr>
+          <w:p>
+            <w:r>
+              <w:t>1.4 Ablauf auf dem Server</w:t>
+            </w:r>
+          </w:p>
+        </w:tc>
+        <w:tc>
+          <w:tcPr>
+            <w:tcW w:w="978" w:type="dxa"/>
+          </w:tcPr>
+          <w:p>
+            <w:r>
+              <w:t>1:00</w:t>
+            </w:r>
+          </w:p>
+        </w:tc>
+        <w:tc>
+          <w:tcPr>
+            <w:tcW w:w="1155" w:type="dxa"/>
+          </w:tcPr>
+          <w:p>
+            <w:r>
+              <w:t>0:20</w:t>
+            </w:r>
+          </w:p>
+        </w:tc>
+        <w:tc>
+          <w:tcPr>
+            <w:tcW w:w="1371" w:type="dxa"/>
+            <w:gridSpan w:val="2"/>
+          </w:tcPr>
+          <w:p>
+            <w:r>
+              <w:t>erledigt</w:t>
+            </w:r>
+          </w:p>
+        </w:tc>
+      </w:tr>
+      <w:tr>
+        <w:tc>
+          <w:tcPr>
+            <w:tcW w:w="767" w:type="dxa"/>
+          </w:tcPr>
+          <w:p>
+            <w:r>
+              <w:t>VA-</w:t>
+            </w:r>
+            <w:r>
+              <w:t>51</w:t>
+            </w:r>
+          </w:p>
+        </w:tc>
+        <w:tc>
+          <w:tcPr>
+            <w:tcW w:w="5237" w:type="dxa"/>
+          </w:tcPr>
+          <w:p>
+            <w:r>
+              <w:t>2.2 Entwurfsentscheide – Singleton Pattern</w:t>
+            </w:r>
+          </w:p>
+        </w:tc>
+        <w:tc>
+          <w:tcPr>
+            <w:tcW w:w="978" w:type="dxa"/>
+          </w:tcPr>
+          <w:p>
+            <w:r>
+              <w:t>1:00</w:t>
+            </w:r>
+          </w:p>
+        </w:tc>
+        <w:tc>
+          <w:tcPr>
+            <w:tcW w:w="1155" w:type="dxa"/>
+          </w:tcPr>
+          <w:p>
+            <w:r>
+              <w:t>0:10</w:t>
+            </w:r>
+          </w:p>
+        </w:tc>
+        <w:tc>
+          <w:tcPr>
+            <w:tcW w:w="1371" w:type="dxa"/>
+            <w:gridSpan w:val="2"/>
+          </w:tcPr>
+          <w:p>
+            <w:r>
+              <w:t>erledigt</w:t>
+            </w:r>
+          </w:p>
+        </w:tc>
+      </w:tr>
+      <w:tr>
+        <w:tc>
+          <w:tcPr>
+            <w:tcW w:w="767" w:type="dxa"/>
+          </w:tcPr>
+          <w:p>
+            <w:r>
+              <w:t>VA-</w:t>
+            </w:r>
+            <w:r>
+              <w:t>52</w:t>
+            </w:r>
+          </w:p>
+        </w:tc>
+        <w:tc>
+          <w:tcPr>
+            <w:tcW w:w="5237" w:type="dxa"/>
+          </w:tcPr>
+          <w:p>
+            <w:r>
+              <w:t xml:space="preserve">2.2 Entwurfsentscheide – </w:t>
+            </w:r>
+            <w:proofErr w:type="spellStart"/>
+            <w:r>
+              <w:t>GoF</w:t>
+            </w:r>
+            <w:proofErr w:type="spellEnd"/>
+          </w:p>
+        </w:tc>
+        <w:tc>
+          <w:tcPr>
+            <w:tcW w:w="978" w:type="dxa"/>
+          </w:tcPr>
+          <w:p>
+            <w:r>
+              <w:t>2:00</w:t>
+            </w:r>
+          </w:p>
+        </w:tc>
+        <w:tc>
+          <w:tcPr>
+            <w:tcW w:w="1155" w:type="dxa"/>
+          </w:tcPr>
+          <w:p>
+            <w:r>
+              <w:t>0:30</w:t>
+            </w:r>
+          </w:p>
+        </w:tc>
+        <w:tc>
+          <w:tcPr>
+            <w:tcW w:w="1371" w:type="dxa"/>
+            <w:gridSpan w:val="2"/>
+          </w:tcPr>
+          <w:p>
+            <w:r>
+              <w:t>erledigt</w:t>
+            </w:r>
+          </w:p>
+        </w:tc>
+      </w:tr>
+      <w:tr>
+        <w:tc>
+          <w:tcPr>
+            <w:tcW w:w="767" w:type="dxa"/>
+          </w:tcPr>
+          <w:p>
+            <w:r>
+              <w:t>VA-</w:t>
+            </w:r>
+            <w:r>
+              <w:t>53</w:t>
+            </w:r>
+          </w:p>
+        </w:tc>
+        <w:tc>
+          <w:tcPr>
+            <w:tcW w:w="5237" w:type="dxa"/>
+          </w:tcPr>
+          <w:p>
+            <w:r>
+              <w:t xml:space="preserve">3.1 Externe Schnittstellen – </w:t>
+            </w:r>
+            <w:proofErr w:type="spellStart"/>
+            <w:r>
+              <w:t>StringPersistor</w:t>
+            </w:r>
+            <w:proofErr w:type="spellEnd"/>
+          </w:p>
+        </w:tc>
+        <w:tc>
+          <w:tcPr>
+            <w:tcW w:w="978" w:type="dxa"/>
+          </w:tcPr>
+          <w:p>
+            <w:r>
+              <w:t>1:00</w:t>
+            </w:r>
+          </w:p>
+        </w:tc>
+        <w:tc>
+          <w:tcPr>
+            <w:tcW w:w="1155" w:type="dxa"/>
+          </w:tcPr>
+          <w:p>
+            <w:r>
+              <w:t>1:00</w:t>
+            </w:r>
+          </w:p>
+        </w:tc>
+        <w:tc>
+          <w:tcPr>
+            <w:tcW w:w="1371" w:type="dxa"/>
+            <w:gridSpan w:val="2"/>
+          </w:tcPr>
+          <w:p>
+            <w:r>
+              <w:t>erledigt</w:t>
+            </w:r>
+          </w:p>
+        </w:tc>
+      </w:tr>
+      <w:tr>
+        <w:tc>
+          <w:tcPr>
+            <w:tcW w:w="767" w:type="dxa"/>
+          </w:tcPr>
+          <w:p>
+            <w:r>
+              <w:t>VA-</w:t>
+            </w:r>
+            <w:r>
+              <w:t>54</w:t>
+            </w:r>
+          </w:p>
+        </w:tc>
+        <w:tc>
+          <w:tcPr>
+            <w:tcW w:w="5237" w:type="dxa"/>
+          </w:tcPr>
+          <w:p>
+            <w:r>
+              <w:t xml:space="preserve">3.2 Interne Schnittstellen – </w:t>
+            </w:r>
+            <w:proofErr w:type="spellStart"/>
+            <w:r>
+              <w:t>WriterAdapter</w:t>
+            </w:r>
+            <w:proofErr w:type="spellEnd"/>
+          </w:p>
+        </w:tc>
+        <w:tc>
+          <w:tcPr>
+            <w:tcW w:w="978" w:type="dxa"/>
+          </w:tcPr>
+          <w:p>
+            <w:r>
+              <w:t>1:00</w:t>
+            </w:r>
+          </w:p>
+        </w:tc>
+        <w:tc>
+          <w:tcPr>
+            <w:tcW w:w="1155" w:type="dxa"/>
+          </w:tcPr>
+          <w:p>
+            <w:r>
+              <w:t>1:30</w:t>
+            </w:r>
+          </w:p>
+        </w:tc>
+        <w:tc>
+          <w:tcPr>
+            <w:tcW w:w="1371" w:type="dxa"/>
+            <w:gridSpan w:val="2"/>
+          </w:tcPr>
+          <w:p>
+            <w:r>
+              <w:t>erledigt</w:t>
+            </w:r>
+          </w:p>
+        </w:tc>
+      </w:tr>
+      <w:tr>
+        <w:tc>
+          <w:tcPr>
+            <w:tcW w:w="767" w:type="dxa"/>
+          </w:tcPr>
+          <w:p>
+            <w:r>
+              <w:t>VA-</w:t>
+            </w:r>
+            <w:r>
+              <w:t>55</w:t>
+            </w:r>
+          </w:p>
+        </w:tc>
+        <w:tc>
+          <w:tcPr>
+            <w:tcW w:w="5237" w:type="dxa"/>
+          </w:tcPr>
+          <w:p>
+            <w:r>
+              <w:t xml:space="preserve">4. </w:t>
+            </w:r>
+            <w:proofErr w:type="spellStart"/>
+            <w:r>
+              <w:t>LoggerComponent</w:t>
+            </w:r>
+            <w:proofErr w:type="spellEnd"/>
+            <w:r>
+              <w:t xml:space="preserve"> (Client)</w:t>
+            </w:r>
+          </w:p>
+        </w:tc>
+        <w:tc>
+          <w:tcPr>
+            <w:tcW w:w="978" w:type="dxa"/>
+          </w:tcPr>
+          <w:p>
+            <w:r>
+              <w:t>1:00</w:t>
+            </w:r>
+          </w:p>
+        </w:tc>
+        <w:tc>
+          <w:tcPr>
+            <w:tcW w:w="1155" w:type="dxa"/>
+          </w:tcPr>
+          <w:p>
+            <w:r>
+              <w:t>0:30</w:t>
+            </w:r>
+          </w:p>
+        </w:tc>
+        <w:tc>
+          <w:tcPr>
+            <w:tcW w:w="1371" w:type="dxa"/>
+            <w:gridSpan w:val="2"/>
+          </w:tcPr>
+          <w:p>
+            <w:r>
+              <w:t>erledigt</w:t>
+            </w:r>
+          </w:p>
+        </w:tc>
+      </w:tr>
+      <w:tr>
+        <w:tc>
+          <w:tcPr>
+            <w:tcW w:w="767" w:type="dxa"/>
+          </w:tcPr>
+          <w:p>
+            <w:r>
+              <w:t>VA-</w:t>
+            </w:r>
+            <w:r>
+              <w:t>56</w:t>
+            </w:r>
+          </w:p>
+        </w:tc>
+        <w:tc>
+          <w:tcPr>
+            <w:tcW w:w="5237" w:type="dxa"/>
+          </w:tcPr>
+          <w:p>
+            <w:r>
+              <w:t xml:space="preserve">4. </w:t>
+            </w:r>
+            <w:proofErr w:type="spellStart"/>
+            <w:r>
+              <w:t>LoggerServer</w:t>
+            </w:r>
+            <w:proofErr w:type="spellEnd"/>
+          </w:p>
+        </w:tc>
+        <w:tc>
+          <w:tcPr>
+            <w:tcW w:w="978" w:type="dxa"/>
+          </w:tcPr>
+          <w:p>
+            <w:r>
+              <w:t>1:00</w:t>
+            </w:r>
+          </w:p>
+        </w:tc>
+        <w:tc>
+          <w:tcPr>
+            <w:tcW w:w="1155" w:type="dxa"/>
+          </w:tcPr>
+          <w:p>
+            <w:r>
+              <w:t>0:20</w:t>
+            </w:r>
+          </w:p>
+        </w:tc>
+        <w:tc>
+          <w:tcPr>
+            <w:tcW w:w="1371" w:type="dxa"/>
+            <w:gridSpan w:val="2"/>
+          </w:tcPr>
+          <w:p>
+            <w:r>
+              <w:t>erledigt</w:t>
+            </w:r>
+          </w:p>
+        </w:tc>
+      </w:tr>
+      <w:tr>
+        <w:tc>
+          <w:tcPr>
+            <w:tcW w:w="767" w:type="dxa"/>
+          </w:tcPr>
+          <w:p>
+            <w:r>
+              <w:t>VA-</w:t>
+            </w:r>
+            <w:r>
+              <w:t>57</w:t>
+            </w:r>
+          </w:p>
+        </w:tc>
+        <w:tc>
+          <w:tcPr>
+            <w:tcW w:w="5237" w:type="dxa"/>
+          </w:tcPr>
+          <w:p>
+            <w:r>
+              <w:t xml:space="preserve">4. </w:t>
+            </w:r>
+            <w:proofErr w:type="spellStart"/>
+            <w:r>
+              <w:t>StringPersistor</w:t>
+            </w:r>
+            <w:proofErr w:type="spellEnd"/>
+          </w:p>
+        </w:tc>
+        <w:tc>
+          <w:tcPr>
+            <w:tcW w:w="978" w:type="dxa"/>
+          </w:tcPr>
+          <w:p>
+            <w:r>
+              <w:t>2:00</w:t>
+            </w:r>
+          </w:p>
+        </w:tc>
+        <w:tc>
+          <w:tcPr>
+            <w:tcW w:w="1155" w:type="dxa"/>
+          </w:tcPr>
+          <w:p>
+            <w:r>
+              <w:t>1:30</w:t>
+            </w:r>
+          </w:p>
+        </w:tc>
+        <w:tc>
+          <w:tcPr>
+            <w:tcW w:w="1371" w:type="dxa"/>
+            <w:gridSpan w:val="2"/>
+          </w:tcPr>
+          <w:p>
+            <w:r>
+              <w:t>erledigt</w:t>
+            </w:r>
+          </w:p>
+        </w:tc>
+      </w:tr>
+      <w:tr>
+        <w:tc>
+          <w:tcPr>
+            <w:tcW w:w="767" w:type="dxa"/>
+          </w:tcPr>
+          <w:p>
+            <w:r>
+              <w:t>VA-</w:t>
+            </w:r>
+            <w:r>
+              <w:t>58</w:t>
+            </w:r>
+          </w:p>
+        </w:tc>
+        <w:tc>
+          <w:tcPr>
+            <w:tcW w:w="5237" w:type="dxa"/>
+          </w:tcPr>
+          <w:p>
+            <w:r>
+              <w:t xml:space="preserve">6. </w:t>
+            </w:r>
+            <w:proofErr w:type="spellStart"/>
+            <w:r>
+              <w:t>Testing</w:t>
+            </w:r>
+            <w:proofErr w:type="spellEnd"/>
+          </w:p>
+        </w:tc>
+        <w:tc>
+          <w:tcPr>
+            <w:tcW w:w="978" w:type="dxa"/>
+          </w:tcPr>
+          <w:p>
+            <w:r>
+              <w:t>4:00</w:t>
+            </w:r>
+          </w:p>
+        </w:tc>
+        <w:tc>
+          <w:tcPr>
+            <w:tcW w:w="1155" w:type="dxa"/>
+          </w:tcPr>
+          <w:p>
+            <w:r>
+              <w:t>-</w:t>
+            </w:r>
+          </w:p>
+        </w:tc>
+        <w:tc>
+          <w:tcPr>
+            <w:tcW w:w="1371" w:type="dxa"/>
+            <w:gridSpan w:val="2"/>
+          </w:tcPr>
+          <w:p>
+            <w:r>
+              <w:t>offen</w:t>
+            </w:r>
+          </w:p>
         </w:tc>
       </w:tr>
     </w:tbl>
@@ -907,13 +2067,19 @@
           <w:numId w:val="31"/>
         </w:numPr>
       </w:pPr>
+      <w:r>
+        <w:t>VA-46, VA-47, VA-58 wurden nach Sprint 4 verscho</w:t>
+      </w:r>
+      <w:r>
+        <w:t>ben</w:t>
+      </w:r>
     </w:p>
     <w:p>
       <w:r>
         <w:t xml:space="preserve">Datum: </w:t>
       </w:r>
       <w:r>
-        <w:t>14</w:t>
+        <w:t>27</w:t>
       </w:r>
       <w:r>
         <w:t>.</w:t>
@@ -939,170 +2105,14 @@
     </w:p>
     <w:p>
       <w:pPr>
-        <w:spacing w:line="160" w:lineRule="exact"/>
-        <w:rPr>
-          <w:sz w:val="12"/>
-        </w:rPr>
-      </w:pPr>
-      <w:r>
-        <w:rPr>
-          <w:b/>
-          <w:bCs/>
-          <w:sz w:val="12"/>
-        </w:rPr>
-        <w:t>*) erledigt (</w:t>
-      </w:r>
-      <w:r>
-        <w:rPr>
-          <w:bCs/>
-          <w:sz w:val="12"/>
-        </w:rPr>
-        <w:t>= alle Akzeptanzkriterien erfüllt</w:t>
-      </w:r>
-      <w:r>
-        <w:rPr>
-          <w:bCs/>
-          <w:sz w:val="12"/>
-        </w:rPr>
-        <w:t>)</w:t>
-      </w:r>
-      <w:r>
-        <w:rPr>
-          <w:b/>
-          <w:bCs/>
-          <w:sz w:val="12"/>
-        </w:rPr>
-        <w:t xml:space="preserve"> offen </w:t>
-      </w:r>
-      <w:r>
-        <w:rPr>
-          <w:bCs/>
-          <w:sz w:val="12"/>
-        </w:rPr>
-        <w:t>(= nicht (ganz) beendet oder nicht alle Akzeptanzkriterien erfüllt)</w:t>
-      </w:r>
-      <w:r>
-        <w:rPr>
-          <w:b/>
-          <w:bCs/>
-          <w:sz w:val="12"/>
-        </w:rPr>
-        <w:br/>
-        <w:t>W</w:t>
-      </w:r>
-      <w:r>
-        <w:rPr>
-          <w:b/>
-          <w:bCs/>
-          <w:sz w:val="12"/>
-        </w:rPr>
-        <w:t>as tun, wenn eine Story nicht beendet wurde?</w:t>
-      </w:r>
-      <w:r>
-        <w:rPr>
-          <w:b/>
-          <w:bCs/>
-          <w:sz w:val="12"/>
-        </w:rPr>
-        <w:t xml:space="preserve"> </w:t>
-      </w:r>
-      <w:r>
-        <w:rPr>
-          <w:sz w:val="12"/>
-        </w:rPr>
-        <w:t>Die ganze Story zurück in den Backlog und (ev. später) einer neuen Iteration zuweisen (diese Story mit Ihren Story-Points wird dann natürlich nicht dieser Iteration „gutgerechnet“). Sollte bereits Aufwand in die Story gesteckt worden sein, muss diese neu geschätzt werden.</w:t>
-      </w:r>
-      <w:r>
-        <w:rPr>
-          <w:sz w:val="12"/>
-        </w:rPr>
-        <w:t xml:space="preserve"> </w:t>
-      </w:r>
-      <w:r>
-        <w:rPr>
-          <w:sz w:val="12"/>
-        </w:rPr>
-        <w:br/>
-      </w:r>
-      <w:r>
-        <w:rPr>
-          <w:sz w:val="12"/>
-        </w:rPr>
-        <w:t xml:space="preserve">Ausnahmen: Falls nur ein </w:t>
-      </w:r>
-      <w:r>
-        <w:rPr>
-          <w:b/>
-          <w:bCs/>
-          <w:sz w:val="12"/>
-        </w:rPr>
-        <w:t>klar definierter</w:t>
-      </w:r>
-      <w:r>
-        <w:rPr>
-          <w:sz w:val="12"/>
-        </w:rPr>
-        <w:t xml:space="preserve"> Teil der Story fehlt (was eher selten ist) -&gt; eine neue Story für den Rest formulieren (für Backlog oder nächste Iteration), die alte Story belassen und via Bemerkung festhalten, um was der U</w:t>
-      </w:r>
-      <w:r>
-        <w:rPr>
-          <w:sz w:val="12"/>
-        </w:rPr>
-        <w:t>mfang der Story reduziert wurde</w:t>
-      </w:r>
-    </w:p>
-    <w:p>
-      <w:pPr>
-        <w:rPr>
-          <w:b/>
-        </w:rPr>
-      </w:pPr>
-    </w:p>
-    <w:p>
-      <w:pPr>
-        <w:spacing w:line="160" w:lineRule="exact"/>
-        <w:rPr>
-          <w:sz w:val="12"/>
-        </w:rPr>
-        <w:sectPr>
-          <w:headerReference w:type="default" r:id="rId11"/>
-          <w:footerReference w:type="default" r:id="rId12"/>
-          <w:footerReference w:type="first" r:id="rId13"/>
-          <w:type w:val="continuous"/>
-          <w:pgSz w:w="11906" w:h="16838"/>
-          <w:pgMar w:top="1417" w:right="1106" w:bottom="1702" w:left="1417" w:header="708" w:footer="708" w:gutter="0"/>
-          <w:cols w:space="708"/>
-          <w:docGrid w:linePitch="360"/>
-        </w:sectPr>
-      </w:pPr>
-    </w:p>
-    <w:p>
-      <w:pPr>
-        <w:adjustRightInd/>
-        <w:snapToGrid/>
-        <w:spacing w:line="240" w:lineRule="auto"/>
-        <w:rPr>
-          <w:rFonts w:ascii="Verdana" w:hAnsi="Verdana" w:cs="Arial"/>
-          <w:b/>
-          <w:bCs/>
-          <w:sz w:val="28"/>
-          <w:szCs w:val="22"/>
-        </w:rPr>
+        <w:pStyle w:val="Formatvorlageberschrift1Verdana11pt"/>
+        <w:tabs>
+          <w:tab w:val="clear" w:pos="360"/>
+        </w:tabs>
+        <w:ind w:left="397" w:hanging="397"/>
       </w:pPr>
       <w:bookmarkStart w:id="2" w:name="MacroStartPosition"/>
       <w:bookmarkEnd w:id="2"/>
-      <w:r>
-        <w:br w:type="page"/>
-      </w:r>
-    </w:p>
-    <w:p>
-      <w:pPr>
-        <w:pStyle w:val="Formatvorlageberschrift1Verdana11pt"/>
-        <w:tabs>
-          <w:tab w:val="clear" w:pos="360"/>
-        </w:tabs>
-        <w:ind w:left="397" w:hanging="397"/>
-      </w:pPr>
       <w:r>
         <w:lastRenderedPageBreak/>
         <w:t>Testprotokoll</w:t>
@@ -1121,12 +2131,37 @@
           <w:lang w:val="en-US"/>
         </w:rPr>
       </w:pPr>
+      <w:proofErr w:type="spellStart"/>
       <w:r>
         <w:rPr>
           <w:b/>
           <w:lang w:val="en-US"/>
         </w:rPr>
-        <w:t>Getestete Software-Konfiguration (Configuration Items)</w:t>
+        <w:t>Getestete</w:t>
+      </w:r>
+      <w:proofErr w:type="spellEnd"/>
+      <w:r>
+        <w:rPr>
+          <w:b/>
+          <w:lang w:val="en-US"/>
+        </w:rPr>
+        <w:t xml:space="preserve"> Software-</w:t>
+      </w:r>
+      <w:proofErr w:type="spellStart"/>
+      <w:r>
+        <w:rPr>
+          <w:b/>
+          <w:lang w:val="en-US"/>
+        </w:rPr>
+        <w:t>Konfiguration</w:t>
+      </w:r>
+      <w:proofErr w:type="spellEnd"/>
+      <w:r>
+        <w:rPr>
+          <w:b/>
+          <w:lang w:val="en-US"/>
+        </w:rPr>
+        <w:t xml:space="preserve"> (Configuration Items)</w:t>
       </w:r>
     </w:p>
     <w:tbl>
@@ -1169,9 +2204,11 @@
             <w:tcW w:w="6520" w:type="dxa"/>
           </w:tcPr>
           <w:p>
+            <w:proofErr w:type="spellStart"/>
             <w:r>
               <w:t>LoggerComponent</w:t>
             </w:r>
+            <w:proofErr w:type="spellEnd"/>
           </w:p>
         </w:tc>
         <w:tc>
@@ -1187,9 +2224,11 @@
             <w:tcW w:w="6520" w:type="dxa"/>
           </w:tcPr>
           <w:p>
+            <w:proofErr w:type="spellStart"/>
             <w:r>
               <w:t>LoggerServer</w:t>
             </w:r>
+            <w:proofErr w:type="spellEnd"/>
           </w:p>
         </w:tc>
         <w:tc>
@@ -1205,6 +2244,7 @@
             <w:tcW w:w="6520" w:type="dxa"/>
           </w:tcPr>
           <w:p>
+            <w:proofErr w:type="spellStart"/>
             <w:r>
               <w:rPr>
                 <w:lang w:val="de-DE"/>
@@ -1217,6 +2257,7 @@
               </w:rPr>
               <w:t>e</w:t>
             </w:r>
+            <w:proofErr w:type="spellEnd"/>
           </w:p>
         </w:tc>
         <w:tc>
@@ -1232,9 +2273,11 @@
             <w:tcW w:w="6520" w:type="dxa"/>
           </w:tcPr>
           <w:p>
+            <w:proofErr w:type="spellStart"/>
             <w:r>
               <w:t>LoggerViewer</w:t>
             </w:r>
+            <w:proofErr w:type="spellEnd"/>
           </w:p>
         </w:tc>
         <w:tc>
@@ -1307,8 +2350,30 @@
           <w:sz w:val="12"/>
         </w:rPr>
         <w:br/>
-        <w:t>Zusätzlich – falls  vorhanden – die Testfälle gemäss PMP Kap. 4</w:t>
+        <w:t xml:space="preserve">Zusätzlich – </w:t>
       </w:r>
+      <w:proofErr w:type="gramStart"/>
+      <w:r>
+        <w:rPr>
+          <w:sz w:val="12"/>
+        </w:rPr>
+        <w:t>falls  vorhanden</w:t>
+      </w:r>
+      <w:proofErr w:type="gramEnd"/>
+      <w:r>
+        <w:rPr>
+          <w:sz w:val="12"/>
+        </w:rPr>
+        <w:t xml:space="preserve"> – die Testfälle gemäss PMP Kap. </w:t>
+      </w:r>
+      <w:r>
+        <w:rPr>
+          <w:sz w:val="12"/>
+        </w:rPr>
+        <w:t>5</w:t>
+      </w:r>
+      <w:bookmarkStart w:id="3" w:name="_GoBack"/>
+      <w:bookmarkEnd w:id="3"/>
     </w:p>
     <w:p>
       <w:pPr>
@@ -1787,8 +2852,8 @@
       </w:pPr>
     </w:p>
     <w:sectPr>
-      <w:headerReference w:type="default" r:id="rId14"/>
-      <w:footerReference w:type="default" r:id="rId15"/>
+      <w:headerReference w:type="default" r:id="rId11"/>
+      <w:footerReference w:type="default" r:id="rId12"/>
       <w:type w:val="continuous"/>
       <w:pgSz w:w="11906" w:h="16838" w:code="9"/>
       <w:pgMar w:top="2296" w:right="1202" w:bottom="1633" w:left="1899" w:header="567" w:footer="858" w:gutter="0"/>
@@ -1875,8 +2940,16 @@
       <w:rPr>
         <w:b/>
       </w:rPr>
-      <w:t>Freigabe durch Product-Owner</w:t>
-    </w:r>
+      <w:t>Freigabe durch Product-</w:t>
+    </w:r>
+    <w:proofErr w:type="spellStart"/>
+    <w:r>
+      <w:rPr>
+        <w:b/>
+      </w:rPr>
+      <w:t>Owner</w:t>
+    </w:r>
+    <w:proofErr w:type="spellEnd"/>
     <w:r>
       <w:rPr>
         <w:b/>
@@ -1895,22 +2968,10 @@
       <w:t xml:space="preserve">Datum: </w:t>
     </w:r>
     <w:r>
-      <w:t>_________</w:t>
-    </w:r>
-    <w:r>
-      <w:t xml:space="preserve">  </w:t>
-    </w:r>
-    <w:r>
-      <w:t xml:space="preserve"> Unterschrift</w:t>
-    </w:r>
-    <w:r>
-      <w:t>:</w:t>
-    </w:r>
-    <w:r>
-      <w:t xml:space="preserve"> </w:t>
-    </w:r>
-    <w:r>
-      <w:t>Christopher Christensen</w:t>
+      <w:t>27.11.2017</w:t>
+    </w:r>
+    <w:r>
+      <w:t xml:space="preserve">   Unterschrift: Christopher Christensen</w:t>
     </w:r>
   </w:p>
   <w:p>
@@ -2203,44 +3264,6 @@
 <w:ftr xmlns:wpc="http://schemas.microsoft.com/office/word/2010/wordprocessingCanvas" xmlns:cx="http://schemas.microsoft.com/office/drawing/2014/chartex" xmlns:cx1="http://schemas.microsoft.com/office/drawing/2015/9/8/chartex" xmlns:cx2="http://schemas.microsoft.com/office/drawing/2015/10/21/chartex" xmlns:cx3="http://schemas.microsoft.com/office/drawing/2016/5/9/chartex" xmlns:cx4="http://schemas.microsoft.com/office/drawing/2016/5/10/chartex" xmlns:cx5="http://schemas.microsoft.com/office/drawing/2016/5/11/chartex" xmlns:cx6="http://schemas.microsoft.com/office/drawing/2016/5/12/chartex" xmlns:cx7="http://schemas.microsoft.com/office/drawing/2016/5/13/chartex" xmlns:cx8="http://schemas.microsoft.com/office/drawing/2016/5/14/chartex" xmlns:mc="http://schemas.openxmlformats.org/markup-compatibility/2006" xmlns:aink="http://schemas.microsoft.com/office/drawing/2016/ink" xmlns:am3d="http://schemas.microsoft.com/office/drawing/2017/model3d" xmlns:o="urn:schemas-microsoft-com:office:office" xmlns:r="http://schemas.openxmlformats.org/officeDocument/2006/relationships" xmlns:m="http://schemas.openxmlformats.org/officeDocument/2006/math" xmlns:v="urn:schemas-microsoft-com:vml" xmlns:wp14="http://schemas.microsoft.com/office/word/2010/wordprocessingDrawing" xmlns:wp="http://schemas.openxmlformats.org/drawingml/2006/wordprocessingDrawing" xmlns:w10="urn:schemas-microsoft-com:office:word" xmlns:w="http://schemas.openxmlformats.org/wordprocessingml/2006/main" xmlns:w14="http://schemas.microsoft.com/office/word/2010/wordml" xmlns:w15="http://schemas.microsoft.com/office/word/2012/wordml" xmlns:w16cid="http://schemas.microsoft.com/office/word/2016/wordml/cid" xmlns:w16se="http://schemas.microsoft.com/office/word/2015/wordml/symex" xmlns:wpg="http://schemas.microsoft.com/office/word/2010/wordprocessingGroup" xmlns:wpi="http://schemas.microsoft.com/office/word/2010/wordprocessingInk" xmlns:wne="http://schemas.microsoft.com/office/word/2006/wordml" xmlns:wps="http://schemas.microsoft.com/office/word/2010/wordprocessingShape" mc:Ignorable="w14 w15 w16se w16cid wp14">
   <w:p>
     <w:pPr>
-      <w:pBdr>
-        <w:top w:val="single" w:sz="4" w:space="1" w:color="auto"/>
-      </w:pBdr>
-      <w:rPr>
-        <w:b/>
-      </w:rPr>
-    </w:pPr>
-    <w:r>
-      <w:rPr>
-        <w:b/>
-      </w:rPr>
-      <w:t>Freigabe durch Product-Owner</w:t>
-    </w:r>
-    <w:r>
-      <w:rPr>
-        <w:b/>
-      </w:rPr>
-      <w:t>:</w:t>
-    </w:r>
-  </w:p>
-  <w:p>
-    <w:pPr>
-      <w:tabs>
-        <w:tab w:val="right" w:pos="9214"/>
-      </w:tabs>
-    </w:pPr>
-    <w:r>
-      <w:tab/>
-      <w:t>Datum: ___________ Unterschrift ____________:</w:t>
-    </w:r>
-  </w:p>
-</w:ftr>
-</file>
-
-<file path=word/footer3.xml><?xml version="1.0" encoding="utf-8"?>
-<w:ftr xmlns:wpc="http://schemas.microsoft.com/office/word/2010/wordprocessingCanvas" xmlns:cx="http://schemas.microsoft.com/office/drawing/2014/chartex" xmlns:cx1="http://schemas.microsoft.com/office/drawing/2015/9/8/chartex" xmlns:cx2="http://schemas.microsoft.com/office/drawing/2015/10/21/chartex" xmlns:cx3="http://schemas.microsoft.com/office/drawing/2016/5/9/chartex" xmlns:cx4="http://schemas.microsoft.com/office/drawing/2016/5/10/chartex" xmlns:cx5="http://schemas.microsoft.com/office/drawing/2016/5/11/chartex" xmlns:cx6="http://schemas.microsoft.com/office/drawing/2016/5/12/chartex" xmlns:cx7="http://schemas.microsoft.com/office/drawing/2016/5/13/chartex" xmlns:cx8="http://schemas.microsoft.com/office/drawing/2016/5/14/chartex" xmlns:mc="http://schemas.openxmlformats.org/markup-compatibility/2006" xmlns:aink="http://schemas.microsoft.com/office/drawing/2016/ink" xmlns:am3d="http://schemas.microsoft.com/office/drawing/2017/model3d" xmlns:o="urn:schemas-microsoft-com:office:office" xmlns:r="http://schemas.openxmlformats.org/officeDocument/2006/relationships" xmlns:m="http://schemas.openxmlformats.org/officeDocument/2006/math" xmlns:v="urn:schemas-microsoft-com:vml" xmlns:wp14="http://schemas.microsoft.com/office/word/2010/wordprocessingDrawing" xmlns:wp="http://schemas.openxmlformats.org/drawingml/2006/wordprocessingDrawing" xmlns:w10="urn:schemas-microsoft-com:office:word" xmlns:w="http://schemas.openxmlformats.org/wordprocessingml/2006/main" xmlns:w14="http://schemas.microsoft.com/office/word/2010/wordml" xmlns:w15="http://schemas.microsoft.com/office/word/2012/wordml" xmlns:w16cid="http://schemas.microsoft.com/office/word/2016/wordml/cid" xmlns:w16se="http://schemas.microsoft.com/office/word/2015/wordml/symex" xmlns:wpg="http://schemas.microsoft.com/office/word/2010/wordprocessingGroup" xmlns:wpi="http://schemas.microsoft.com/office/word/2010/wordprocessingInk" xmlns:wne="http://schemas.microsoft.com/office/word/2006/wordml" xmlns:wps="http://schemas.microsoft.com/office/word/2010/wordprocessingShape" mc:Ignorable="w14 w15 w16se w16cid wp14">
-  <w:p>
-    <w:pPr>
       <w:pStyle w:val="Fuzeile"/>
       <w:pBdr>
         <w:top w:val="single" w:sz="4" w:space="1" w:color="auto"/>
@@ -2251,163 +3274,88 @@
       <w:rPr>
         <w:sz w:val="22"/>
         <w:szCs w:val="22"/>
-      </w:rPr>
-    </w:pPr>
-    <w:r>
-      <w:rPr>
-        <w:sz w:val="22"/>
+        <w:lang w:val="en-US"/>
+      </w:rPr>
+    </w:pPr>
+    <w:proofErr w:type="spellStart"/>
+    <w:r>
+      <w:rPr>
+        <w:sz w:val="18"/>
         <w:szCs w:val="22"/>
-      </w:rPr>
-      <w:t>Protokoll Sprintreview</w:t>
-    </w:r>
-    <w:r>
-      <w:rPr>
-        <w:sz w:val="22"/>
+        <w:lang w:val="en-US"/>
+      </w:rPr>
+      <w:t>Protokoll</w:t>
+    </w:r>
+    <w:proofErr w:type="spellEnd"/>
+    <w:r>
+      <w:rPr>
+        <w:sz w:val="18"/>
         <w:szCs w:val="22"/>
-      </w:rPr>
-      <w:tab/>
-      <w:t xml:space="preserve">Seite </w:t>
-    </w:r>
-    <w:r>
-      <w:rPr>
-        <w:rStyle w:val="Seitenzahl"/>
-        <w:sz w:val="22"/>
+        <w:lang w:val="en-US"/>
+      </w:rPr>
+      <w:t xml:space="preserve"> </w:t>
+    </w:r>
+    <w:proofErr w:type="spellStart"/>
+    <w:r>
+      <w:rPr>
+        <w:sz w:val="18"/>
         <w:szCs w:val="22"/>
-      </w:rPr>
-      <w:fldChar w:fldCharType="begin"/>
-    </w:r>
-    <w:r>
-      <w:rPr>
-        <w:rStyle w:val="Seitenzahl"/>
-        <w:sz w:val="22"/>
+        <w:lang w:val="en-US"/>
+      </w:rPr>
+      <w:t>Sprintreview</w:t>
+    </w:r>
+    <w:proofErr w:type="spellEnd"/>
+    <w:r>
+      <w:rPr>
+        <w:sz w:val="18"/>
         <w:szCs w:val="22"/>
-      </w:rPr>
-      <w:instrText xml:space="preserve"> PAGE </w:instrText>
-    </w:r>
-    <w:r>
-      <w:rPr>
-        <w:rStyle w:val="Seitenzahl"/>
-        <w:sz w:val="22"/>
+        <w:lang w:val="en-US"/>
+      </w:rPr>
+      <w:t xml:space="preserve"> – </w:t>
+    </w:r>
+    <w:proofErr w:type="spellStart"/>
+    <w:r>
+      <w:rPr>
+        <w:sz w:val="18"/>
         <w:szCs w:val="22"/>
-      </w:rPr>
-      <w:fldChar w:fldCharType="separate"/>
-    </w:r>
-    <w:r>
-      <w:rPr>
-        <w:rStyle w:val="Seitenzahl"/>
-        <w:noProof/>
-        <w:sz w:val="22"/>
+        <w:lang w:val="en-US"/>
+      </w:rPr>
+      <w:t>Inspiriert</w:t>
+    </w:r>
+    <w:proofErr w:type="spellEnd"/>
+    <w:r>
+      <w:rPr>
+        <w:sz w:val="18"/>
         <w:szCs w:val="22"/>
-      </w:rPr>
-      <w:t>2</w:t>
-    </w:r>
-    <w:r>
-      <w:rPr>
-        <w:rStyle w:val="Seitenzahl"/>
-        <w:sz w:val="22"/>
-        <w:szCs w:val="22"/>
-      </w:rPr>
-      <w:fldChar w:fldCharType="end"/>
-    </w:r>
-    <w:r>
-      <w:rPr>
-        <w:rStyle w:val="Seitenzahl"/>
-        <w:sz w:val="22"/>
-        <w:szCs w:val="22"/>
-      </w:rPr>
-      <w:t>/</w:t>
-    </w:r>
-    <w:r>
-      <w:rPr>
-        <w:rStyle w:val="Seitenzahl"/>
-        <w:sz w:val="22"/>
-        <w:szCs w:val="22"/>
-      </w:rPr>
-      <w:fldChar w:fldCharType="begin"/>
-    </w:r>
-    <w:r>
-      <w:rPr>
-        <w:rStyle w:val="Seitenzahl"/>
-        <w:sz w:val="22"/>
-        <w:szCs w:val="22"/>
-      </w:rPr>
-      <w:instrText xml:space="preserve"> NUMPAGES </w:instrText>
-    </w:r>
-    <w:r>
-      <w:rPr>
-        <w:rStyle w:val="Seitenzahl"/>
-        <w:sz w:val="22"/>
-        <w:szCs w:val="22"/>
-      </w:rPr>
-      <w:fldChar w:fldCharType="separate"/>
-    </w:r>
-    <w:r>
-      <w:rPr>
-        <w:rStyle w:val="Seitenzahl"/>
-        <w:noProof/>
-        <w:sz w:val="22"/>
-        <w:szCs w:val="22"/>
-      </w:rPr>
-      <w:t>1</w:t>
-    </w:r>
-    <w:r>
-      <w:rPr>
-        <w:rStyle w:val="Seitenzahl"/>
-        <w:sz w:val="22"/>
-        <w:szCs w:val="22"/>
-      </w:rPr>
-      <w:fldChar w:fldCharType="end"/>
-    </w:r>
-  </w:p>
-  <w:p>
-    <w:pPr>
-      <w:pStyle w:val="Fuzeile"/>
-    </w:pPr>
-  </w:p>
-</w:ftr>
-</file>
-
-<file path=word/footer4.xml><?xml version="1.0" encoding="utf-8"?>
-<w:ftr xmlns:wpc="http://schemas.microsoft.com/office/word/2010/wordprocessingCanvas" xmlns:cx="http://schemas.microsoft.com/office/drawing/2014/chartex" xmlns:cx1="http://schemas.microsoft.com/office/drawing/2015/9/8/chartex" xmlns:cx2="http://schemas.microsoft.com/office/drawing/2015/10/21/chartex" xmlns:cx3="http://schemas.microsoft.com/office/drawing/2016/5/9/chartex" xmlns:cx4="http://schemas.microsoft.com/office/drawing/2016/5/10/chartex" xmlns:cx5="http://schemas.microsoft.com/office/drawing/2016/5/11/chartex" xmlns:cx6="http://schemas.microsoft.com/office/drawing/2016/5/12/chartex" xmlns:cx7="http://schemas.microsoft.com/office/drawing/2016/5/13/chartex" xmlns:cx8="http://schemas.microsoft.com/office/drawing/2016/5/14/chartex" xmlns:mc="http://schemas.openxmlformats.org/markup-compatibility/2006" xmlns:aink="http://schemas.microsoft.com/office/drawing/2016/ink" xmlns:am3d="http://schemas.microsoft.com/office/drawing/2017/model3d" xmlns:o="urn:schemas-microsoft-com:office:office" xmlns:r="http://schemas.openxmlformats.org/officeDocument/2006/relationships" xmlns:m="http://schemas.openxmlformats.org/officeDocument/2006/math" xmlns:v="urn:schemas-microsoft-com:vml" xmlns:wp14="http://schemas.microsoft.com/office/word/2010/wordprocessingDrawing" xmlns:wp="http://schemas.openxmlformats.org/drawingml/2006/wordprocessingDrawing" xmlns:w10="urn:schemas-microsoft-com:office:word" xmlns:w="http://schemas.openxmlformats.org/wordprocessingml/2006/main" xmlns:w14="http://schemas.microsoft.com/office/word/2010/wordml" xmlns:w15="http://schemas.microsoft.com/office/word/2012/wordml" xmlns:w16cid="http://schemas.microsoft.com/office/word/2016/wordml/cid" xmlns:w16se="http://schemas.microsoft.com/office/word/2015/wordml/symex" xmlns:wpg="http://schemas.microsoft.com/office/word/2010/wordprocessingGroup" xmlns:wpi="http://schemas.microsoft.com/office/word/2010/wordprocessingInk" xmlns:wne="http://schemas.microsoft.com/office/word/2006/wordml" xmlns:wps="http://schemas.microsoft.com/office/word/2010/wordprocessingShape" mc:Ignorable="w14 w15 w16se w16cid wp14">
-  <w:p>
-    <w:pPr>
-      <w:pStyle w:val="Fuzeile"/>
-      <w:pBdr>
-        <w:top w:val="single" w:sz="4" w:space="1" w:color="auto"/>
-      </w:pBdr>
-      <w:tabs>
-        <w:tab w:val="right" w:pos="9360"/>
-      </w:tabs>
+        <w:lang w:val="en-US"/>
+      </w:rPr>
+      <w:t xml:space="preserve"> von Standards des Institute of Electrical and Electronics Engineers</w:t>
+    </w:r>
+    <w:r>
       <w:rPr>
         <w:sz w:val="22"/>
         <w:szCs w:val="22"/>
         <w:lang w:val="en-US"/>
       </w:rPr>
-    </w:pPr>
-    <w:r>
-      <w:rPr>
-        <w:sz w:val="18"/>
-        <w:szCs w:val="22"/>
-        <w:lang w:val="en-US"/>
-      </w:rPr>
-      <w:t>Protokoll Sprintreview</w:t>
-    </w:r>
-    <w:r>
-      <w:rPr>
-        <w:sz w:val="18"/>
-        <w:szCs w:val="22"/>
-        <w:lang w:val="en-US"/>
-      </w:rPr>
-      <w:t xml:space="preserve"> – Inspiriert von Standards des Institute of Electrical and Electronics Engineers</w:t>
-    </w:r>
+      <w:tab/>
+    </w:r>
+    <w:proofErr w:type="spellStart"/>
     <w:r>
       <w:rPr>
         <w:sz w:val="22"/>
         <w:szCs w:val="22"/>
         <w:lang w:val="en-US"/>
       </w:rPr>
-      <w:tab/>
-      <w:t xml:space="preserve">Seite </w:t>
+      <w:t>Seite</w:t>
+    </w:r>
+    <w:proofErr w:type="spellEnd"/>
+    <w:r>
+      <w:rPr>
+        <w:sz w:val="22"/>
+        <w:szCs w:val="22"/>
+        <w:lang w:val="en-US"/>
+      </w:rPr>
+      <w:t xml:space="preserve"> </w:t>
     </w:r>
     <w:r>
       <w:rPr>
@@ -2915,16 +3863,9 @@
         <w:sz w:val="22"/>
         <w:szCs w:val="22"/>
       </w:rPr>
-      <w:t>Christopher Christensen</w:t>
-    </w:r>
-    <w:r>
-      <w:rPr>
-        <w:color w:val="7F7F7F" w:themeColor="text1" w:themeTint="80"/>
-        <w:sz w:val="22"/>
-        <w:szCs w:val="22"/>
-      </w:rPr>
-      <w:t>]  [</w:t>
-    </w:r>
+      <w:t xml:space="preserve">Christopher </w:t>
+    </w:r>
+    <w:proofErr w:type="gramStart"/>
     <w:r>
       <w:rPr>
         <w:i/>
@@ -2932,8 +3873,17 @@
         <w:sz w:val="22"/>
         <w:szCs w:val="22"/>
       </w:rPr>
-      <w:t>Valentin B</w:t>
-    </w:r>
+      <w:t>Christensen</w:t>
+    </w:r>
+    <w:r>
+      <w:rPr>
+        <w:color w:val="7F7F7F" w:themeColor="text1" w:themeTint="80"/>
+        <w:sz w:val="22"/>
+        <w:szCs w:val="22"/>
+      </w:rPr>
+      <w:t>]  [</w:t>
+    </w:r>
+    <w:proofErr w:type="gramEnd"/>
     <w:r>
       <w:rPr>
         <w:i/>
@@ -2941,7 +3891,7 @@
         <w:sz w:val="22"/>
         <w:szCs w:val="22"/>
       </w:rPr>
-      <w:t>ü</w:t>
+      <w:t>Valentin B</w:t>
     </w:r>
     <w:r>
       <w:rPr>
@@ -2950,7 +3900,7 @@
         <w:sz w:val="22"/>
         <w:szCs w:val="22"/>
       </w:rPr>
-      <w:t>r</w:t>
+      <w:t>ü</w:t>
     </w:r>
     <w:r>
       <w:rPr>
@@ -2959,15 +3909,7 @@
         <w:sz w:val="22"/>
         <w:szCs w:val="22"/>
       </w:rPr>
-      <w:t>gler</w:t>
-    </w:r>
-    <w:r>
-      <w:rPr>
-        <w:color w:val="7F7F7F" w:themeColor="text1" w:themeTint="80"/>
-        <w:sz w:val="22"/>
-        <w:szCs w:val="22"/>
-      </w:rPr>
-      <w:t>]   [</w:t>
+      <w:t>r</w:t>
     </w:r>
     <w:r>
       <w:rPr>
@@ -2976,7 +3918,7 @@
         <w:sz w:val="22"/>
         <w:szCs w:val="22"/>
       </w:rPr>
-      <w:t>Lukas Arnold</w:t>
+      <w:t>gler</w:t>
     </w:r>
     <w:r>
       <w:rPr>
@@ -2993,7 +3935,7 @@
         <w:sz w:val="22"/>
         <w:szCs w:val="22"/>
       </w:rPr>
-      <w:t>Melvin Werthmüller</w:t>
+      <w:t>Lukas Arnold</w:t>
     </w:r>
     <w:r>
       <w:rPr>
@@ -3001,6 +3943,23 @@
         <w:sz w:val="22"/>
         <w:szCs w:val="22"/>
       </w:rPr>
+      <w:t>]   [</w:t>
+    </w:r>
+    <w:r>
+      <w:rPr>
+        <w:i/>
+        <w:color w:val="7F7F7F" w:themeColor="text1" w:themeTint="80"/>
+        <w:sz w:val="22"/>
+        <w:szCs w:val="22"/>
+      </w:rPr>
+      <w:t>Melvin Werthmüller</w:t>
+    </w:r>
+    <w:r>
+      <w:rPr>
+        <w:color w:val="7F7F7F" w:themeColor="text1" w:themeTint="80"/>
+        <w:sz w:val="22"/>
+        <w:szCs w:val="22"/>
+      </w:rPr>
       <w:t>]</w:t>
     </w:r>
   </w:p>
@@ -3010,7 +3969,7 @@
         <w:noProof/>
       </w:rPr>
       <w:drawing>
-        <wp:anchor distT="0" distB="0" distL="114300" distR="114300" simplePos="0" relativeHeight="251660288" behindDoc="1" locked="1" layoutInCell="1" allowOverlap="1" wp14:anchorId="5BF2A39D" wp14:editId="067BABA9">
+        <wp:anchor distT="0" distB="0" distL="114300" distR="114300" simplePos="0" relativeHeight="251658752" behindDoc="1" locked="1" layoutInCell="1" allowOverlap="1" wp14:anchorId="5BF2A39D" wp14:editId="543D5946">
           <wp:simplePos x="0" y="0"/>
           <wp:positionH relativeFrom="page">
             <wp:posOffset>0</wp:posOffset>
@@ -3070,7 +4029,7 @@
         <w:noProof/>
       </w:rPr>
       <w:drawing>
-        <wp:anchor distT="0" distB="0" distL="114300" distR="114300" simplePos="0" relativeHeight="251658240" behindDoc="1" locked="1" layoutInCell="1" allowOverlap="1" wp14:anchorId="51751BE7" wp14:editId="14BC5EE3">
+        <wp:anchor distT="0" distB="0" distL="114300" distR="114300" simplePos="0" relativeHeight="251656704" behindDoc="1" locked="1" layoutInCell="1" allowOverlap="1" wp14:anchorId="51751BE7" wp14:editId="5096C12C">
           <wp:simplePos x="0" y="0"/>
           <wp:positionH relativeFrom="page">
             <wp:posOffset>0</wp:posOffset>
@@ -3137,229 +4096,124 @@
 <w:hdr xmlns:wpc="http://schemas.microsoft.com/office/word/2010/wordprocessingCanvas" xmlns:cx="http://schemas.microsoft.com/office/drawing/2014/chartex" xmlns:cx1="http://schemas.microsoft.com/office/drawing/2015/9/8/chartex" xmlns:cx2="http://schemas.microsoft.com/office/drawing/2015/10/21/chartex" xmlns:cx3="http://schemas.microsoft.com/office/drawing/2016/5/9/chartex" xmlns:cx4="http://schemas.microsoft.com/office/drawing/2016/5/10/chartex" xmlns:cx5="http://schemas.microsoft.com/office/drawing/2016/5/11/chartex" xmlns:cx6="http://schemas.microsoft.com/office/drawing/2016/5/12/chartex" xmlns:cx7="http://schemas.microsoft.com/office/drawing/2016/5/13/chartex" xmlns:cx8="http://schemas.microsoft.com/office/drawing/2016/5/14/chartex" xmlns:mc="http://schemas.openxmlformats.org/markup-compatibility/2006" xmlns:aink="http://schemas.microsoft.com/office/drawing/2016/ink" xmlns:am3d="http://schemas.microsoft.com/office/drawing/2017/model3d" xmlns:o="urn:schemas-microsoft-com:office:office" xmlns:r="http://schemas.openxmlformats.org/officeDocument/2006/relationships" xmlns:m="http://schemas.openxmlformats.org/officeDocument/2006/math" xmlns:v="urn:schemas-microsoft-com:vml" xmlns:wp14="http://schemas.microsoft.com/office/word/2010/wordprocessingDrawing" xmlns:wp="http://schemas.openxmlformats.org/drawingml/2006/wordprocessingDrawing" xmlns:w10="urn:schemas-microsoft-com:office:word" xmlns:w="http://schemas.openxmlformats.org/wordprocessingml/2006/main" xmlns:w14="http://schemas.microsoft.com/office/word/2010/wordml" xmlns:w15="http://schemas.microsoft.com/office/word/2012/wordml" xmlns:w16cid="http://schemas.microsoft.com/office/word/2016/wordml/cid" xmlns:w16se="http://schemas.microsoft.com/office/word/2015/wordml/symex" xmlns:wpg="http://schemas.microsoft.com/office/word/2010/wordprocessingGroup" xmlns:wpi="http://schemas.microsoft.com/office/word/2010/wordprocessingInk" xmlns:wne="http://schemas.microsoft.com/office/word/2006/wordml" xmlns:wps="http://schemas.microsoft.com/office/word/2010/wordprocessingShape" mc:Ignorable="w14 w15 w16se w16cid wp14">
   <w:p>
     <w:pPr>
-      <w:pStyle w:val="Kopfzeile"/>
-      <w:tabs>
-        <w:tab w:val="right" w:pos="9360"/>
-      </w:tabs>
-      <w:spacing w:line="240" w:lineRule="auto"/>
+      <w:spacing w:line="160" w:lineRule="exact"/>
+      <w:rPr>
+        <w:sz w:val="12"/>
+      </w:rPr>
+    </w:pPr>
+    <w:bookmarkStart w:id="4" w:name="LogoPn"/>
+    <w:r>
       <w:rPr>
         <w:b/>
-        <w:sz w:val="22"/>
-        <w:szCs w:val="22"/>
-      </w:rPr>
-    </w:pPr>
-  </w:p>
-  <w:p>
-    <w:pPr>
-      <w:pStyle w:val="Kopfzeile"/>
-      <w:tabs>
-        <w:tab w:val="right" w:pos="9360"/>
-      </w:tabs>
-      <w:spacing w:line="240" w:lineRule="auto"/>
+        <w:bCs/>
+        <w:sz w:val="12"/>
+      </w:rPr>
+      <w:t>*) erledigt (</w:t>
+    </w:r>
+    <w:r>
+      <w:rPr>
+        <w:bCs/>
+        <w:sz w:val="12"/>
+      </w:rPr>
+      <w:t>= alle Akzeptanzkriterien erfüllt</w:t>
+    </w:r>
+    <w:r>
+      <w:rPr>
+        <w:bCs/>
+        <w:sz w:val="12"/>
+      </w:rPr>
+      <w:t>)</w:t>
+    </w:r>
+    <w:r>
       <w:rPr>
         <w:b/>
-        <w:sz w:val="72"/>
-        <w:szCs w:val="72"/>
-      </w:rPr>
-    </w:pPr>
+        <w:bCs/>
+        <w:sz w:val="12"/>
+      </w:rPr>
+      <w:t xml:space="preserve"> offen </w:t>
+    </w:r>
+    <w:r>
+      <w:rPr>
+        <w:bCs/>
+        <w:sz w:val="12"/>
+      </w:rPr>
+      <w:t>(= nicht (ganz) beendet oder nicht alle Akzeptanzkriterien erfüllt)</w:t>
+    </w:r>
     <w:r>
       <w:rPr>
         <w:b/>
-        <w:sz w:val="72"/>
-        <w:szCs w:val="72"/>
-      </w:rPr>
-      <w:tab/>
+        <w:bCs/>
+        <w:sz w:val="12"/>
+      </w:rPr>
+      <w:br/>
+      <w:t>W</w:t>
     </w:r>
     <w:r>
       <w:rPr>
         <w:b/>
-        <w:color w:val="FF0000"/>
-        <w:sz w:val="72"/>
-        <w:szCs w:val="72"/>
-      </w:rPr>
-      <w:t>[</w:t>
+        <w:bCs/>
+        <w:sz w:val="12"/>
+      </w:rPr>
+      <w:t>as tun, wenn eine Story nicht beendet wurde?</w:t>
     </w:r>
     <w:r>
       <w:rPr>
         <w:b/>
-        <w:i/>
-        <w:color w:val="FF0000"/>
-        <w:sz w:val="72"/>
-        <w:szCs w:val="72"/>
-      </w:rPr>
-      <w:t>Team</w:t>
+        <w:bCs/>
+        <w:sz w:val="12"/>
+      </w:rPr>
+      <w:t xml:space="preserve"> </w:t>
+    </w:r>
+    <w:r>
+      <w:rPr>
+        <w:sz w:val="12"/>
+      </w:rPr>
+      <w:t>Die ganze Story zurück in den Backlog und (ev. später) einer neuen Iteration zuweisen (diese Story mit Ihren Story-Points wird dann natürlich nicht dieser Iteration „gutgerechnet“). Sollte bereits Aufwand in die Story gesteckt worden sein, muss diese neu geschätzt werden.</w:t>
+    </w:r>
+    <w:r>
+      <w:rPr>
+        <w:sz w:val="12"/>
+      </w:rPr>
+      <w:t xml:space="preserve"> </w:t>
+    </w:r>
+    <w:r>
+      <w:rPr>
+        <w:sz w:val="12"/>
+      </w:rPr>
+      <w:br/>
+    </w:r>
+    <w:r>
+      <w:rPr>
+        <w:sz w:val="12"/>
+      </w:rPr>
+      <w:t xml:space="preserve">Ausnahmen: Falls nur ein </w:t>
     </w:r>
     <w:r>
       <w:rPr>
         <w:b/>
-        <w:color w:val="FF0000"/>
-        <w:sz w:val="72"/>
-        <w:szCs w:val="72"/>
-      </w:rPr>
-      <w:t xml:space="preserve"> #]</w:t>
-    </w:r>
-  </w:p>
-  <w:p>
-    <w:pPr>
-      <w:pStyle w:val="Kopfzeile"/>
-      <w:pBdr>
-        <w:bottom w:val="single" w:sz="4" w:space="1" w:color="auto"/>
-      </w:pBdr>
-      <w:tabs>
-        <w:tab w:val="right" w:pos="9360"/>
-      </w:tabs>
-      <w:spacing w:line="240" w:lineRule="auto"/>
-      <w:rPr>
-        <w:sz w:val="22"/>
-        <w:szCs w:val="22"/>
-      </w:rPr>
-    </w:pPr>
-  </w:p>
-  <w:p>
-    <w:pPr>
-      <w:pStyle w:val="Kopfzeile"/>
-      <w:pBdr>
-        <w:bottom w:val="single" w:sz="4" w:space="1" w:color="auto"/>
-      </w:pBdr>
-      <w:tabs>
-        <w:tab w:val="right" w:pos="9360"/>
-      </w:tabs>
-      <w:spacing w:line="240" w:lineRule="auto"/>
-      <w:rPr>
-        <w:color w:val="FF0000"/>
-        <w:sz w:val="22"/>
-        <w:szCs w:val="22"/>
-      </w:rPr>
-    </w:pPr>
-    <w:r>
-      <w:rPr>
-        <w:color w:val="FF0000"/>
-        <w:sz w:val="22"/>
-        <w:szCs w:val="22"/>
-      </w:rPr>
-      <w:t>[</w:t>
-    </w:r>
-    <w:r>
-      <w:rPr>
-        <w:i/>
-        <w:color w:val="FF0000"/>
-        <w:sz w:val="22"/>
-        <w:szCs w:val="22"/>
-      </w:rPr>
-      <w:t>Mitglied 1</w:t>
-    </w:r>
-    <w:r>
-      <w:rPr>
-        <w:color w:val="FF0000"/>
-        <w:sz w:val="22"/>
-        <w:szCs w:val="22"/>
-      </w:rPr>
-      <w:t>]   [</w:t>
-    </w:r>
-    <w:r>
-      <w:rPr>
-        <w:i/>
-        <w:color w:val="FF0000"/>
-        <w:sz w:val="22"/>
-        <w:szCs w:val="22"/>
-      </w:rPr>
-      <w:t>Mitglied 2</w:t>
-    </w:r>
-    <w:r>
-      <w:rPr>
-        <w:color w:val="FF0000"/>
-        <w:sz w:val="22"/>
-        <w:szCs w:val="22"/>
-      </w:rPr>
-      <w:t>]   [</w:t>
-    </w:r>
-    <w:r>
-      <w:rPr>
-        <w:i/>
-        <w:color w:val="FF0000"/>
-        <w:sz w:val="22"/>
-        <w:szCs w:val="22"/>
-      </w:rPr>
-      <w:t>Mitglied 3</w:t>
-    </w:r>
-    <w:r>
-      <w:rPr>
-        <w:color w:val="FF0000"/>
-        <w:sz w:val="22"/>
-        <w:szCs w:val="22"/>
-      </w:rPr>
-      <w:t>]   [</w:t>
-    </w:r>
-    <w:r>
-      <w:rPr>
-        <w:i/>
-        <w:color w:val="FF0000"/>
-        <w:sz w:val="22"/>
-        <w:szCs w:val="22"/>
-      </w:rPr>
-      <w:t>Mitglied 4</w:t>
-    </w:r>
-    <w:r>
-      <w:rPr>
-        <w:color w:val="FF0000"/>
-        <w:sz w:val="22"/>
-        <w:szCs w:val="22"/>
-      </w:rPr>
-      <w:t>]   [</w:t>
-    </w:r>
-    <w:r>
-      <w:rPr>
-        <w:i/>
-        <w:color w:val="FF0000"/>
-        <w:sz w:val="22"/>
-        <w:szCs w:val="22"/>
-      </w:rPr>
-      <w:t>Mitglied 5</w:t>
-    </w:r>
-    <w:r>
-      <w:rPr>
-        <w:color w:val="FF0000"/>
-        <w:sz w:val="22"/>
-        <w:szCs w:val="22"/>
-      </w:rPr>
-      <w:t>]   [</w:t>
-    </w:r>
-    <w:r>
-      <w:rPr>
-        <w:i/>
-        <w:color w:val="FF0000"/>
-        <w:sz w:val="22"/>
-        <w:szCs w:val="22"/>
-      </w:rPr>
-      <w:t>Mitglied 6</w:t>
-    </w:r>
-    <w:r>
-      <w:rPr>
-        <w:color w:val="FF0000"/>
-        <w:sz w:val="22"/>
-        <w:szCs w:val="22"/>
-      </w:rPr>
-      <w:t>]</w:t>
-    </w:r>
-  </w:p>
-</w:hdr>
-</file>
-
-<file path=word/header3.xml><?xml version="1.0" encoding="utf-8"?>
-<w:hdr xmlns:wpc="http://schemas.microsoft.com/office/word/2010/wordprocessingCanvas" xmlns:cx="http://schemas.microsoft.com/office/drawing/2014/chartex" xmlns:cx1="http://schemas.microsoft.com/office/drawing/2015/9/8/chartex" xmlns:cx2="http://schemas.microsoft.com/office/drawing/2015/10/21/chartex" xmlns:cx3="http://schemas.microsoft.com/office/drawing/2016/5/9/chartex" xmlns:cx4="http://schemas.microsoft.com/office/drawing/2016/5/10/chartex" xmlns:cx5="http://schemas.microsoft.com/office/drawing/2016/5/11/chartex" xmlns:cx6="http://schemas.microsoft.com/office/drawing/2016/5/12/chartex" xmlns:cx7="http://schemas.microsoft.com/office/drawing/2016/5/13/chartex" xmlns:cx8="http://schemas.microsoft.com/office/drawing/2016/5/14/chartex" xmlns:mc="http://schemas.openxmlformats.org/markup-compatibility/2006" xmlns:aink="http://schemas.microsoft.com/office/drawing/2016/ink" xmlns:am3d="http://schemas.microsoft.com/office/drawing/2017/model3d" xmlns:o="urn:schemas-microsoft-com:office:office" xmlns:r="http://schemas.openxmlformats.org/officeDocument/2006/relationships" xmlns:m="http://schemas.openxmlformats.org/officeDocument/2006/math" xmlns:v="urn:schemas-microsoft-com:vml" xmlns:wp14="http://schemas.microsoft.com/office/word/2010/wordprocessingDrawing" xmlns:wp="http://schemas.openxmlformats.org/drawingml/2006/wordprocessingDrawing" xmlns:w10="urn:schemas-microsoft-com:office:word" xmlns:w="http://schemas.openxmlformats.org/wordprocessingml/2006/main" xmlns:w14="http://schemas.microsoft.com/office/word/2010/wordml" xmlns:w15="http://schemas.microsoft.com/office/word/2012/wordml" xmlns:w16cid="http://schemas.microsoft.com/office/word/2016/wordml/cid" xmlns:w16se="http://schemas.microsoft.com/office/word/2015/wordml/symex" xmlns:wpg="http://schemas.microsoft.com/office/word/2010/wordprocessingGroup" xmlns:wpi="http://schemas.microsoft.com/office/word/2010/wordprocessingInk" xmlns:wne="http://schemas.microsoft.com/office/word/2006/wordml" xmlns:wps="http://schemas.microsoft.com/office/word/2010/wordprocessingShape" mc:Ignorable="w14 w15 w16se w16cid wp14">
-  <w:p>
-    <w:pPr>
-      <w:rPr>
-        <w:lang w:val="en-GB"/>
-      </w:rPr>
-    </w:pPr>
-    <w:bookmarkStart w:id="3" w:name="LogoPn"/>
+        <w:bCs/>
+        <w:sz w:val="12"/>
+      </w:rPr>
+      <w:t>klar definierter</w:t>
+    </w:r>
+    <w:r>
+      <w:rPr>
+        <w:sz w:val="12"/>
+      </w:rPr>
+      <w:t xml:space="preserve"> Teil der Story fehlt (was eher selten ist) -&gt; eine neue Story für den Rest formulieren (für Backlog oder nächste Iteration), die alte Story belassen und via Bemerkung festhalten, um was der U</w:t>
+    </w:r>
+    <w:r>
+      <w:rPr>
+        <w:sz w:val="12"/>
+      </w:rPr>
+      <w:t>mfang der Story reduziert wurde</w:t>
+    </w:r>
     <w:r>
       <w:rPr>
         <w:noProof/>
       </w:rPr>
       <w:drawing>
-        <wp:anchor distT="0" distB="0" distL="114300" distR="114300" simplePos="0" relativeHeight="251662336" behindDoc="1" locked="1" layoutInCell="1" allowOverlap="1" wp14:anchorId="322306B2" wp14:editId="04C4B063">
+        <wp:anchor distT="0" distB="0" distL="114300" distR="114300" simplePos="0" relativeHeight="251657728" behindDoc="1" locked="1" layoutInCell="1" allowOverlap="1" wp14:anchorId="322306B2" wp14:editId="427DA0A8">
           <wp:simplePos x="0" y="0"/>
           <wp:positionH relativeFrom="page">
             <wp:posOffset>0</wp:posOffset>
@@ -3414,13 +4268,13 @@
         </wp:anchor>
       </w:drawing>
     </w:r>
-    <w:r>
-      <w:rPr>
-        <w:lang w:val="en-GB"/>
-      </w:rPr>
-      <w:t> </w:t>
-    </w:r>
-    <w:bookmarkEnd w:id="3"/>
+    <w:bookmarkEnd w:id="4"/>
+    <w:r>
+      <w:rPr>
+        <w:sz w:val="12"/>
+      </w:rPr>
+      <w:t>.</w:t>
+    </w:r>
   </w:p>
 </w:hdr>
 </file>
@@ -11825,25 +12679,25 @@
 </file>
 
 <file path=customXml/item1.xml><?xml version="1.0" encoding="utf-8"?>
+<officeatwork xmlns="http://schemas.officeatwork.com/MasterProperties">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</officeatwork>
+</file>
+
+<file path=customXml/item2.xml><?xml version="1.0" encoding="utf-8"?>
 <officeatwork xmlns="http://schemas.officeatwork.com/Document">eNp7v3u/jUt+cmlual6JnY1PYl56aWJ6qp2RgampjT6ca6MPVwMA6D4SQg==</officeatwork>
 </file>
 
-<file path=customXml/item2.xml><?xml version="1.0" encoding="utf-8"?>
-<officeatwork xmlns="http://schemas.officeatwork.com/MasterProperties">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</officeatwork>
+<file path=customXml/itemProps1.xml><?xml version="1.0" encoding="utf-8"?>
+<ds:datastoreItem xmlns:ds="http://schemas.openxmlformats.org/officeDocument/2006/customXml" ds:itemID="{68540497-11F7-46EF-B3C0-B9B773BE7320}">
+  <ds:schemaRefs>
+    <ds:schemaRef ds:uri="http://schemas.officeatwork.com/MasterProperties"/>
+  </ds:schemaRefs>
+</ds:datastoreItem>
 </file>
 
-<file path=customXml/itemProps1.xml><?xml version="1.0" encoding="utf-8"?>
+<file path=customXml/itemProps2.xml><?xml version="1.0" encoding="utf-8"?>
 <ds:datastoreItem xmlns:ds="http://schemas.openxmlformats.org/officeDocument/2006/customXml" ds:itemID="{8BA22DB3-AADB-456F-A22C-8DC86898D1C8}">
   <ds:schemaRefs>
     <ds:schemaRef ds:uri="http://schemas.officeatwork.com/Document"/>
   </ds:schemaRefs>
 </ds:datastoreItem>
-</file>
-
-<file path=customXml/itemProps2.xml><?xml version="1.0" encoding="utf-8"?>
-<ds:datastoreItem xmlns:ds="http://schemas.openxmlformats.org/officeDocument/2006/customXml" ds:itemID="{68540497-11F7-46EF-B3C0-B9B773BE7320}">
-  <ds:schemaRefs>
-    <ds:schemaRef ds:uri="http://schemas.officeatwork.com/MasterProperties"/>
-  </ds:schemaRefs>
-</ds:datastoreItem>
 </file>
</xml_diff>

<commit_message>
added testing to Sprint 3 Review Protocol
</commit_message>
<xml_diff>
--- a/00-Dokumentation/docs/Protokoll-Sprint3.docx
+++ b/00-Dokumentation/docs/Protokoll-Sprint3.docx
@@ -129,8 +129,6 @@
         </w:rPr>
         <w:t>:</w:t>
       </w:r>
-      <w:bookmarkStart w:id="1" w:name="_GoBack"/>
-      <w:bookmarkEnd w:id="1"/>
     </w:p>
     <w:tbl>
       <w:tblPr>
@@ -1337,7 +1335,7 @@
             <w:tcW w:w="767" w:type="dxa"/>
           </w:tcPr>
           <w:p>
-            <w:bookmarkStart w:id="2" w:name="_Hlk500159993"/>
+            <w:bookmarkStart w:id="1" w:name="_Hlk500159993"/>
             <w:r>
               <w:t>VA-</w:t>
             </w:r>
@@ -1388,7 +1386,7 @@
           </w:p>
         </w:tc>
       </w:tr>
-      <w:bookmarkEnd w:id="2"/>
+      <w:bookmarkEnd w:id="1"/>
       <w:tr>
         <w:tc>
           <w:tcPr>
@@ -2055,7 +2053,7 @@
           <w:sz w:val="12"/>
         </w:rPr>
       </w:pPr>
-      <w:bookmarkStart w:id="3" w:name="LogoPn"/>
+      <w:bookmarkStart w:id="2" w:name="LogoPn"/>
       <w:r>
         <w:rPr>
           <w:b/>
@@ -2162,7 +2160,7 @@
         </w:rPr>
         <w:t>mfang der Story reduziert wurde</w:t>
       </w:r>
-      <w:bookmarkEnd w:id="3"/>
+      <w:bookmarkEnd w:id="2"/>
       <w:r>
         <w:rPr>
           <w:sz w:val="12"/>
@@ -2303,15 +2301,51 @@
         </w:tabs>
         <w:ind w:left="397" w:hanging="397"/>
       </w:pPr>
-      <w:bookmarkStart w:id="4" w:name="MacroStartPosition"/>
-      <w:bookmarkEnd w:id="4"/>
+      <w:bookmarkStart w:id="3" w:name="MacroStartPosition"/>
+      <w:bookmarkEnd w:id="3"/>
       <w:r>
         <w:t>Testprotokoll</w:t>
       </w:r>
     </w:p>
     <w:p>
       <w:r>
-        <w:t>Datum: ___________   Tester/in _____________    Unterschrift ____________:</w:t>
+        <w:t xml:space="preserve">Datum: </w:t>
+      </w:r>
+      <w:r>
+        <w:t>27.11.2017</w:t>
+      </w:r>
+      <w:r>
+        <w:t xml:space="preserve">   </w:t>
+      </w:r>
+      <w:r>
+        <w:tab/>
+      </w:r>
+      <w:r>
+        <w:t>Tester/in</w:t>
+      </w:r>
+      <w:r>
+        <w:t>: Alle</w:t>
+      </w:r>
+      <w:r>
+        <w:t xml:space="preserve">    </w:t>
+      </w:r>
+      <w:r>
+        <w:tab/>
+      </w:r>
+      <w:r>
+        <w:tab/>
+      </w:r>
+      <w:r>
+        <w:t>Unterschrift</w:t>
+      </w:r>
+      <w:r>
+        <w:t>:</w:t>
+      </w:r>
+      <w:r>
+        <w:t xml:space="preserve"> </w:t>
+      </w:r>
+      <w:r>
+        <w:t>Alle</w:t>
       </w:r>
     </w:p>
     <w:p/>
@@ -2319,27 +2353,40 @@
       <w:pPr>
         <w:rPr>
           <w:b/>
+          <w:lang w:val="en-US"/>
         </w:rPr>
       </w:pPr>
+      <w:proofErr w:type="spellStart"/>
       <w:r>
         <w:rPr>
           <w:b/>
+          <w:lang w:val="en-US"/>
         </w:rPr>
-        <w:t>Getestete Software-Konfiguration (</w:t>
+        <w:t>Getestete</w:t>
+      </w:r>
+      <w:proofErr w:type="spellEnd"/>
+      <w:r>
+        <w:rPr>
+          <w:b/>
+          <w:lang w:val="en-US"/>
+        </w:rPr>
+        <w:t xml:space="preserve"> Software-</w:t>
       </w:r>
       <w:proofErr w:type="spellStart"/>
       <w:r>
         <w:rPr>
           <w:b/>
+          <w:lang w:val="en-US"/>
         </w:rPr>
-        <w:t>Configuration</w:t>
+        <w:t>Konfiguration</w:t>
       </w:r>
       <w:proofErr w:type="spellEnd"/>
       <w:r>
         <w:rPr>
           <w:b/>
+          <w:lang w:val="en-US"/>
         </w:rPr>
-        <w:t xml:space="preserve"> Items)</w:t>
+        <w:t xml:space="preserve"> (Configuration Items)</w:t>
       </w:r>
     </w:p>
     <w:tbl>
@@ -2393,7 +2440,11 @@
           <w:tcPr>
             <w:tcW w:w="2069" w:type="dxa"/>
           </w:tcPr>
-          <w:p/>
+          <w:p>
+            <w:r>
+              <w:t>2.0</w:t>
+            </w:r>
+          </w:p>
         </w:tc>
       </w:tr>
       <w:tr>
@@ -2413,7 +2464,11 @@
           <w:tcPr>
             <w:tcW w:w="2069" w:type="dxa"/>
           </w:tcPr>
-          <w:p/>
+          <w:p>
+            <w:r>
+              <w:t>2.0</w:t>
+            </w:r>
+          </w:p>
         </w:tc>
       </w:tr>
       <w:tr>
@@ -2427,13 +2482,7 @@
               <w:rPr>
                 <w:lang w:val="de-DE"/>
               </w:rPr>
-              <w:t>StringPersistorFil</w:t>
-            </w:r>
-            <w:r>
-              <w:rPr>
-                <w:lang w:val="de-DE"/>
-              </w:rPr>
-              <w:t>e</w:t>
+              <w:t>StringPersistor</w:t>
             </w:r>
             <w:proofErr w:type="spellEnd"/>
           </w:p>
@@ -2442,7 +2491,11 @@
           <w:tcPr>
             <w:tcW w:w="2069" w:type="dxa"/>
           </w:tcPr>
-          <w:p/>
+          <w:p>
+            <w:r>
+              <w:t>1.0</w:t>
+            </w:r>
+          </w:p>
         </w:tc>
       </w:tr>
       <w:tr>
@@ -2462,7 +2515,11 @@
           <w:tcPr>
             <w:tcW w:w="2069" w:type="dxa"/>
           </w:tcPr>
-          <w:p/>
+          <w:p>
+            <w:r>
+              <w:t>2.0</w:t>
+            </w:r>
+          </w:p>
         </w:tc>
       </w:tr>
       <w:tr>
@@ -2470,13 +2527,23 @@
           <w:tcPr>
             <w:tcW w:w="6520" w:type="dxa"/>
           </w:tcPr>
-          <w:p/>
+          <w:p>
+            <w:proofErr w:type="spellStart"/>
+            <w:r>
+              <w:t>LoggerCommon</w:t>
+            </w:r>
+            <w:proofErr w:type="spellEnd"/>
+          </w:p>
         </w:tc>
         <w:tc>
           <w:tcPr>
             <w:tcW w:w="2069" w:type="dxa"/>
           </w:tcPr>
-          <w:p/>
+          <w:p>
+            <w:r>
+              <w:t>2.0</w:t>
+            </w:r>
+          </w:p>
         </w:tc>
       </w:tr>
       <w:tr>
@@ -2484,13 +2551,71 @@
           <w:tcPr>
             <w:tcW w:w="6520" w:type="dxa"/>
           </w:tcPr>
-          <w:p/>
+          <w:p>
+            <w:proofErr w:type="spellStart"/>
+            <w:r>
+              <w:t>GameOfLive</w:t>
+            </w:r>
+            <w:proofErr w:type="spellEnd"/>
+          </w:p>
         </w:tc>
         <w:tc>
           <w:tcPr>
             <w:tcW w:w="2069" w:type="dxa"/>
           </w:tcPr>
-          <w:p/>
+          <w:p>
+            <w:r>
+              <w:t>1.0</w:t>
+            </w:r>
+          </w:p>
+        </w:tc>
+      </w:tr>
+      <w:tr>
+        <w:tc>
+          <w:tcPr>
+            <w:tcW w:w="6520" w:type="dxa"/>
+          </w:tcPr>
+          <w:p>
+            <w:proofErr w:type="spellStart"/>
+            <w:r>
+              <w:t>LoggerInterface</w:t>
+            </w:r>
+            <w:proofErr w:type="spellEnd"/>
+          </w:p>
+        </w:tc>
+        <w:tc>
+          <w:tcPr>
+            <w:tcW w:w="2069" w:type="dxa"/>
+          </w:tcPr>
+          <w:p>
+            <w:r>
+              <w:t>1.0</w:t>
+            </w:r>
+          </w:p>
+        </w:tc>
+      </w:tr>
+      <w:tr>
+        <w:tc>
+          <w:tcPr>
+            <w:tcW w:w="6520" w:type="dxa"/>
+          </w:tcPr>
+          <w:p>
+            <w:proofErr w:type="spellStart"/>
+            <w:r>
+              <w:t>StringPersistorAPI</w:t>
+            </w:r>
+            <w:proofErr w:type="spellEnd"/>
+          </w:p>
+        </w:tc>
+        <w:tc>
+          <w:tcPr>
+            <w:tcW w:w="2069" w:type="dxa"/>
+          </w:tcPr>
+          <w:p>
+            <w:r>
+              <w:t>4.0</w:t>
+            </w:r>
+          </w:p>
         </w:tc>
       </w:tr>
     </w:tbl>
@@ -2644,7 +2769,11 @@
           <w:tcPr>
             <w:tcW w:w="850" w:type="dxa"/>
           </w:tcPr>
-          <w:p/>
+          <w:p>
+            <w:r>
+              <w:t>1.0</w:t>
+            </w:r>
+          </w:p>
         </w:tc>
         <w:tc>
           <w:tcPr>
@@ -2660,7 +2789,11 @@
           <w:tcPr>
             <w:tcW w:w="988" w:type="dxa"/>
           </w:tcPr>
-          <w:p/>
+          <w:p>
+            <w:r>
+              <w:t>Erfolg</w:t>
+            </w:r>
+          </w:p>
         </w:tc>
         <w:tc>
           <w:tcPr>
@@ -2676,7 +2809,7 @@
           </w:tcPr>
           <w:p>
             <w:r>
-              <w:t>2</w:t>
+              <w:t>3</w:t>
             </w:r>
           </w:p>
         </w:tc>
@@ -2684,7 +2817,11 @@
           <w:tcPr>
             <w:tcW w:w="850" w:type="dxa"/>
           </w:tcPr>
-          <w:p/>
+          <w:p>
+            <w:r>
+              <w:t>1.0</w:t>
+            </w:r>
+          </w:p>
         </w:tc>
         <w:tc>
           <w:tcPr>
@@ -2692,7 +2829,7 @@
           </w:tcPr>
           <w:p>
             <w:r>
-              <w:t>Logger loggt lokal</w:t>
+              <w:t>Logger loggt remote</w:t>
             </w:r>
           </w:p>
         </w:tc>
@@ -2700,7 +2837,11 @@
           <w:tcPr>
             <w:tcW w:w="988" w:type="dxa"/>
           </w:tcPr>
-          <w:p/>
+          <w:p>
+            <w:r>
+              <w:t>Erfolg</w:t>
+            </w:r>
+          </w:p>
         </w:tc>
         <w:tc>
           <w:tcPr>
@@ -2716,7 +2857,7 @@
           </w:tcPr>
           <w:p>
             <w:r>
-              <w:t>3</w:t>
+              <w:t>4</w:t>
             </w:r>
           </w:p>
         </w:tc>
@@ -2724,7 +2865,11 @@
           <w:tcPr>
             <w:tcW w:w="850" w:type="dxa"/>
           </w:tcPr>
-          <w:p/>
+          <w:p>
+            <w:r>
+              <w:t>1.0</w:t>
+            </w:r>
+          </w:p>
         </w:tc>
         <w:tc>
           <w:tcPr>
@@ -2732,7 +2877,7 @@
           </w:tcPr>
           <w:p>
             <w:r>
-              <w:t>Logger loggt remote</w:t>
+              <w:t>Server unterstützt mehrere Clients gleichzeitig</w:t>
             </w:r>
           </w:p>
         </w:tc>
@@ -2740,7 +2885,11 @@
           <w:tcPr>
             <w:tcW w:w="988" w:type="dxa"/>
           </w:tcPr>
-          <w:p/>
+          <w:p>
+            <w:r>
+              <w:t>Erfolg</w:t>
+            </w:r>
+          </w:p>
         </w:tc>
         <w:tc>
           <w:tcPr>
@@ -2756,7 +2905,7 @@
           </w:tcPr>
           <w:p>
             <w:r>
-              <w:t>4</w:t>
+              <w:t>5</w:t>
             </w:r>
           </w:p>
         </w:tc>
@@ -2764,7 +2913,11 @@
           <w:tcPr>
             <w:tcW w:w="850" w:type="dxa"/>
           </w:tcPr>
-          <w:p/>
+          <w:p>
+            <w:r>
+              <w:t>1.0</w:t>
+            </w:r>
+          </w:p>
         </w:tc>
         <w:tc>
           <w:tcPr>
@@ -2772,7 +2925,7 @@
           </w:tcPr>
           <w:p>
             <w:r>
-              <w:t>Server unterstützt mehrere Clients gleichzeitig</w:t>
+              <w:t>Viewer kann Messages von Server anzeigen</w:t>
             </w:r>
           </w:p>
         </w:tc>
@@ -2780,7 +2933,11 @@
           <w:tcPr>
             <w:tcW w:w="988" w:type="dxa"/>
           </w:tcPr>
-          <w:p/>
+          <w:p>
+            <w:r>
+              <w:t>Erfolg</w:t>
+            </w:r>
+          </w:p>
         </w:tc>
         <w:tc>
           <w:tcPr>
@@ -2796,7 +2953,7 @@
           </w:tcPr>
           <w:p>
             <w:r>
-              <w:t>5</w:t>
+              <w:t>6</w:t>
             </w:r>
           </w:p>
         </w:tc>
@@ -2804,7 +2961,11 @@
           <w:tcPr>
             <w:tcW w:w="850" w:type="dxa"/>
           </w:tcPr>
-          <w:p/>
+          <w:p>
+            <w:r>
+              <w:t>1.1</w:t>
+            </w:r>
+          </w:p>
         </w:tc>
         <w:tc>
           <w:tcPr>
@@ -2812,7 +2973,7 @@
           </w:tcPr>
           <w:p>
             <w:r>
-              <w:t>Viewer kann Messages von Server anzeigen</w:t>
+              <w:t>Logger kann mit Verbindungsunterbruch umgehen</w:t>
             </w:r>
           </w:p>
         </w:tc>
@@ -2820,7 +2981,11 @@
           <w:tcPr>
             <w:tcW w:w="988" w:type="dxa"/>
           </w:tcPr>
-          <w:p/>
+          <w:p>
+            <w:r>
+              <w:t>Erfolg</w:t>
+            </w:r>
+          </w:p>
         </w:tc>
         <w:tc>
           <w:tcPr>
@@ -2836,7 +3001,7 @@
           </w:tcPr>
           <w:p>
             <w:r>
-              <w:t>6</w:t>
+              <w:t>7</w:t>
             </w:r>
           </w:p>
         </w:tc>
@@ -2844,7 +3009,11 @@
           <w:tcPr>
             <w:tcW w:w="850" w:type="dxa"/>
           </w:tcPr>
-          <w:p/>
+          <w:p>
+            <w:r>
+              <w:t>1.0</w:t>
+            </w:r>
+          </w:p>
         </w:tc>
         <w:tc>
           <w:tcPr>
@@ -2852,7 +3021,7 @@
           </w:tcPr>
           <w:p>
             <w:r>
-              <w:t>Logger kann mit Verbindungsunterbruch umgehen</w:t>
+              <w:t>Mehrere Viewer können Messages von Server anzeigen</w:t>
             </w:r>
           </w:p>
         </w:tc>
@@ -2860,111 +3029,11 @@
           <w:tcPr>
             <w:tcW w:w="988" w:type="dxa"/>
           </w:tcPr>
-          <w:p/>
-        </w:tc>
-        <w:tc>
-          <w:tcPr>
-            <w:tcW w:w="1904" w:type="dxa"/>
-          </w:tcPr>
-          <w:p/>
-        </w:tc>
-      </w:tr>
-      <w:tr>
-        <w:tc>
-          <w:tcPr>
-            <w:tcW w:w="341" w:type="dxa"/>
-          </w:tcPr>
-          <w:p>
-            <w:r>
-              <w:t>7</w:t>
-            </w:r>
-          </w:p>
-        </w:tc>
-        <w:tc>
-          <w:tcPr>
-            <w:tcW w:w="850" w:type="dxa"/>
-          </w:tcPr>
-          <w:p/>
-        </w:tc>
-        <w:tc>
-          <w:tcPr>
-            <w:tcW w:w="4847" w:type="dxa"/>
-          </w:tcPr>
-          <w:p>
-            <w:r>
-              <w:t>Mehrere Viewer können Messages von Server anzeigen</w:t>
-            </w:r>
-          </w:p>
-        </w:tc>
-        <w:tc>
-          <w:tcPr>
-            <w:tcW w:w="988" w:type="dxa"/>
-          </w:tcPr>
-          <w:p/>
-        </w:tc>
-        <w:tc>
-          <w:tcPr>
-            <w:tcW w:w="1904" w:type="dxa"/>
-          </w:tcPr>
-          <w:p/>
-        </w:tc>
-      </w:tr>
-      <w:tr>
-        <w:tc>
-          <w:tcPr>
-            <w:tcW w:w="341" w:type="dxa"/>
-          </w:tcPr>
-          <w:p/>
-        </w:tc>
-        <w:tc>
-          <w:tcPr>
-            <w:tcW w:w="850" w:type="dxa"/>
-          </w:tcPr>
-          <w:p/>
-        </w:tc>
-        <w:tc>
-          <w:tcPr>
-            <w:tcW w:w="4847" w:type="dxa"/>
-          </w:tcPr>
-          <w:p/>
-        </w:tc>
-        <w:tc>
-          <w:tcPr>
-            <w:tcW w:w="988" w:type="dxa"/>
-          </w:tcPr>
-          <w:p/>
-        </w:tc>
-        <w:tc>
-          <w:tcPr>
-            <w:tcW w:w="1904" w:type="dxa"/>
-          </w:tcPr>
-          <w:p/>
-        </w:tc>
-      </w:tr>
-      <w:tr>
-        <w:tc>
-          <w:tcPr>
-            <w:tcW w:w="341" w:type="dxa"/>
-          </w:tcPr>
-          <w:p/>
-        </w:tc>
-        <w:tc>
-          <w:tcPr>
-            <w:tcW w:w="850" w:type="dxa"/>
-          </w:tcPr>
-          <w:p/>
-        </w:tc>
-        <w:tc>
-          <w:tcPr>
-            <w:tcW w:w="4847" w:type="dxa"/>
-          </w:tcPr>
-          <w:p/>
-        </w:tc>
-        <w:tc>
-          <w:tcPr>
-            <w:tcW w:w="988" w:type="dxa"/>
-          </w:tcPr>
-          <w:p/>
+          <w:p>
+            <w:r>
+              <w:t>Erfolg</w:t>
+            </w:r>
+          </w:p>
         </w:tc>
         <w:tc>
           <w:tcPr>
@@ -2990,30 +3059,15 @@
     </w:p>
     <w:p>
       <w:r>
-        <w:rPr>
-          <w:rFonts w:ascii="Webdings" w:hAnsi="Webdings" w:cs="Webdings"/>
-          <w:spacing w:val="0"/>
-          <w:sz w:val="18"/>
-          <w:szCs w:val="18"/>
-          <w:lang w:eastAsia="zh-CN"/>
-        </w:rPr>
-        <w:t></w:t>
+        <w:t>Nein</w:t>
       </w:r>
       <w:r>
-        <w:t> Ja      </w:t>
+        <w:t>, die</w:t>
       </w:r>
+      <w:bookmarkStart w:id="4" w:name="_GoBack"/>
+      <w:bookmarkEnd w:id="4"/>
       <w:r>
-        <w:rPr>
-          <w:rFonts w:ascii="Webdings" w:hAnsi="Webdings" w:cs="Webdings"/>
-          <w:spacing w:val="0"/>
-          <w:sz w:val="18"/>
-          <w:szCs w:val="18"/>
-          <w:lang w:eastAsia="zh-CN"/>
-        </w:rPr>
-        <w:t></w:t>
-      </w:r>
-      <w:r>
-        <w:t> Nein</w:t>
+        <w:t xml:space="preserve"> Testfälle wurden zum ersten Mal überhaupt getestet.</w:t>
       </w:r>
     </w:p>
     <w:p/>
@@ -12794,25 +12848,25 @@
 </file>
 
 <file path=customXml/item1.xml><?xml version="1.0" encoding="utf-8"?>
+<officeatwork xmlns="http://schemas.officeatwork.com/Document">eNp7v3u/jUt+cmlual6JnY1PYl56aWJ6qp2RgampjT6ca6MPVwMA6D4SQg==</officeatwork>
+</file>
+
+<file path=customXml/item2.xml><?xml version="1.0" encoding="utf-8"?>
 <officeatwork xmlns="http://schemas.officeatwork.com/MasterProperties">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</officeatwork>
 </file>
 
-<file path=customXml/item2.xml><?xml version="1.0" encoding="utf-8"?>
-<officeatwork xmlns="http://schemas.officeatwork.com/Document">eNp7v3u/jUt+cmlual6JnY1PYl56aWJ6qp2RgampjT6ca6MPVwMA6D4SQg==</officeatwork>
+<file path=customXml/itemProps1.xml><?xml version="1.0" encoding="utf-8"?>
+<ds:datastoreItem xmlns:ds="http://schemas.openxmlformats.org/officeDocument/2006/customXml" ds:itemID="{8BA22DB3-AADB-456F-A22C-8DC86898D1C8}">
+  <ds:schemaRefs>
+    <ds:schemaRef ds:uri="http://schemas.officeatwork.com/Document"/>
+  </ds:schemaRefs>
+</ds:datastoreItem>
 </file>
 
-<file path=customXml/itemProps1.xml><?xml version="1.0" encoding="utf-8"?>
+<file path=customXml/itemProps2.xml><?xml version="1.0" encoding="utf-8"?>
 <ds:datastoreItem xmlns:ds="http://schemas.openxmlformats.org/officeDocument/2006/customXml" ds:itemID="{68540497-11F7-46EF-B3C0-B9B773BE7320}">
   <ds:schemaRefs>
     <ds:schemaRef ds:uri="http://schemas.officeatwork.com/MasterProperties"/>
   </ds:schemaRefs>
 </ds:datastoreItem>
-</file>
-
-<file path=customXml/itemProps2.xml><?xml version="1.0" encoding="utf-8"?>
-<ds:datastoreItem xmlns:ds="http://schemas.openxmlformats.org/officeDocument/2006/customXml" ds:itemID="{8BA22DB3-AADB-456F-A22C-8DC86898D1C8}">
-  <ds:schemaRefs>
-    <ds:schemaRef ds:uri="http://schemas.officeatwork.com/Document"/>
-  </ds:schemaRefs>
-</ds:datastoreItem>
 </file>
</xml_diff>